<commit_message>
TFS 11398 - Updated per review.
git-tfs-id: [https://tfs.omnicloud.local/tfs/cco%20program/]$/eCoaching_V2;C40466
</commit_message>
<xml_diff>
--- a/Design/DD/Web/CCO_eCoaching_Log_My_Dashboard_DD.docx
+++ b/Design/DD/Web/CCO_eCoaching_Log_My_Dashboard_DD.docx
@@ -288,7 +288,7 @@
           </mc:Choice>
           <mc:Fallback>
             <w:pict>
-              <v:line w14:anchorId="49B22FC7" id="Line 12" o:spid="_x0000_s1026" style="position:absolute;z-index:251657728;visibility:visible;mso-wrap-style:square;mso-width-percent:0;mso-height-percent:0;mso-wrap-distance-left:9pt;mso-wrap-distance-top:0;mso-wrap-distance-right:9pt;mso-wrap-distance-bottom:0;mso-position-horizontal:absolute;mso-position-horizontal-relative:text;mso-position-vertical:absolute;mso-position-vertical-relative:text;mso-width-percent:0;mso-height-percent:0;mso-width-relative:page;mso-height-relative:page" from="367.2pt,33.3pt" to="439.25pt,33.35pt" o:gfxdata="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" o:allowincell="f">
+              <v:line w14:anchorId="5454CCAB" id="Line 12" o:spid="_x0000_s1026" style="position:absolute;z-index:251657728;visibility:visible;mso-wrap-style:square;mso-width-percent:0;mso-height-percent:0;mso-wrap-distance-left:9pt;mso-wrap-distance-top:0;mso-wrap-distance-right:9pt;mso-wrap-distance-bottom:0;mso-position-horizontal:absolute;mso-position-horizontal-relative:text;mso-position-vertical:absolute;mso-position-vertical-relative:text;mso-width-percent:0;mso-height-percent:0;mso-width-relative:page;mso-height-relative:page" from="367.2pt,33.3pt" to="439.25pt,33.35pt" o:gfxdata="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" o:allowincell="f">
                 <v:stroke startarrowwidth="narrow" startarrowlength="short" endarrowwidth="narrow" endarrowlength="short"/>
               </v:line>
             </w:pict>
@@ -376,7 +376,7 @@
           </mc:Choice>
           <mc:Fallback>
             <w:pict>
-              <v:line w14:anchorId="67918C52" id="Line 10" o:spid="_x0000_s1026" style="position:absolute;z-index:251656704;visibility:visible;mso-wrap-style:square;mso-width-percent:0;mso-height-percent:0;mso-wrap-distance-left:9pt;mso-wrap-distance-top:0;mso-wrap-distance-right:9pt;mso-wrap-distance-bottom:0;mso-position-horizontal:absolute;mso-position-horizontal-relative:text;mso-position-vertical:absolute;mso-position-vertical-relative:text;mso-width-percent:0;mso-height-percent:0;mso-width-relative:page;mso-height-relative:page" from="1in,33.3pt" to="266.45pt,33.35pt" o:gfxdata="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" o:allowincell="f">
+              <v:line w14:anchorId="621CAB6B" id="Line 10" o:spid="_x0000_s1026" style="position:absolute;z-index:251656704;visibility:visible;mso-wrap-style:square;mso-width-percent:0;mso-height-percent:0;mso-wrap-distance-left:9pt;mso-wrap-distance-top:0;mso-wrap-distance-right:9pt;mso-wrap-distance-bottom:0;mso-position-horizontal:absolute;mso-position-horizontal-relative:text;mso-position-vertical:absolute;mso-position-vertical-relative:text;mso-width-percent:0;mso-height-percent:0;mso-width-relative:page;mso-height-relative:page" from="1in,33.3pt" to="266.45pt,33.35pt" o:gfxdata="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" o:allowincell="f">
                 <v:stroke startarrowwidth="narrow" startarrowlength="short" endarrowwidth="narrow" endarrowlength="short"/>
               </v:line>
             </w:pict>
@@ -600,7 +600,7 @@
           </mc:Choice>
           <mc:Fallback>
             <w:pict>
-              <v:line w14:anchorId="5B72524F" id="Line 14" o:spid="_x0000_s1026" style="position:absolute;z-index:251658752;visibility:visible;mso-wrap-style:square;mso-width-percent:0;mso-height-percent:0;mso-wrap-distance-left:9pt;mso-wrap-distance-top:0;mso-wrap-distance-right:9pt;mso-wrap-distance-bottom:0;mso-position-horizontal:absolute;mso-position-horizontal-relative:text;mso-position-vertical:absolute;mso-position-vertical-relative:text;mso-width-percent:0;mso-height-percent:0;mso-width-relative:page;mso-height-relative:page" from="76.05pt,2pt" to="270.45pt,2pt" o:gfxdata="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" o:allowincell="f">
+              <v:line w14:anchorId="4E75FDF9" id="Line 14" o:spid="_x0000_s1026" style="position:absolute;z-index:251658752;visibility:visible;mso-wrap-style:square;mso-width-percent:0;mso-height-percent:0;mso-wrap-distance-left:9pt;mso-wrap-distance-top:0;mso-wrap-distance-right:9pt;mso-wrap-distance-bottom:0;mso-position-horizontal:absolute;mso-position-horizontal-relative:text;mso-position-vertical:absolute;mso-position-vertical-relative:text;mso-width-percent:0;mso-height-percent:0;mso-width-relative:page;mso-height-relative:page" from="76.05pt,2pt" to="270.45pt,2pt" o:gfxdata="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" o:allowincell="f">
                 <v:stroke startarrowwidth="narrow" startarrowlength="short" endarrowwidth="narrow" endarrowlength="short"/>
               </v:line>
             </w:pict>
@@ -813,6 +813,22 @@
                 <w:sz w:val="20"/>
               </w:rPr>
             </w:pPr>
+            <w:r>
+              <w:rPr>
+                <w:sz w:val="20"/>
+              </w:rPr>
+              <w:t>07/05/2018</w:t>
+            </w:r>
+          </w:p>
+          <w:p>
+            <w:pPr>
+              <w:pStyle w:val="hdr1"/>
+              <w:ind w:left="0"/>
+              <w:jc w:val="left"/>
+              <w:rPr>
+                <w:sz w:val="20"/>
+              </w:rPr>
+            </w:pPr>
           </w:p>
           <w:p>
             <w:pPr>
@@ -881,6 +897,31 @@
                 <w:sz w:val="20"/>
               </w:rPr>
             </w:pPr>
+            <w:r>
+              <w:rPr>
+                <w:color w:val="000000"/>
+                <w:sz w:val="20"/>
+              </w:rPr>
+              <w:t>Updated per review:</w:t>
+            </w:r>
+          </w:p>
+          <w:p>
+            <w:pPr>
+              <w:pStyle w:val="hdr1"/>
+              <w:ind w:left="0"/>
+              <w:jc w:val="left"/>
+              <w:rPr>
+                <w:color w:val="000000"/>
+                <w:sz w:val="20"/>
+              </w:rPr>
+            </w:pPr>
+            <w:r>
+              <w:rPr>
+                <w:color w:val="000000"/>
+                <w:sz w:val="20"/>
+              </w:rPr>
+              <w:t>Replaced “Other” role with “Employee” role</w:t>
+            </w:r>
           </w:p>
           <w:p>
             <w:pPr>
@@ -909,6 +950,24 @@
               </w:rPr>
               <w:t>Lili Huang</w:t>
             </w:r>
+          </w:p>
+          <w:p>
+            <w:pPr>
+              <w:pStyle w:val="hdr1"/>
+              <w:ind w:left="0"/>
+              <w:jc w:val="left"/>
+              <w:rPr>
+                <w:sz w:val="20"/>
+              </w:rPr>
+            </w:pPr>
+            <w:r>
+              <w:rPr>
+                <w:sz w:val="20"/>
+              </w:rPr>
+              <w:t>Lili Huang</w:t>
+            </w:r>
+            <w:bookmarkStart w:id="0" w:name="_GoBack"/>
+            <w:bookmarkEnd w:id="0"/>
           </w:p>
         </w:tc>
       </w:tr>
@@ -1006,8 +1065,6 @@
         </w:rPr>
       </w:pPr>
     </w:p>
-    <w:bookmarkStart w:id="0" w:name="_GoBack"/>
-    <w:bookmarkEnd w:id="0"/>
     <w:p>
       <w:pPr>
         <w:pStyle w:val="TOC2"/>
@@ -3575,15 +3632,7 @@
         <w:t xml:space="preserve">to </w:t>
       </w:r>
       <w:r>
-        <w:t xml:space="preserve">search individual or team </w:t>
-      </w:r>
-      <w:proofErr w:type="spellStart"/>
-      <w:r>
-        <w:t>ecoaching</w:t>
-      </w:r>
-      <w:proofErr w:type="spellEnd"/>
-      <w:r>
-        <w:t xml:space="preserve"> logs</w:t>
+        <w:t>search individual or team ecoaching logs</w:t>
       </w:r>
       <w:r>
         <w:t xml:space="preserve">. </w:t>
@@ -3666,14 +3715,8 @@
           <w:ilvl w:val="0"/>
           <w:numId w:val="26"/>
         </w:numPr>
-        <w:rPr>
-          <w:highlight w:val="yellow"/>
-        </w:rPr>
-      </w:pPr>
-      <w:r>
-        <w:rPr>
-          <w:highlight w:val="yellow"/>
-        </w:rPr>
+      </w:pPr>
+      <w:r>
         <w:t>Restricted</w:t>
       </w:r>
     </w:p>
@@ -3710,7 +3753,7 @@
         </w:numPr>
       </w:pPr>
       <w:r>
-        <w:t>Other</w:t>
+        <w:t>Employee</w:t>
       </w:r>
     </w:p>
     <w:p/>
@@ -3778,7 +3821,6 @@
         </w:rPr>
         <w:t xml:space="preserve"> – </w:t>
       </w:r>
-      <w:proofErr w:type="spellStart"/>
       <w:r>
         <w:rPr>
           <w:b/>
@@ -3798,7 +3840,6 @@
         <w:t>Controller.cs</w:t>
       </w:r>
       <w:bookmarkEnd w:id="2"/>
-      <w:proofErr w:type="spellEnd"/>
     </w:p>
     <w:p>
       <w:pPr>
@@ -4150,19 +4191,7 @@
         <w:rPr>
           <w:b/>
         </w:rPr>
-        <w:t>Supervisor</w:t>
-      </w:r>
-      <w:r>
-        <w:rPr>
-          <w:b/>
-        </w:rPr>
-        <w:t>, Other</w:t>
-      </w:r>
-      <w:r>
-        <w:rPr>
-          <w:b/>
-        </w:rPr>
-        <w:t>:</w:t>
+        <w:t>Supervisor:</w:t>
       </w:r>
     </w:p>
     <w:p>
@@ -4289,6 +4318,12 @@
           <w:b/>
         </w:rPr>
         <w:t>CSR</w:t>
+      </w:r>
+      <w:r>
+        <w:rPr>
+          <w:b/>
+        </w:rPr>
+        <w:t>, Employee</w:t>
       </w:r>
       <w:r>
         <w:rPr>
@@ -4649,7 +4684,7 @@
         <w:rPr>
           <w:b/>
         </w:rPr>
-        <w:t>Supervisor, Other</w:t>
+        <w:t>Supervisor</w:t>
       </w:r>
       <w:r>
         <w:rPr>
@@ -4791,6 +4826,12 @@
           <w:b/>
         </w:rPr>
         <w:t>ARC</w:t>
+      </w:r>
+      <w:r>
+        <w:rPr>
+          <w:b/>
+        </w:rPr>
+        <w:t>, Employee</w:t>
       </w:r>
       <w:r>
         <w:rPr>
@@ -5566,7 +5607,13 @@
         <w:rPr>
           <w:b/>
         </w:rPr>
-        <w:t>Supervisor, Other:</w:t>
+        <w:t>Supervisor</w:t>
+      </w:r>
+      <w:r>
+        <w:rPr>
+          <w:b/>
+        </w:rPr>
+        <w:t>:</w:t>
       </w:r>
     </w:p>
     <w:p>
@@ -5945,7 +5992,19 @@
         <w:rPr>
           <w:b/>
         </w:rPr>
-        <w:t>ARC:</w:t>
+        <w:t>ARC</w:t>
+      </w:r>
+      <w:r>
+        <w:rPr>
+          <w:b/>
+        </w:rPr>
+        <w:t>, Employee</w:t>
+      </w:r>
+      <w:r>
+        <w:rPr>
+          <w:b/>
+        </w:rPr>
+        <w:t>:</w:t>
       </w:r>
     </w:p>
     <w:p>
@@ -6398,26 +6457,10 @@
         <w:adjustRightInd w:val="0"/>
       </w:pPr>
       <w:r>
-        <w:t xml:space="preserve">Redirect to </w:t>
-      </w:r>
-      <w:proofErr w:type="spellStart"/>
-      <w:r>
-        <w:t>ReviewController</w:t>
-      </w:r>
-      <w:proofErr w:type="spellEnd"/>
-      <w:r>
-        <w:t xml:space="preserve"> to display the selected log details in a modal dialog. See</w:t>
-      </w:r>
-      <w:r>
-        <w:t xml:space="preserve"> </w:t>
-      </w:r>
-      <w:proofErr w:type="spellStart"/>
-      <w:r>
-        <w:t>ReviewController</w:t>
-      </w:r>
-      <w:proofErr w:type="spellEnd"/>
-      <w:r>
-        <w:t xml:space="preserve"> for details.</w:t>
+        <w:t>Redirect to ReviewController to display the selected log details in a modal dialog. See</w:t>
+      </w:r>
+      <w:r>
+        <w:t xml:space="preserve"> ReviewController for details.</w:t>
       </w:r>
     </w:p>
     <w:p>
@@ -6486,23 +6529,17 @@
       <w:r>
         <w:t>Views\</w:t>
       </w:r>
-      <w:proofErr w:type="spellStart"/>
       <w:r>
         <w:t>My</w:t>
       </w:r>
       <w:r>
         <w:t>Dashboard</w:t>
       </w:r>
-      <w:proofErr w:type="spellEnd"/>
       <w:r>
         <w:t>\</w:t>
       </w:r>
       <w:r>
-        <w:t>_</w:t>
-      </w:r>
-      <w:proofErr w:type="spellStart"/>
-      <w:r>
-        <w:t>Default</w:t>
+        <w:t>_Default</w:t>
       </w:r>
       <w:r>
         <w:t>.</w:t>
@@ -6510,16 +6547,10 @@
       <w:r>
         <w:t>cshtml</w:t>
       </w:r>
-      <w:proofErr w:type="spellEnd"/>
-      <w:r>
-        <w:t>, _</w:t>
-      </w:r>
-      <w:proofErr w:type="spellStart"/>
-      <w:r>
-        <w:t>DefaultDirector.cshtml</w:t>
+      <w:r>
+        <w:t>, _DefaultDirector.cshtml</w:t>
       </w:r>
       <w:bookmarkEnd w:id="4"/>
-      <w:proofErr w:type="spellEnd"/>
     </w:p>
     <w:p>
       <w:pPr>
@@ -6549,14 +6580,12 @@
       <w:r>
         <w:t>_</w:t>
       </w:r>
-      <w:proofErr w:type="spellStart"/>
       <w:r>
         <w:t>CountByStatus</w:t>
       </w:r>
       <w:r>
         <w:t>.cshtml</w:t>
       </w:r>
-      <w:proofErr w:type="spellEnd"/>
     </w:p>
     <w:p>
       <w:pPr>
@@ -6566,13 +6595,8 @@
         <w:ind w:left="2088" w:firstLine="72"/>
       </w:pPr>
       <w:r>
-        <w:t>_</w:t>
-      </w:r>
-      <w:proofErr w:type="spellStart"/>
-      <w:r>
-        <w:t>CountBySite.cshtml</w:t>
-      </w:r>
-      <w:proofErr w:type="spellEnd"/>
+        <w:t>_CountBySite.cshtml</w:t>
+      </w:r>
     </w:p>
     <w:p>
       <w:pPr>
@@ -6582,13 +6606,8 @@
         <w:ind w:left="2088" w:firstLine="72"/>
       </w:pPr>
       <w:r>
-        <w:t>_</w:t>
-      </w:r>
-      <w:proofErr w:type="spellStart"/>
-      <w:r>
-        <w:t>MyCompleted.cshtml</w:t>
-      </w:r>
-      <w:proofErr w:type="spellEnd"/>
+        <w:t>_MyCompleted.cshtml</w:t>
+      </w:r>
     </w:p>
     <w:p>
       <w:pPr>
@@ -6598,13 +6617,8 @@
         <w:ind w:left="2088" w:firstLine="72"/>
       </w:pPr>
       <w:r>
-        <w:t>_</w:t>
-      </w:r>
-      <w:proofErr w:type="spellStart"/>
-      <w:r>
-        <w:t>MyCompletedSearch.cshtml</w:t>
-      </w:r>
-      <w:proofErr w:type="spellEnd"/>
+        <w:t>_MyCompletedSearch.cshtml</w:t>
+      </w:r>
     </w:p>
     <w:p>
       <w:pPr>
@@ -6614,13 +6628,8 @@
         <w:ind w:left="2088" w:firstLine="72"/>
       </w:pPr>
       <w:r>
-        <w:t>_</w:t>
-      </w:r>
-      <w:proofErr w:type="spellStart"/>
-      <w:r>
-        <w:t>MyPending.cshtml</w:t>
-      </w:r>
-      <w:proofErr w:type="spellEnd"/>
+        <w:t>_MyPending.cshtml</w:t>
+      </w:r>
     </w:p>
     <w:p>
       <w:pPr>
@@ -6630,13 +6639,8 @@
         <w:ind w:left="2088" w:firstLine="72"/>
       </w:pPr>
       <w:r>
-        <w:t>_</w:t>
-      </w:r>
-      <w:proofErr w:type="spellStart"/>
-      <w:r>
-        <w:t>MyPendingMgrSearch.cshtml</w:t>
-      </w:r>
-      <w:proofErr w:type="spellEnd"/>
+        <w:t>_MyPendingMgrSearch.cshtml</w:t>
+      </w:r>
     </w:p>
     <w:p>
       <w:pPr>
@@ -6646,13 +6650,8 @@
         <w:ind w:left="2088" w:firstLine="72"/>
       </w:pPr>
       <w:r>
-        <w:t>_</w:t>
-      </w:r>
-      <w:proofErr w:type="spellStart"/>
-      <w:r>
-        <w:t>MySiteLogs.cshtml</w:t>
-      </w:r>
-      <w:proofErr w:type="spellEnd"/>
+        <w:t>_MySiteLogs.cshtml</w:t>
+      </w:r>
     </w:p>
     <w:p>
       <w:pPr>
@@ -6662,13 +6661,8 @@
         <w:ind w:left="2088" w:firstLine="72"/>
       </w:pPr>
       <w:r>
-        <w:t>_</w:t>
-      </w:r>
-      <w:proofErr w:type="spellStart"/>
-      <w:r>
-        <w:t>MySiteLogSearch.cshtml</w:t>
-      </w:r>
-      <w:proofErr w:type="spellEnd"/>
+        <w:t>_MySiteLogSearch.cshtml</w:t>
+      </w:r>
     </w:p>
     <w:p>
       <w:pPr>
@@ -6678,13 +6672,8 @@
         <w:ind w:left="2088" w:firstLine="72"/>
       </w:pPr>
       <w:r>
-        <w:t>_</w:t>
-      </w:r>
-      <w:proofErr w:type="spellStart"/>
-      <w:r>
-        <w:t>MySubmission.cshtml</w:t>
-      </w:r>
-      <w:proofErr w:type="spellEnd"/>
+        <w:t>_MySubmission.cshtml</w:t>
+      </w:r>
     </w:p>
     <w:p>
       <w:pPr>
@@ -6694,13 +6683,8 @@
         <w:ind w:left="2088" w:firstLine="72"/>
       </w:pPr>
       <w:r>
-        <w:t>_</w:t>
-      </w:r>
-      <w:proofErr w:type="spellStart"/>
-      <w:r>
-        <w:t>MySubmissionSearch.cshtml</w:t>
-      </w:r>
-      <w:proofErr w:type="spellEnd"/>
+        <w:t>_MySubmissionSearch.cshtml</w:t>
+      </w:r>
     </w:p>
     <w:p>
       <w:pPr>
@@ -6710,13 +6694,8 @@
         <w:ind w:left="2088" w:firstLine="72"/>
       </w:pPr>
       <w:r>
-        <w:t>_</w:t>
-      </w:r>
-      <w:proofErr w:type="spellStart"/>
-      <w:r>
-        <w:t>MyTeamCompleted.cshtml</w:t>
-      </w:r>
-      <w:proofErr w:type="spellEnd"/>
+        <w:t>_MyTeamCompleted.cshtml</w:t>
+      </w:r>
     </w:p>
     <w:p>
       <w:pPr>
@@ -6726,13 +6705,8 @@
         <w:ind w:left="2088" w:firstLine="72"/>
       </w:pPr>
       <w:r>
-        <w:t>_</w:t>
-      </w:r>
-      <w:proofErr w:type="spellStart"/>
-      <w:r>
-        <w:t>MyTeamCompletedSearch.cshtml</w:t>
-      </w:r>
-      <w:proofErr w:type="spellEnd"/>
+        <w:t>_MyTeamCompletedSearch.cshtml</w:t>
+      </w:r>
     </w:p>
     <w:p>
       <w:pPr>
@@ -6742,13 +6716,8 @@
         <w:ind w:left="2088" w:firstLine="72"/>
       </w:pPr>
       <w:r>
-        <w:t>_</w:t>
-      </w:r>
-      <w:proofErr w:type="spellStart"/>
-      <w:r>
-        <w:t>MyTeamPending.cshtml</w:t>
-      </w:r>
-      <w:proofErr w:type="spellEnd"/>
+        <w:t>_MyTeamPending.cshtml</w:t>
+      </w:r>
     </w:p>
     <w:p>
       <w:pPr>
@@ -6758,13 +6727,8 @@
         <w:ind w:left="2088" w:firstLine="72"/>
       </w:pPr>
       <w:r>
-        <w:t>_</w:t>
-      </w:r>
-      <w:proofErr w:type="spellStart"/>
-      <w:r>
-        <w:t>MyTeamPendingMgrSearch.cshtml</w:t>
-      </w:r>
-      <w:proofErr w:type="spellEnd"/>
+        <w:t>_MyTeamPendingMgrSearch.cshtml</w:t>
+      </w:r>
     </w:p>
     <w:p>
       <w:pPr>
@@ -6774,13 +6738,8 @@
         <w:ind w:left="2088" w:firstLine="72"/>
       </w:pPr>
       <w:r>
-        <w:t>_</w:t>
-      </w:r>
-      <w:proofErr w:type="spellStart"/>
-      <w:r>
-        <w:t>MyTeamPendingSupSearch.cshtml</w:t>
-      </w:r>
-      <w:proofErr w:type="spellEnd"/>
+        <w:t>_MyTeamPendingSupSearch.cshtml</w:t>
+      </w:r>
     </w:p>
     <w:p>
       <w:pPr>
@@ -6790,13 +6749,8 @@
         <w:ind w:left="2088" w:firstLine="72"/>
       </w:pPr>
       <w:r>
-        <w:t>_</w:t>
-      </w:r>
-      <w:proofErr w:type="spellStart"/>
-      <w:r>
-        <w:t>MyTeamWarning.cshtml</w:t>
-      </w:r>
-      <w:proofErr w:type="spellEnd"/>
+        <w:t>_MyTeamWarning.cshtml</w:t>
+      </w:r>
     </w:p>
     <w:p>
       <w:pPr>
@@ -6806,13 +6760,8 @@
         <w:ind w:left="2088" w:firstLine="72"/>
       </w:pPr>
       <w:r>
-        <w:t>_</w:t>
-      </w:r>
-      <w:proofErr w:type="spellStart"/>
-      <w:r>
-        <w:t>MyTeamWarningSearch.cshtml</w:t>
-      </w:r>
-      <w:proofErr w:type="spellEnd"/>
+        <w:t>_MyTeamWarningSearch.cshtml</w:t>
+      </w:r>
     </w:p>
     <w:p>
       <w:pPr>
@@ -6822,13 +6771,8 @@
         <w:ind w:left="2088" w:firstLine="72"/>
       </w:pPr>
       <w:r>
-        <w:t>_</w:t>
-      </w:r>
-      <w:proofErr w:type="spellStart"/>
-      <w:r>
-        <w:t>WarningList.cshtml</w:t>
-      </w:r>
-      <w:proofErr w:type="spellEnd"/>
+        <w:t>_WarningList.cshtml</w:t>
+      </w:r>
     </w:p>
     <w:p>
       <w:pPr>
@@ -6838,13 +6782,8 @@
         <w:ind w:left="2088" w:firstLine="72"/>
       </w:pPr>
       <w:r>
-        <w:t>_</w:t>
-      </w:r>
-      <w:proofErr w:type="spellStart"/>
-      <w:r>
-        <w:t>LogList.cshtml</w:t>
-      </w:r>
-      <w:proofErr w:type="spellEnd"/>
+        <w:t>_LogList.cshtml</w:t>
+      </w:r>
     </w:p>
     <w:p>
       <w:pPr>
@@ -6906,13 +6845,8 @@
         <w:tab/>
       </w:r>
       <w:r>
-        <w:t>Views\Shared\_</w:t>
-      </w:r>
-      <w:proofErr w:type="spellStart"/>
-      <w:r>
-        <w:t>Layoutcshtml</w:t>
-      </w:r>
-      <w:proofErr w:type="spellEnd"/>
+        <w:t>Views\Shared\_Layoutcshtml</w:t>
+      </w:r>
     </w:p>
     <w:p>
       <w:pPr>
@@ -7586,7 +7520,13 @@
         <w:rPr>
           <w:b/>
         </w:rPr>
-        <w:t>Supervisor, Other:</w:t>
+        <w:t>Supervisor</w:t>
+      </w:r>
+      <w:r>
+        <w:rPr>
+          <w:b/>
+        </w:rPr>
+        <w:t>:</w:t>
       </w:r>
     </w:p>
     <w:p>
@@ -8002,7 +7942,19 @@
         <w:rPr>
           <w:b/>
         </w:rPr>
-        <w:t>ARC:</w:t>
+        <w:t>ARC</w:t>
+      </w:r>
+      <w:r>
+        <w:rPr>
+          <w:b/>
+        </w:rPr>
+        <w:t>, Employee</w:t>
+      </w:r>
+      <w:r>
+        <w:rPr>
+          <w:b/>
+        </w:rPr>
+        <w:t>:</w:t>
       </w:r>
     </w:p>
     <w:p>
@@ -8753,14 +8705,12 @@
             <w:r>
               <w:t xml:space="preserve">Controller: </w:t>
             </w:r>
-            <w:proofErr w:type="spellStart"/>
             <w:r>
               <w:t>My</w:t>
             </w:r>
             <w:r>
               <w:t>Dashboard</w:t>
             </w:r>
-            <w:proofErr w:type="spellEnd"/>
           </w:p>
           <w:p>
             <w:pPr>
@@ -8771,14 +8721,12 @@
             <w:r>
               <w:t xml:space="preserve">Action: </w:t>
             </w:r>
-            <w:proofErr w:type="spellStart"/>
             <w:r>
               <w:t>Get</w:t>
             </w:r>
             <w:r>
               <w:t>DataByMonth</w:t>
             </w:r>
-            <w:proofErr w:type="spellEnd"/>
           </w:p>
           <w:p>
             <w:pPr>
@@ -8836,13 +8784,8 @@
               </w:tabs>
             </w:pPr>
             <w:r>
-              <w:t xml:space="preserve">Controller: </w:t>
+              <w:t>Controller: MyDashboard</w:t>
             </w:r>
-            <w:proofErr w:type="spellStart"/>
-            <w:r>
-              <w:t>MyDashboard</w:t>
-            </w:r>
-            <w:proofErr w:type="spellEnd"/>
           </w:p>
           <w:p>
             <w:pPr>
@@ -8853,14 +8796,12 @@
             <w:r>
               <w:t xml:space="preserve">Action: </w:t>
             </w:r>
-            <w:proofErr w:type="spellStart"/>
             <w:r>
               <w:t>Get</w:t>
             </w:r>
             <w:r>
               <w:t>Logs</w:t>
             </w:r>
-            <w:proofErr w:type="spellEnd"/>
           </w:p>
           <w:p>
             <w:pPr>
@@ -8918,13 +8859,8 @@
               </w:tabs>
             </w:pPr>
             <w:r>
-              <w:t xml:space="preserve">Controller: </w:t>
+              <w:t>Controller: MyDashboard</w:t>
             </w:r>
-            <w:proofErr w:type="spellStart"/>
-            <w:r>
-              <w:t>MyDashboard</w:t>
-            </w:r>
-            <w:proofErr w:type="spellEnd"/>
           </w:p>
           <w:p>
             <w:pPr>
@@ -8933,13 +8869,8 @@
               </w:tabs>
             </w:pPr>
             <w:r>
-              <w:t xml:space="preserve">Action: </w:t>
+              <w:t>Action: GetLogs</w:t>
             </w:r>
-            <w:proofErr w:type="spellStart"/>
-            <w:r>
-              <w:t>GetLogs</w:t>
-            </w:r>
-            <w:proofErr w:type="spellEnd"/>
           </w:p>
           <w:p>
             <w:pPr>
@@ -9000,13 +8931,8 @@
               </w:tabs>
             </w:pPr>
             <w:r>
-              <w:t xml:space="preserve">Controller: </w:t>
+              <w:t>Controller: MyDashboard</w:t>
             </w:r>
-            <w:proofErr w:type="spellStart"/>
-            <w:r>
-              <w:t>MyDashboard</w:t>
-            </w:r>
-            <w:proofErr w:type="spellEnd"/>
           </w:p>
           <w:p>
             <w:pPr>
@@ -9015,13 +8941,8 @@
               </w:tabs>
             </w:pPr>
             <w:r>
-              <w:t xml:space="preserve">Action: </w:t>
+              <w:t>Action: GetLogs</w:t>
             </w:r>
-            <w:proofErr w:type="spellStart"/>
-            <w:r>
-              <w:t>GetLogs</w:t>
-            </w:r>
-            <w:proofErr w:type="spellEnd"/>
           </w:p>
           <w:p>
             <w:pPr>
@@ -9105,7 +9026,19 @@
               <w:rPr>
                 <w:b/>
               </w:rPr>
-              <w:t>Sr. Manager, Manager, Supervisor, Other - start</w:t>
+              <w:t>Sr</w:t>
+            </w:r>
+            <w:r>
+              <w:rPr>
+                <w:b/>
+              </w:rPr>
+              <w:t xml:space="preserve">. Manager, Manager, Supervisor </w:t>
+            </w:r>
+            <w:r>
+              <w:rPr>
+                <w:b/>
+              </w:rPr>
+              <w:t>- start</w:t>
             </w:r>
           </w:p>
         </w:tc>
@@ -9137,13 +9070,8 @@
               </w:tabs>
             </w:pPr>
             <w:r>
-              <w:t xml:space="preserve">Controller: </w:t>
+              <w:t>Controller: MyDashboard</w:t>
             </w:r>
-            <w:proofErr w:type="spellStart"/>
-            <w:r>
-              <w:t>MyDashboard</w:t>
-            </w:r>
-            <w:proofErr w:type="spellEnd"/>
           </w:p>
           <w:p>
             <w:pPr>
@@ -9152,13 +9080,8 @@
               </w:tabs>
             </w:pPr>
             <w:r>
-              <w:t xml:space="preserve">Action: </w:t>
+              <w:t>Action: GetLogs</w:t>
             </w:r>
-            <w:proofErr w:type="spellStart"/>
-            <w:r>
-              <w:t>GetLogs</w:t>
-            </w:r>
-            <w:proofErr w:type="spellEnd"/>
           </w:p>
           <w:p>
             <w:pPr>
@@ -9222,13 +9145,8 @@
               </w:tabs>
             </w:pPr>
             <w:r>
-              <w:t xml:space="preserve">Controller: </w:t>
+              <w:t>Controller: MyDashboard</w:t>
             </w:r>
-            <w:proofErr w:type="spellStart"/>
-            <w:r>
-              <w:t>MyDashboard</w:t>
-            </w:r>
-            <w:proofErr w:type="spellEnd"/>
           </w:p>
           <w:p>
             <w:pPr>
@@ -9289,13 +9207,8 @@
               </w:tabs>
             </w:pPr>
             <w:r>
-              <w:t xml:space="preserve">Controller: </w:t>
+              <w:t>Controller: LogBase</w:t>
             </w:r>
-            <w:proofErr w:type="spellStart"/>
-            <w:r>
-              <w:t>LogBase</w:t>
-            </w:r>
-            <w:proofErr w:type="spellEnd"/>
           </w:p>
           <w:p>
             <w:pPr>
@@ -9304,13 +9217,8 @@
               </w:tabs>
             </w:pPr>
             <w:r>
-              <w:t xml:space="preserve">Action: </w:t>
+              <w:t>Action: LoadData</w:t>
             </w:r>
-            <w:proofErr w:type="spellStart"/>
-            <w:r>
-              <w:t>LoadData</w:t>
-            </w:r>
-            <w:proofErr w:type="spellEnd"/>
           </w:p>
           <w:p>
             <w:pPr>
@@ -9360,11 +9268,9 @@
             <w:r>
               <w:t xml:space="preserve">Controller: </w:t>
             </w:r>
-            <w:proofErr w:type="spellStart"/>
             <w:r>
               <w:t>LogBase</w:t>
             </w:r>
-            <w:proofErr w:type="spellEnd"/>
           </w:p>
           <w:p>
             <w:pPr>
@@ -9375,11 +9281,9 @@
             <w:r>
               <w:t xml:space="preserve">Action: </w:t>
             </w:r>
-            <w:proofErr w:type="spellStart"/>
             <w:r>
               <w:t>GetLogDetail</w:t>
             </w:r>
-            <w:proofErr w:type="spellEnd"/>
           </w:p>
           <w:p>
             <w:pPr>
@@ -9411,6 +9315,27 @@
               <w:tabs>
                 <w:tab w:val="num" w:pos="2880"/>
               </w:tabs>
+            </w:pPr>
+            <w:r>
+              <w:rPr>
+                <w:b/>
+              </w:rPr>
+              <w:t>Sr. Manager, Manager, Supervisor - end</w:t>
+            </w:r>
+          </w:p>
+        </w:tc>
+      </w:tr>
+      <w:tr>
+        <w:tc>
+          <w:tcPr>
+            <w:tcW w:w="8550" w:type="dxa"/>
+            <w:gridSpan w:val="2"/>
+          </w:tcPr>
+          <w:p>
+            <w:pPr>
+              <w:tabs>
+                <w:tab w:val="num" w:pos="2880"/>
+              </w:tabs>
               <w:rPr>
                 <w:b/>
               </w:rPr>
@@ -9419,7 +9344,19 @@
               <w:rPr>
                 <w:b/>
               </w:rPr>
-              <w:t>ARC, CSR - start</w:t>
+              <w:t xml:space="preserve">ARC, CSR </w:t>
+            </w:r>
+            <w:r>
+              <w:rPr>
+                <w:b/>
+              </w:rPr>
+              <w:t>, Employee</w:t>
+            </w:r>
+            <w:r>
+              <w:rPr>
+                <w:b/>
+              </w:rPr>
+              <w:t>- start</w:t>
             </w:r>
           </w:p>
         </w:tc>
@@ -9451,13 +9388,8 @@
               </w:tabs>
             </w:pPr>
             <w:r>
-              <w:t xml:space="preserve">Controller: </w:t>
+              <w:t>Controller: MyDashboard</w:t>
             </w:r>
-            <w:proofErr w:type="spellStart"/>
-            <w:r>
-              <w:t>MyDashboard</w:t>
-            </w:r>
-            <w:proofErr w:type="spellEnd"/>
           </w:p>
           <w:p>
             <w:pPr>
@@ -9466,13 +9398,8 @@
               </w:tabs>
             </w:pPr>
             <w:r>
-              <w:t xml:space="preserve">Action: </w:t>
+              <w:t>Action: GetLogs</w:t>
             </w:r>
-            <w:proofErr w:type="spellStart"/>
-            <w:r>
-              <w:t>GetLogs</w:t>
-            </w:r>
-            <w:proofErr w:type="spellEnd"/>
           </w:p>
           <w:p>
             <w:pPr>
@@ -9530,13 +9457,8 @@
               </w:tabs>
             </w:pPr>
             <w:r>
-              <w:t xml:space="preserve">Controller: </w:t>
+              <w:t>Controller: LogBase</w:t>
             </w:r>
-            <w:proofErr w:type="spellStart"/>
-            <w:r>
-              <w:t>LogBase</w:t>
-            </w:r>
-            <w:proofErr w:type="spellEnd"/>
           </w:p>
           <w:p>
             <w:pPr>
@@ -9545,13 +9467,8 @@
               </w:tabs>
             </w:pPr>
             <w:r>
-              <w:t xml:space="preserve">Action: </w:t>
+              <w:t>Action: GetLogDetail</w:t>
             </w:r>
-            <w:proofErr w:type="spellStart"/>
-            <w:r>
-              <w:t>GetLogDetail</w:t>
-            </w:r>
-            <w:proofErr w:type="spellEnd"/>
           </w:p>
           <w:p>
             <w:pPr>
@@ -9591,7 +9508,13 @@
               <w:rPr>
                 <w:b/>
               </w:rPr>
-              <w:t>ARC, CSR - end</w:t>
+              <w:t xml:space="preserve">ARC, CSR, Employee </w:t>
+            </w:r>
+            <w:r>
+              <w:rPr>
+                <w:b/>
+              </w:rPr>
+              <w:t>- end</w:t>
             </w:r>
           </w:p>
         </w:tc>
@@ -9644,12 +9567,10 @@
         <w:outlineLvl w:val="1"/>
       </w:pPr>
       <w:bookmarkStart w:id="10" w:name="_Toc517432341"/>
-      <w:proofErr w:type="spellStart"/>
       <w:r>
         <w:t>sp_Dashboard_Director_Summary_Count</w:t>
       </w:r>
       <w:bookmarkEnd w:id="10"/>
-      <w:proofErr w:type="spellEnd"/>
     </w:p>
     <w:p>
       <w:pPr>
@@ -9661,12 +9582,10 @@
         <w:outlineLvl w:val="1"/>
       </w:pPr>
       <w:bookmarkStart w:id="11" w:name="_Toc517432342"/>
-      <w:proofErr w:type="spellStart"/>
       <w:r>
         <w:t>sp_Dashboard_Director_Summary_Count_ByStatus</w:t>
       </w:r>
       <w:bookmarkEnd w:id="11"/>
-      <w:proofErr w:type="spellEnd"/>
     </w:p>
     <w:p>
       <w:pPr>
@@ -9678,7 +9597,6 @@
         <w:outlineLvl w:val="1"/>
       </w:pPr>
       <w:bookmarkStart w:id="12" w:name="_Toc517432343"/>
-      <w:proofErr w:type="spellStart"/>
       <w:r>
         <w:t>s</w:t>
       </w:r>
@@ -9686,7 +9604,6 @@
         <w:t>p_Dashboard_Summary_Count</w:t>
       </w:r>
       <w:bookmarkEnd w:id="12"/>
-      <w:proofErr w:type="spellEnd"/>
     </w:p>
     <w:p>
       <w:pPr>
@@ -9698,12 +9615,10 @@
         <w:outlineLvl w:val="1"/>
       </w:pPr>
       <w:bookmarkStart w:id="13" w:name="_Toc517432344"/>
-      <w:proofErr w:type="spellStart"/>
       <w:r>
         <w:t>sp_Dashboard_Summary_Count_ByStatus</w:t>
       </w:r>
       <w:bookmarkEnd w:id="13"/>
-      <w:proofErr w:type="spellEnd"/>
     </w:p>
     <w:p>
       <w:pPr>
@@ -9715,12 +9630,10 @@
         <w:outlineLvl w:val="1"/>
       </w:pPr>
       <w:bookmarkStart w:id="14" w:name="_Toc517432345"/>
-      <w:proofErr w:type="spellStart"/>
       <w:r>
         <w:t>sp_SelectFrom_Coaching_LogMgrDistinctSup</w:t>
       </w:r>
       <w:bookmarkEnd w:id="14"/>
-      <w:proofErr w:type="spellEnd"/>
     </w:p>
     <w:p>
       <w:pPr>
@@ -9732,12 +9645,10 @@
         <w:outlineLvl w:val="1"/>
       </w:pPr>
       <w:bookmarkStart w:id="15" w:name="_Toc517432346"/>
-      <w:proofErr w:type="spellStart"/>
       <w:r>
         <w:t>sp_SelectFrom_Coaching_LogMgrDisntinctCSR</w:t>
       </w:r>
       <w:bookmarkEnd w:id="15"/>
-      <w:proofErr w:type="spellEnd"/>
     </w:p>
     <w:p>
       <w:pPr>
@@ -9749,12 +9660,10 @@
         <w:outlineLvl w:val="1"/>
       </w:pPr>
       <w:bookmarkStart w:id="16" w:name="_Toc517432347"/>
-      <w:proofErr w:type="spellStart"/>
       <w:r>
         <w:t>sp_SelectFrom_Coaching_LogSupDistinctCSRTeam</w:t>
       </w:r>
       <w:bookmarkEnd w:id="16"/>
-      <w:proofErr w:type="spellEnd"/>
     </w:p>
     <w:p>
       <w:pPr>
@@ -9766,12 +9675,10 @@
         <w:outlineLvl w:val="1"/>
       </w:pPr>
       <w:bookmarkStart w:id="17" w:name="_Toc517432348"/>
-      <w:proofErr w:type="spellStart"/>
       <w:r>
         <w:t>sp_SelectFrom_Coaching_LogMgrDistinctSUPTeam</w:t>
       </w:r>
       <w:bookmarkEnd w:id="17"/>
-      <w:proofErr w:type="spellEnd"/>
     </w:p>
     <w:p>
       <w:pPr>
@@ -9783,12 +9690,10 @@
         <w:outlineLvl w:val="1"/>
       </w:pPr>
       <w:bookmarkStart w:id="18" w:name="_Toc517432349"/>
-      <w:proofErr w:type="spellStart"/>
       <w:r>
         <w:t>sp_SelectFrom_Coaching_LogMgrDistinctCSRTeam</w:t>
       </w:r>
       <w:bookmarkEnd w:id="18"/>
-      <w:proofErr w:type="spellEnd"/>
     </w:p>
     <w:p>
       <w:pPr>
@@ -9800,12 +9705,10 @@
         <w:outlineLvl w:val="1"/>
       </w:pPr>
       <w:bookmarkStart w:id="19" w:name="_Toc517432350"/>
-      <w:proofErr w:type="spellStart"/>
       <w:r>
         <w:t>sp_Select_Sources_For_Dashboard</w:t>
       </w:r>
       <w:bookmarkEnd w:id="19"/>
-      <w:proofErr w:type="spellEnd"/>
     </w:p>
     <w:p>
       <w:pPr>
@@ -9817,12 +9720,10 @@
         <w:outlineLvl w:val="1"/>
       </w:pPr>
       <w:bookmarkStart w:id="20" w:name="_Toc517432351"/>
-      <w:proofErr w:type="spellStart"/>
       <w:r>
         <w:t>sp_SelectFrom_Coaching_LogSupDistinctMGRTeamCompleted</w:t>
       </w:r>
       <w:bookmarkEnd w:id="20"/>
-      <w:proofErr w:type="spellEnd"/>
     </w:p>
     <w:p>
       <w:pPr>
@@ -9834,7 +9735,6 @@
         <w:outlineLvl w:val="1"/>
       </w:pPr>
       <w:bookmarkStart w:id="21" w:name="_Toc517432352"/>
-      <w:proofErr w:type="spellStart"/>
       <w:r>
         <w:t>sp_SelectFrom_Coaching_LogSupDistinctCSRTeam</w:t>
       </w:r>
@@ -9842,7 +9742,6 @@
         <w:t>Completed</w:t>
       </w:r>
       <w:bookmarkEnd w:id="21"/>
-      <w:proofErr w:type="spellEnd"/>
     </w:p>
     <w:p>
       <w:pPr>
@@ -9854,12 +9753,10 @@
         <w:outlineLvl w:val="1"/>
       </w:pPr>
       <w:bookmarkStart w:id="22" w:name="_Toc517432353"/>
-      <w:proofErr w:type="spellStart"/>
       <w:r>
         <w:t>sp_SelectFrom_Coaching_LogMgrDistinctSUPTeamCompleted</w:t>
       </w:r>
       <w:bookmarkEnd w:id="22"/>
-      <w:proofErr w:type="spellEnd"/>
     </w:p>
     <w:p>
       <w:pPr>
@@ -9871,12 +9768,10 @@
         <w:outlineLvl w:val="1"/>
       </w:pPr>
       <w:bookmarkStart w:id="23" w:name="_Toc517432354"/>
-      <w:proofErr w:type="spellStart"/>
       <w:r>
         <w:t>sp_SelectFrom_Coaching_LogMgrDistinctCSRTeamCompleted</w:t>
       </w:r>
       <w:bookmarkEnd w:id="23"/>
-      <w:proofErr w:type="spellEnd"/>
     </w:p>
     <w:p>
       <w:pPr>
@@ -9888,12 +9783,10 @@
         <w:outlineLvl w:val="1"/>
       </w:pPr>
       <w:bookmarkStart w:id="24" w:name="_Toc517432355"/>
-      <w:proofErr w:type="spellStart"/>
       <w:r>
         <w:t>sp_Select_States_For_Dashboard</w:t>
       </w:r>
       <w:bookmarkEnd w:id="24"/>
-      <w:proofErr w:type="spellEnd"/>
     </w:p>
     <w:p>
       <w:pPr>
@@ -9905,12 +9798,10 @@
         <w:outlineLvl w:val="1"/>
       </w:pPr>
       <w:bookmarkStart w:id="25" w:name="_Toc517432356"/>
-      <w:proofErr w:type="spellStart"/>
       <w:r>
         <w:t>sp_Dashboard_Populate_Filter_Dropdowns</w:t>
       </w:r>
       <w:bookmarkEnd w:id="25"/>
-      <w:proofErr w:type="spellEnd"/>
     </w:p>
     <w:p>
       <w:pPr>
@@ -9922,12 +9813,10 @@
         <w:outlineLvl w:val="1"/>
       </w:pPr>
       <w:bookmarkStart w:id="26" w:name="_Toc517432357"/>
-      <w:proofErr w:type="spellStart"/>
       <w:r>
         <w:t>sp_Select_Statuses_For_Dashboard</w:t>
       </w:r>
       <w:bookmarkEnd w:id="26"/>
-      <w:proofErr w:type="spellEnd"/>
     </w:p>
     <w:p>
       <w:pPr>
@@ -9939,12 +9828,10 @@
         <w:outlineLvl w:val="1"/>
       </w:pPr>
       <w:bookmarkStart w:id="27" w:name="_Toc517432358"/>
-      <w:proofErr w:type="spellStart"/>
       <w:r>
         <w:t>sp_Search_For_Dashboards_Details</w:t>
       </w:r>
       <w:bookmarkEnd w:id="27"/>
-      <w:proofErr w:type="spellEnd"/>
     </w:p>
     <w:p>
       <w:pPr>
@@ -9956,12 +9843,10 @@
         <w:outlineLvl w:val="1"/>
       </w:pPr>
       <w:bookmarkStart w:id="28" w:name="_Toc517432359"/>
-      <w:proofErr w:type="spellStart"/>
       <w:r>
         <w:t>sp_Search_For_Dashboards_Count</w:t>
       </w:r>
       <w:bookmarkEnd w:id="28"/>
-      <w:proofErr w:type="spellEnd"/>
     </w:p>
     <w:p>
       <w:pPr>
@@ -10076,7 +9961,6 @@
       </w:rPr>
       <w:t xml:space="preserve">           </w:t>
     </w:r>
-    <w:proofErr w:type="spellStart"/>
     <w:r>
       <w:rPr>
         <w:b/>
@@ -10105,7 +9989,6 @@
       </w:rPr>
       <w:t>_DD</w:t>
     </w:r>
-    <w:proofErr w:type="spellEnd"/>
   </w:p>
   <w:p>
     <w:pPr>
@@ -10213,7 +10096,7 @@
         <w:rStyle w:val="PageNumber"/>
         <w:noProof/>
       </w:rPr>
-      <w:t>3</w:t>
+      <w:t>1</w:t>
     </w:r>
     <w:r>
       <w:rPr>
@@ -10274,15 +10157,7 @@
         <w:b/>
         <w:sz w:val="18"/>
       </w:rPr>
-      <w:t xml:space="preserve">                               </w:t>
-    </w:r>
-    <w:proofErr w:type="spellStart"/>
-    <w:r>
-      <w:rPr>
-        <w:b/>
-        <w:sz w:val="18"/>
-      </w:rPr>
-      <w:t>CCO_eCoaching_</w:t>
+      <w:t xml:space="preserve">                               CCO_eCoaching_</w:t>
     </w:r>
     <w:r>
       <w:rPr>
@@ -10305,7 +10180,6 @@
       </w:rPr>
       <w:t>_DD</w:t>
     </w:r>
-    <w:proofErr w:type="spellEnd"/>
   </w:p>
   <w:p>
     <w:pPr>
@@ -15943,7 +15817,7 @@
 </file>
 
 <file path=customXml/itemProps1.xml><?xml version="1.0" encoding="utf-8"?>
-<ds:datastoreItem xmlns:ds="http://schemas.openxmlformats.org/officeDocument/2006/customXml" ds:itemID="{05B78219-5BA0-48E1-A73E-CB98ACBA990D}">
+<ds:datastoreItem xmlns:ds="http://schemas.openxmlformats.org/officeDocument/2006/customXml" ds:itemID="{CC1FD272-9136-423E-B960-ADF5C6392B81}">
   <ds:schemaRefs>
     <ds:schemaRef ds:uri="http://schemas.openxmlformats.org/officeDocument/2006/bibliography"/>
   </ds:schemaRefs>

</xml_diff>

<commit_message>
TFS 14680 - Followup Process; DDs and UTCs.
git-tfs-id: [https://tfs.omnicloud.local/tfs/cco%20program/]$/eCoaching_V2;C43362
</commit_message>
<xml_diff>
--- a/Design/DD/Web/CCO_eCoaching_Log_My_Dashboard_DD.docx
+++ b/Design/DD/Web/CCO_eCoaching_Log_My_Dashboard_DD.docx
@@ -288,7 +288,7 @@
           </mc:Choice>
           <mc:Fallback>
             <w:pict>
-              <v:line w14:anchorId="324D1D1A" id="Line 12" o:spid="_x0000_s1026" style="position:absolute;z-index:251657728;visibility:visible;mso-wrap-style:square;mso-width-percent:0;mso-height-percent:0;mso-wrap-distance-left:9pt;mso-wrap-distance-top:0;mso-wrap-distance-right:9pt;mso-wrap-distance-bottom:0;mso-position-horizontal:absolute;mso-position-horizontal-relative:text;mso-position-vertical:absolute;mso-position-vertical-relative:text;mso-width-percent:0;mso-height-percent:0;mso-width-relative:page;mso-height-relative:page" from="367.2pt,33.3pt" to="439.25pt,33.35pt" o:gfxdata="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" o:allowincell="f">
+              <v:line w14:anchorId="4B6C7031" id="Line 12" o:spid="_x0000_s1026" style="position:absolute;z-index:251657728;visibility:visible;mso-wrap-style:square;mso-width-percent:0;mso-height-percent:0;mso-wrap-distance-left:9pt;mso-wrap-distance-top:0;mso-wrap-distance-right:9pt;mso-wrap-distance-bottom:0;mso-position-horizontal:absolute;mso-position-horizontal-relative:text;mso-position-vertical:absolute;mso-position-vertical-relative:text;mso-width-percent:0;mso-height-percent:0;mso-width-relative:page;mso-height-relative:page" from="367.2pt,33.3pt" to="439.25pt,33.35pt" o:gfxdata="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" o:allowincell="f">
                 <v:stroke startarrowwidth="narrow" startarrowlength="short" endarrowwidth="narrow" endarrowlength="short"/>
               </v:line>
             </w:pict>
@@ -376,7 +376,7 @@
           </mc:Choice>
           <mc:Fallback>
             <w:pict>
-              <v:line w14:anchorId="0F32FAE4" id="Line 10" o:spid="_x0000_s1026" style="position:absolute;z-index:251656704;visibility:visible;mso-wrap-style:square;mso-width-percent:0;mso-height-percent:0;mso-wrap-distance-left:9pt;mso-wrap-distance-top:0;mso-wrap-distance-right:9pt;mso-wrap-distance-bottom:0;mso-position-horizontal:absolute;mso-position-horizontal-relative:text;mso-position-vertical:absolute;mso-position-vertical-relative:text;mso-width-percent:0;mso-height-percent:0;mso-width-relative:page;mso-height-relative:page" from="1in,33.3pt" to="266.45pt,33.35pt" o:gfxdata="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" o:allowincell="f">
+              <v:line w14:anchorId="2D7AD35A" id="Line 10" o:spid="_x0000_s1026" style="position:absolute;z-index:251656704;visibility:visible;mso-wrap-style:square;mso-width-percent:0;mso-height-percent:0;mso-wrap-distance-left:9pt;mso-wrap-distance-top:0;mso-wrap-distance-right:9pt;mso-wrap-distance-bottom:0;mso-position-horizontal:absolute;mso-position-horizontal-relative:text;mso-position-vertical:absolute;mso-position-vertical-relative:text;mso-width-percent:0;mso-height-percent:0;mso-width-relative:page;mso-height-relative:page" from="1in,33.3pt" to="266.45pt,33.35pt" o:gfxdata="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" o:allowincell="f">
                 <v:stroke startarrowwidth="narrow" startarrowlength="short" endarrowwidth="narrow" endarrowlength="short"/>
               </v:line>
             </w:pict>
@@ -600,7 +600,7 @@
           </mc:Choice>
           <mc:Fallback>
             <w:pict>
-              <v:line w14:anchorId="07287EAD" id="Line 14" o:spid="_x0000_s1026" style="position:absolute;z-index:251658752;visibility:visible;mso-wrap-style:square;mso-width-percent:0;mso-height-percent:0;mso-wrap-distance-left:9pt;mso-wrap-distance-top:0;mso-wrap-distance-right:9pt;mso-wrap-distance-bottom:0;mso-position-horizontal:absolute;mso-position-horizontal-relative:text;mso-position-vertical:absolute;mso-position-vertical-relative:text;mso-width-percent:0;mso-height-percent:0;mso-width-relative:page;mso-height-relative:page" from="76.05pt,2pt" to="270.45pt,2pt" o:gfxdata="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" o:allowincell="f">
+              <v:line w14:anchorId="44CBB55C" id="Line 14" o:spid="_x0000_s1026" style="position:absolute;z-index:251658752;visibility:visible;mso-wrap-style:square;mso-width-percent:0;mso-height-percent:0;mso-wrap-distance-left:9pt;mso-wrap-distance-top:0;mso-wrap-distance-right:9pt;mso-wrap-distance-bottom:0;mso-position-horizontal:absolute;mso-position-horizontal-relative:text;mso-position-vertical:absolute;mso-position-vertical-relative:text;mso-width-percent:0;mso-height-percent:0;mso-width-relative:page;mso-height-relative:page" from="76.05pt,2pt" to="270.45pt,2pt" o:gfxdata="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" o:allowincell="f">
                 <v:stroke startarrowwidth="narrow" startarrowlength="short" endarrowwidth="narrow" endarrowlength="short"/>
               </v:line>
             </w:pict>
@@ -675,54 +675,20 @@
         </w:tblBorders>
         <w:tblLayout w:type="fixed"/>
         <w:tblLook w:val="0000" w:firstRow="0" w:lastRow="0" w:firstColumn="0" w:lastColumn="0" w:noHBand="0" w:noVBand="0"/>
-        <w:tblPrChange w:id="0" w:author="Huang, Lili" w:date="2018-09-04T09:07:00Z">
-          <w:tblPr>
-            <w:tblW w:w="9628" w:type="dxa"/>
-            <w:tblBorders>
-              <w:top w:val="single" w:sz="4" w:space="0" w:color="auto"/>
-              <w:left w:val="single" w:sz="4" w:space="0" w:color="auto"/>
-              <w:bottom w:val="single" w:sz="4" w:space="0" w:color="auto"/>
-              <w:right w:val="single" w:sz="4" w:space="0" w:color="auto"/>
-              <w:insideH w:val="single" w:sz="4" w:space="0" w:color="auto"/>
-              <w:insideV w:val="single" w:sz="4" w:space="0" w:color="auto"/>
-            </w:tblBorders>
-            <w:tblLayout w:type="fixed"/>
-            <w:tblLook w:val="0000" w:firstRow="0" w:lastRow="0" w:firstColumn="0" w:lastColumn="0" w:noHBand="0" w:noVBand="0"/>
-          </w:tblPr>
-        </w:tblPrChange>
       </w:tblPr>
       <w:tblGrid>
         <w:gridCol w:w="1440"/>
         <w:gridCol w:w="5238"/>
         <w:gridCol w:w="2790"/>
-        <w:tblGridChange w:id="1">
-          <w:tblGrid>
-            <w:gridCol w:w="1440"/>
-            <w:gridCol w:w="5238"/>
-            <w:gridCol w:w="2790"/>
-          </w:tblGrid>
-        </w:tblGridChange>
       </w:tblGrid>
       <w:tr>
         <w:trPr>
           <w:tblHeader/>
-          <w:trPrChange w:id="2" w:author="Huang, Lili" w:date="2018-09-04T09:07:00Z">
-            <w:trPr>
-              <w:wAfter w:w="160" w:type="dxa"/>
-              <w:tblHeader/>
-            </w:trPr>
-          </w:trPrChange>
         </w:trPr>
         <w:tc>
           <w:tcPr>
             <w:tcW w:w="1440" w:type="dxa"/>
             <w:shd w:val="solid" w:color="auto" w:fill="000000"/>
-            <w:tcPrChange w:id="3" w:author="Huang, Lili" w:date="2018-09-04T09:07:00Z">
-              <w:tcPr>
-                <w:tcW w:w="1440" w:type="dxa"/>
-                <w:shd w:val="solid" w:color="auto" w:fill="000000"/>
-              </w:tcPr>
-            </w:tcPrChange>
           </w:tcPr>
           <w:p>
             <w:pPr>
@@ -746,12 +712,6 @@
           <w:tcPr>
             <w:tcW w:w="5238" w:type="dxa"/>
             <w:shd w:val="solid" w:color="auto" w:fill="000000"/>
-            <w:tcPrChange w:id="4" w:author="Huang, Lili" w:date="2018-09-04T09:07:00Z">
-              <w:tcPr>
-                <w:tcW w:w="5238" w:type="dxa"/>
-                <w:shd w:val="solid" w:color="auto" w:fill="000000"/>
-              </w:tcPr>
-            </w:tcPrChange>
           </w:tcPr>
           <w:p>
             <w:pPr>
@@ -775,12 +735,6 @@
           <w:tcPr>
             <w:tcW w:w="2790" w:type="dxa"/>
             <w:shd w:val="solid" w:color="auto" w:fill="000000"/>
-            <w:tcPrChange w:id="5" w:author="Huang, Lili" w:date="2018-09-04T09:07:00Z">
-              <w:tcPr>
-                <w:tcW w:w="2790" w:type="dxa"/>
-                <w:shd w:val="solid" w:color="auto" w:fill="000000"/>
-              </w:tcPr>
-            </w:tcPrChange>
           </w:tcPr>
           <w:p>
             <w:pPr>
@@ -802,21 +756,9 @@
         </w:tc>
       </w:tr>
       <w:tr>
-        <w:trPr>
-          <w:trPrChange w:id="6" w:author="Huang, Lili" w:date="2018-09-04T09:07:00Z">
-            <w:trPr>
-              <w:wAfter w:w="160" w:type="dxa"/>
-            </w:trPr>
-          </w:trPrChange>
-        </w:trPr>
         <w:tc>
           <w:tcPr>
             <w:tcW w:w="1440" w:type="dxa"/>
-            <w:tcPrChange w:id="7" w:author="Huang, Lili" w:date="2018-09-04T09:07:00Z">
-              <w:tcPr>
-                <w:tcW w:w="1440" w:type="dxa"/>
-              </w:tcPr>
-            </w:tcPrChange>
           </w:tcPr>
           <w:p>
             <w:pPr>
@@ -874,11 +816,6 @@
         <w:tc>
           <w:tcPr>
             <w:tcW w:w="5238" w:type="dxa"/>
-            <w:tcPrChange w:id="8" w:author="Huang, Lili" w:date="2018-09-04T09:07:00Z">
-              <w:tcPr>
-                <w:tcW w:w="5238" w:type="dxa"/>
-              </w:tcPr>
-            </w:tcPrChange>
           </w:tcPr>
           <w:p>
             <w:pPr>
@@ -916,11 +853,6 @@
         <w:tc>
           <w:tcPr>
             <w:tcW w:w="2790" w:type="dxa"/>
-            <w:tcPrChange w:id="9" w:author="Huang, Lili" w:date="2018-09-04T09:07:00Z">
-              <w:tcPr>
-                <w:tcW w:w="2790" w:type="dxa"/>
-              </w:tcPr>
-            </w:tcPrChange>
           </w:tcPr>
           <w:p>
             <w:pPr>
@@ -941,21 +873,9 @@
         </w:tc>
       </w:tr>
       <w:tr>
-        <w:trPr>
-          <w:trPrChange w:id="10" w:author="Huang, Lili" w:date="2018-09-04T09:07:00Z">
-            <w:trPr>
-              <w:wAfter w:w="160" w:type="dxa"/>
-            </w:trPr>
-          </w:trPrChange>
-        </w:trPr>
         <w:tc>
           <w:tcPr>
             <w:tcW w:w="1440" w:type="dxa"/>
-            <w:tcPrChange w:id="11" w:author="Huang, Lili" w:date="2018-09-04T09:07:00Z">
-              <w:tcPr>
-                <w:tcW w:w="1440" w:type="dxa"/>
-              </w:tcPr>
-            </w:tcPrChange>
           </w:tcPr>
           <w:p>
             <w:pPr>
@@ -977,11 +897,6 @@
         <w:tc>
           <w:tcPr>
             <w:tcW w:w="5238" w:type="dxa"/>
-            <w:tcPrChange w:id="12" w:author="Huang, Lili" w:date="2018-09-04T09:07:00Z">
-              <w:tcPr>
-                <w:tcW w:w="5238" w:type="dxa"/>
-              </w:tcPr>
-            </w:tcPrChange>
           </w:tcPr>
           <w:p>
             <w:pPr>
@@ -1023,11 +938,6 @@
         <w:tc>
           <w:tcPr>
             <w:tcW w:w="2790" w:type="dxa"/>
-            <w:tcPrChange w:id="13" w:author="Huang, Lili" w:date="2018-09-04T09:07:00Z">
-              <w:tcPr>
-                <w:tcW w:w="2790" w:type="dxa"/>
-              </w:tcPr>
-            </w:tcPrChange>
           </w:tcPr>
           <w:p>
             <w:pPr>
@@ -1048,21 +958,9 @@
         </w:tc>
       </w:tr>
       <w:tr>
-        <w:trPr>
-          <w:trPrChange w:id="14" w:author="Huang, Lili" w:date="2018-09-04T09:07:00Z">
-            <w:trPr>
-              <w:wAfter w:w="160" w:type="dxa"/>
-            </w:trPr>
-          </w:trPrChange>
-        </w:trPr>
         <w:tc>
           <w:tcPr>
             <w:tcW w:w="1440" w:type="dxa"/>
-            <w:tcPrChange w:id="15" w:author="Huang, Lili" w:date="2018-09-04T09:07:00Z">
-              <w:tcPr>
-                <w:tcW w:w="1440" w:type="dxa"/>
-              </w:tcPr>
-            </w:tcPrChange>
           </w:tcPr>
           <w:p>
             <w:pPr>
@@ -1094,11 +992,6 @@
         <w:tc>
           <w:tcPr>
             <w:tcW w:w="5238" w:type="dxa"/>
-            <w:tcPrChange w:id="16" w:author="Huang, Lili" w:date="2018-09-04T09:07:00Z">
-              <w:tcPr>
-                <w:tcW w:w="5238" w:type="dxa"/>
-              </w:tcPr>
-            </w:tcPrChange>
           </w:tcPr>
           <w:p>
             <w:pPr>
@@ -1152,11 +1045,6 @@
         <w:tc>
           <w:tcPr>
             <w:tcW w:w="2790" w:type="dxa"/>
-            <w:tcPrChange w:id="17" w:author="Huang, Lili" w:date="2018-09-04T09:07:00Z">
-              <w:tcPr>
-                <w:tcW w:w="2790" w:type="dxa"/>
-              </w:tcPr>
-            </w:tcPrChange>
           </w:tcPr>
           <w:p>
             <w:pPr>
@@ -1177,21 +1065,9 @@
         </w:tc>
       </w:tr>
       <w:tr>
-        <w:trPr>
-          <w:trPrChange w:id="18" w:author="Huang, Lili" w:date="2018-09-04T09:07:00Z">
-            <w:trPr>
-              <w:wAfter w:w="160" w:type="dxa"/>
-            </w:trPr>
-          </w:trPrChange>
-        </w:trPr>
         <w:tc>
           <w:tcPr>
             <w:tcW w:w="1440" w:type="dxa"/>
-            <w:tcPrChange w:id="19" w:author="Huang, Lili" w:date="2018-09-04T09:07:00Z">
-              <w:tcPr>
-                <w:tcW w:w="1440" w:type="dxa"/>
-              </w:tcPr>
-            </w:tcPrChange>
           </w:tcPr>
           <w:p>
             <w:pPr>
@@ -1213,11 +1089,6 @@
         <w:tc>
           <w:tcPr>
             <w:tcW w:w="5238" w:type="dxa"/>
-            <w:tcPrChange w:id="20" w:author="Huang, Lili" w:date="2018-09-04T09:07:00Z">
-              <w:tcPr>
-                <w:tcW w:w="5238" w:type="dxa"/>
-              </w:tcPr>
-            </w:tcPrChange>
           </w:tcPr>
           <w:p>
             <w:pPr>
@@ -1244,24 +1115,17 @@
                 <w:sz w:val="20"/>
               </w:rPr>
             </w:pPr>
-            <w:ins w:id="21" w:author="Huang, Lili" w:date="2018-08-31T14:55:00Z">
-              <w:r>
-                <w:rPr>
-                  <w:sz w:val="20"/>
-                </w:rPr>
-                <w:t>Updated 3.1.4 Web Page Invoked Events</w:t>
-              </w:r>
-            </w:ins>
+            <w:r>
+              <w:rPr>
+                <w:sz w:val="20"/>
+              </w:rPr>
+              <w:t>Updated 3.1.4 Web Page Invoked Events</w:t>
+            </w:r>
           </w:p>
         </w:tc>
         <w:tc>
           <w:tcPr>
             <w:tcW w:w="2790" w:type="dxa"/>
-            <w:tcPrChange w:id="22" w:author="Huang, Lili" w:date="2018-09-04T09:07:00Z">
-              <w:tcPr>
-                <w:tcW w:w="2790" w:type="dxa"/>
-              </w:tcPr>
-            </w:tcPrChange>
           </w:tcPr>
           <w:p>
             <w:pPr>
@@ -1282,22 +1146,9 @@
         </w:tc>
       </w:tr>
       <w:tr>
-        <w:trPr>
-          <w:ins w:id="23" w:author="Huang, Lili" w:date="2018-09-04T09:07:00Z"/>
-          <w:trPrChange w:id="24" w:author="Huang, Lili" w:date="2018-09-04T09:07:00Z">
-            <w:trPr>
-              <w:wAfter w:w="160" w:type="dxa"/>
-            </w:trPr>
-          </w:trPrChange>
-        </w:trPr>
         <w:tc>
           <w:tcPr>
             <w:tcW w:w="1440" w:type="dxa"/>
-            <w:tcPrChange w:id="25" w:author="Huang, Lili" w:date="2018-09-04T09:07:00Z">
-              <w:tcPr>
-                <w:tcW w:w="1440" w:type="dxa"/>
-              </w:tcPr>
-            </w:tcPrChange>
           </w:tcPr>
           <w:p>
             <w:pPr>
@@ -1305,28 +1156,20 @@
               <w:ind w:left="0"/>
               <w:jc w:val="left"/>
               <w:rPr>
-                <w:ins w:id="26" w:author="Huang, Lili" w:date="2018-09-04T09:07:00Z"/>
                 <w:sz w:val="20"/>
               </w:rPr>
             </w:pPr>
-            <w:ins w:id="27" w:author="Huang, Lili" w:date="2018-09-04T09:07:00Z">
-              <w:r>
-                <w:rPr>
-                  <w:sz w:val="20"/>
-                </w:rPr>
-                <w:t>09/04/2018</w:t>
-              </w:r>
-            </w:ins>
+            <w:r>
+              <w:rPr>
+                <w:sz w:val="20"/>
+              </w:rPr>
+              <w:t>09/04/2018</w:t>
+            </w:r>
           </w:p>
         </w:tc>
         <w:tc>
           <w:tcPr>
             <w:tcW w:w="5238" w:type="dxa"/>
-            <w:tcPrChange w:id="28" w:author="Huang, Lili" w:date="2018-09-04T09:07:00Z">
-              <w:tcPr>
-                <w:tcW w:w="5238" w:type="dxa"/>
-              </w:tcPr>
-            </w:tcPrChange>
           </w:tcPr>
           <w:p>
             <w:pPr>
@@ -1334,20 +1177,17 @@
               <w:ind w:left="0"/>
               <w:jc w:val="left"/>
               <w:rPr>
-                <w:ins w:id="29" w:author="Huang, Lili" w:date="2018-09-04T09:07:00Z"/>
                 <w:color w:val="000000"/>
                 <w:sz w:val="20"/>
               </w:rPr>
             </w:pPr>
-            <w:ins w:id="30" w:author="Huang, Lili" w:date="2018-09-04T09:07:00Z">
-              <w:r>
-                <w:rPr>
-                  <w:color w:val="000000"/>
-                  <w:sz w:val="20"/>
-                </w:rPr>
-                <w:t>TFS11984 - Include a link to ecl sharepoint site to report issues;</w:t>
-              </w:r>
-            </w:ins>
+            <w:r>
+              <w:rPr>
+                <w:color w:val="000000"/>
+                <w:sz w:val="20"/>
+              </w:rPr>
+              <w:t>TFS11984 - Include a link to ecl sharepoint site to report issues;</w:t>
+            </w:r>
           </w:p>
           <w:p>
             <w:pPr>
@@ -1355,29 +1195,21 @@
               <w:ind w:left="0"/>
               <w:jc w:val="left"/>
               <w:rPr>
-                <w:ins w:id="31" w:author="Huang, Lili" w:date="2018-09-04T09:07:00Z"/>
                 <w:sz w:val="20"/>
               </w:rPr>
             </w:pPr>
-            <w:ins w:id="32" w:author="Huang, Lili" w:date="2018-09-04T09:07:00Z">
-              <w:r>
-                <w:rPr>
-                  <w:color w:val="000000"/>
-                  <w:sz w:val="20"/>
-                </w:rPr>
-                <w:t>Moved the change to Common DD.</w:t>
-              </w:r>
-            </w:ins>
+            <w:r>
+              <w:rPr>
+                <w:color w:val="000000"/>
+                <w:sz w:val="20"/>
+              </w:rPr>
+              <w:t>Moved the change to Common DD.</w:t>
+            </w:r>
           </w:p>
         </w:tc>
         <w:tc>
           <w:tcPr>
             <w:tcW w:w="2790" w:type="dxa"/>
-            <w:tcPrChange w:id="33" w:author="Huang, Lili" w:date="2018-09-04T09:07:00Z">
-              <w:tcPr>
-                <w:tcW w:w="2790" w:type="dxa"/>
-              </w:tcPr>
-            </w:tcPrChange>
           </w:tcPr>
           <w:p>
             <w:pPr>
@@ -1385,18 +1217,15 @@
               <w:ind w:left="0"/>
               <w:jc w:val="left"/>
               <w:rPr>
-                <w:ins w:id="34" w:author="Huang, Lili" w:date="2018-09-04T09:07:00Z"/>
                 <w:sz w:val="20"/>
               </w:rPr>
             </w:pPr>
-            <w:ins w:id="35" w:author="Huang, Lili" w:date="2018-09-04T09:07:00Z">
-              <w:r>
-                <w:rPr>
-                  <w:sz w:val="20"/>
-                </w:rPr>
-                <w:t>Lili Huang</w:t>
-              </w:r>
-            </w:ins>
+            <w:r>
+              <w:rPr>
+                <w:sz w:val="20"/>
+              </w:rPr>
+              <w:t>Lili Huang</w:t>
+            </w:r>
           </w:p>
         </w:tc>
       </w:tr>
@@ -1446,8 +1275,6 @@
         </w:rPr>
       </w:pPr>
     </w:p>
-    <w:bookmarkStart w:id="36" w:name="_GoBack"/>
-    <w:bookmarkEnd w:id="36"/>
     <w:p>
       <w:pPr>
         <w:pStyle w:val="TOC2"/>
@@ -4152,7 +3979,7 @@
           <w:b/>
         </w:rPr>
       </w:pPr>
-      <w:bookmarkStart w:id="37" w:name="_Toc523820108"/>
+      <w:bookmarkStart w:id="0" w:name="_Toc523820108"/>
       <w:r>
         <w:rPr>
           <w:b/>
@@ -4160,7 +3987,7 @@
         <w:lastRenderedPageBreak/>
         <w:t>Description</w:t>
       </w:r>
-      <w:bookmarkEnd w:id="37"/>
+      <w:bookmarkEnd w:id="0"/>
       <w:r>
         <w:rPr>
           <w:b/>
@@ -4367,7 +4194,7 @@
           <w:b/>
         </w:rPr>
       </w:pPr>
-      <w:bookmarkStart w:id="38" w:name="_Toc523820109"/>
+      <w:bookmarkStart w:id="1" w:name="_Toc523820109"/>
       <w:r>
         <w:rPr>
           <w:b/>
@@ -4398,7 +4225,7 @@
         </w:rPr>
         <w:t>Controller.cs</w:t>
       </w:r>
-      <w:bookmarkEnd w:id="38"/>
+      <w:bookmarkEnd w:id="1"/>
     </w:p>
     <w:p>
       <w:pPr>
@@ -4831,6 +4658,9 @@
         <w:autoSpaceDE w:val="0"/>
         <w:autoSpaceDN w:val="0"/>
         <w:adjustRightInd w:val="0"/>
+        <w:rPr>
+          <w:ins w:id="2" w:author="Huang, Lili" w:date="2019-09-04T13:16:00Z"/>
+        </w:rPr>
       </w:pPr>
       <w:r>
         <w:t xml:space="preserve">Pending </w:t>
@@ -4841,6 +4671,38 @@
       <w:r>
         <w:t xml:space="preserve"> Review</w:t>
       </w:r>
+    </w:p>
+    <w:p>
+      <w:pPr>
+        <w:pStyle w:val="ListParagraph"/>
+        <w:numPr>
+          <w:ilvl w:val="0"/>
+          <w:numId w:val="32"/>
+        </w:numPr>
+        <w:autoSpaceDE w:val="0"/>
+        <w:autoSpaceDN w:val="0"/>
+        <w:adjustRightInd w:val="0"/>
+      </w:pPr>
+      <w:ins w:id="3" w:author="Huang, Lili" w:date="2019-09-04T13:16:00Z">
+        <w:r>
+          <w:t>Pending Follow-up</w:t>
+        </w:r>
+      </w:ins>
+      <w:ins w:id="4" w:author="Huang, Lili" w:date="2019-09-04T13:17:00Z">
+        <w:r>
+          <w:t xml:space="preserve"> (for CSR</w:t>
+        </w:r>
+      </w:ins>
+      <w:ins w:id="5" w:author="Huang, Lili" w:date="2019-09-04T13:18:00Z">
+        <w:r>
+          <w:t xml:space="preserve"> Supervisor</w:t>
+        </w:r>
+      </w:ins>
+      <w:ins w:id="6" w:author="Huang, Lili" w:date="2019-09-04T13:17:00Z">
+        <w:r>
+          <w:t>)</w:t>
+        </w:r>
+      </w:ins>
     </w:p>
     <w:p>
       <w:pPr>
@@ -4998,6 +4860,7 @@
         <w:ind w:left="1080"/>
       </w:pPr>
       <w:r>
+        <w:lastRenderedPageBreak/>
         <w:t xml:space="preserve">A list of site managed by the user with each site having the following </w:t>
       </w:r>
       <w:r>
@@ -5025,7 +4888,6 @@
         <w:adjustRightInd w:val="0"/>
       </w:pPr>
       <w:r>
-        <w:lastRenderedPageBreak/>
         <w:t>Pending</w:t>
       </w:r>
     </w:p>
@@ -5875,6 +5737,7 @@
         <w:adjustRightInd w:val="0"/>
       </w:pPr>
       <w:r>
+        <w:lastRenderedPageBreak/>
         <w:t>Source</w:t>
       </w:r>
     </w:p>
@@ -5899,7 +5762,6 @@
         <w:adjustRightInd w:val="0"/>
       </w:pPr>
       <w:r>
-        <w:lastRenderedPageBreak/>
         <w:t xml:space="preserve">My </w:t>
       </w:r>
       <w:r>
@@ -6759,6 +6621,7 @@
         <w:rPr>
           <w:b/>
         </w:rPr>
+        <w:lastRenderedPageBreak/>
         <w:t>CSR:</w:t>
       </w:r>
     </w:p>
@@ -6786,7 +6649,6 @@
         <w:ind w:left="1800" w:firstLine="360"/>
       </w:pPr>
       <w:r>
-        <w:lastRenderedPageBreak/>
         <w:t>None</w:t>
       </w:r>
     </w:p>
@@ -7164,7 +7026,7 @@
           <w:b/>
         </w:rPr>
       </w:pPr>
-      <w:bookmarkStart w:id="39" w:name="_Toc523820110"/>
+      <w:bookmarkStart w:id="7" w:name="_Toc523820110"/>
       <w:r>
         <w:rPr>
           <w:b/>
@@ -7177,7 +7039,7 @@
         </w:rPr>
         <w:t>age details</w:t>
       </w:r>
-      <w:bookmarkEnd w:id="39"/>
+      <w:bookmarkEnd w:id="7"/>
     </w:p>
     <w:p>
       <w:pPr>
@@ -7197,7 +7059,7 @@
       <w:r>
         <w:t xml:space="preserve"> </w:t>
       </w:r>
-      <w:bookmarkStart w:id="40" w:name="_Toc523820111"/>
+      <w:bookmarkStart w:id="8" w:name="_Toc523820111"/>
       <w:r>
         <w:t>Views\</w:t>
       </w:r>
@@ -7222,7 +7084,7 @@
       <w:r>
         <w:t>, _DefaultDirector.cshtml</w:t>
       </w:r>
-      <w:bookmarkEnd w:id="40"/>
+      <w:bookmarkEnd w:id="8"/>
     </w:p>
     <w:p>
       <w:pPr>
@@ -7236,11 +7098,11 @@
         <w:adjustRightInd w:val="0"/>
         <w:outlineLvl w:val="1"/>
       </w:pPr>
-      <w:bookmarkStart w:id="41" w:name="_Toc523820112"/>
+      <w:bookmarkStart w:id="9" w:name="_Toc523820112"/>
       <w:r>
         <w:t>Razor pages comprising Web Page</w:t>
       </w:r>
-      <w:bookmarkEnd w:id="41"/>
+      <w:bookmarkEnd w:id="9"/>
     </w:p>
     <w:p>
       <w:pPr>
@@ -7486,11 +7348,11 @@
         <w:adjustRightInd w:val="0"/>
         <w:outlineLvl w:val="1"/>
       </w:pPr>
-      <w:bookmarkStart w:id="42" w:name="_Toc523820113"/>
+      <w:bookmarkStart w:id="10" w:name="_Toc523820113"/>
       <w:r>
         <w:t>Layout Page</w:t>
       </w:r>
-      <w:bookmarkEnd w:id="42"/>
+      <w:bookmarkEnd w:id="10"/>
     </w:p>
     <w:p>
       <w:pPr>
@@ -7541,7 +7403,7 @@
         <w:adjustRightInd w:val="0"/>
         <w:outlineLvl w:val="1"/>
       </w:pPr>
-      <w:bookmarkStart w:id="43" w:name="_Toc523820114"/>
+      <w:bookmarkStart w:id="11" w:name="_Toc523820114"/>
       <w:r>
         <w:t>Screen</w:t>
       </w:r>
@@ -7551,7 +7413,7 @@
       <w:r>
         <w:t>hot</w:t>
       </w:r>
-      <w:bookmarkEnd w:id="43"/>
+      <w:bookmarkEnd w:id="11"/>
     </w:p>
     <w:p>
       <w:pPr>
@@ -7566,7 +7428,6 @@
         <w:rPr>
           <w:b/>
         </w:rPr>
-        <w:lastRenderedPageBreak/>
         <w:t>Director:</w:t>
       </w:r>
     </w:p>
@@ -8546,6 +8407,11 @@
     </w:p>
     <w:p/>
     <w:p>
+      <w:pPr>
+        <w:rPr>
+          <w:ins w:id="12" w:author="Huang, Lili" w:date="2019-09-04T13:19:00Z"/>
+        </w:rPr>
+      </w:pPr>
       <w:r>
         <w:rPr>
           <w:noProof/>
@@ -8600,7 +8466,229 @@
         </w:drawing>
       </w:r>
     </w:p>
+    <w:p>
+      <w:pPr>
+        <w:rPr>
+          <w:ins w:id="13" w:author="Huang, Lili" w:date="2019-09-04T13:19:00Z"/>
+        </w:rPr>
+      </w:pPr>
+    </w:p>
+    <w:p>
+      <w:pPr>
+        <w:rPr>
+          <w:ins w:id="14" w:author="Huang, Lili" w:date="2019-09-04T13:19:00Z"/>
+        </w:rPr>
+      </w:pPr>
+      <w:ins w:id="15" w:author="Huang, Lili" w:date="2019-09-04T13:19:00Z">
+        <w:r>
+          <w:t>Supervisor (of CSR):</w:t>
+        </w:r>
+      </w:ins>
+    </w:p>
+    <w:p>
+      <w:pPr>
+        <w:rPr>
+          <w:ins w:id="16" w:author="Huang, Lili" w:date="2019-09-04T13:36:00Z"/>
+        </w:rPr>
+      </w:pPr>
+      <w:ins w:id="17" w:author="Huang, Lili" w:date="2019-09-04T13:33:00Z">
+        <w:r>
+          <w:rPr>
+            <w:noProof/>
+          </w:rPr>
+          <w:drawing>
+            <wp:inline distT="0" distB="0" distL="0" distR="0">
+              <wp:extent cx="5486400" cy="1074420"/>
+              <wp:effectExtent l="0" t="0" r="0" b="0"/>
+              <wp:docPr id="28" name="Picture 28"/>
+              <wp:cNvGraphicFramePr>
+                <a:graphicFrameLocks xmlns:a="http://schemas.openxmlformats.org/drawingml/2006/main" noChangeAspect="1"/>
+              </wp:cNvGraphicFramePr>
+              <a:graphic xmlns:a="http://schemas.openxmlformats.org/drawingml/2006/main">
+                <a:graphicData uri="http://schemas.openxmlformats.org/drawingml/2006/picture">
+                  <pic:pic xmlns:pic="http://schemas.openxmlformats.org/drawingml/2006/picture">
+                    <pic:nvPicPr>
+                      <pic:cNvPr id="0" name="Picture 5"/>
+                      <pic:cNvPicPr>
+                        <a:picLocks noChangeAspect="1" noChangeArrowheads="1"/>
+                      </pic:cNvPicPr>
+                    </pic:nvPicPr>
+                    <pic:blipFill>
+                      <a:blip r:embed="rId25" cstate="print">
+                        <a:extLst>
+                          <a:ext uri="{28A0092B-C50C-407E-A947-70E740481C1C}">
+                            <a14:useLocalDpi xmlns:a14="http://schemas.microsoft.com/office/drawing/2010/main" val="0"/>
+                          </a:ext>
+                        </a:extLst>
+                      </a:blip>
+                      <a:srcRect/>
+                      <a:stretch>
+                        <a:fillRect/>
+                      </a:stretch>
+                    </pic:blipFill>
+                    <pic:spPr bwMode="auto">
+                      <a:xfrm>
+                        <a:off x="0" y="0"/>
+                        <a:ext cx="5486400" cy="1074420"/>
+                      </a:xfrm>
+                      <a:prstGeom prst="rect">
+                        <a:avLst/>
+                      </a:prstGeom>
+                      <a:noFill/>
+                      <a:ln>
+                        <a:noFill/>
+                      </a:ln>
+                    </pic:spPr>
+                  </pic:pic>
+                </a:graphicData>
+              </a:graphic>
+            </wp:inline>
+          </w:drawing>
+        </w:r>
+      </w:ins>
+    </w:p>
+    <w:p>
+      <w:pPr>
+        <w:rPr>
+          <w:ins w:id="18" w:author="Huang, Lili" w:date="2019-09-04T13:35:00Z"/>
+        </w:rPr>
+      </w:pPr>
+      <w:bookmarkStart w:id="19" w:name="_GoBack"/>
+      <w:bookmarkEnd w:id="19"/>
+    </w:p>
+    <w:p>
+      <w:pPr>
+        <w:rPr>
+          <w:ins w:id="20" w:author="Huang, Lili" w:date="2019-09-04T13:36:00Z"/>
+        </w:rPr>
+      </w:pPr>
+      <w:ins w:id="21" w:author="Huang, Lili" w:date="2019-09-04T13:35:00Z">
+        <w:r>
+          <w:rPr>
+            <w:noProof/>
+          </w:rPr>
+          <w:drawing>
+            <wp:inline distT="0" distB="0" distL="0" distR="0">
+              <wp:extent cx="5486400" cy="1600200"/>
+              <wp:effectExtent l="0" t="0" r="0" b="0"/>
+              <wp:docPr id="33" name="Picture 33"/>
+              <wp:cNvGraphicFramePr>
+                <a:graphicFrameLocks xmlns:a="http://schemas.openxmlformats.org/drawingml/2006/main" noChangeAspect="1"/>
+              </wp:cNvGraphicFramePr>
+              <a:graphic xmlns:a="http://schemas.openxmlformats.org/drawingml/2006/main">
+                <a:graphicData uri="http://schemas.openxmlformats.org/drawingml/2006/picture">
+                  <pic:pic xmlns:pic="http://schemas.openxmlformats.org/drawingml/2006/picture">
+                    <pic:nvPicPr>
+                      <pic:cNvPr id="0" name="Picture 6"/>
+                      <pic:cNvPicPr>
+                        <a:picLocks noChangeAspect="1" noChangeArrowheads="1"/>
+                      </pic:cNvPicPr>
+                    </pic:nvPicPr>
+                    <pic:blipFill>
+                      <a:blip r:embed="rId26" cstate="print">
+                        <a:extLst>
+                          <a:ext uri="{28A0092B-C50C-407E-A947-70E740481C1C}">
+                            <a14:useLocalDpi xmlns:a14="http://schemas.microsoft.com/office/drawing/2010/main" val="0"/>
+                          </a:ext>
+                        </a:extLst>
+                      </a:blip>
+                      <a:srcRect/>
+                      <a:stretch>
+                        <a:fillRect/>
+                      </a:stretch>
+                    </pic:blipFill>
+                    <pic:spPr bwMode="auto">
+                      <a:xfrm>
+                        <a:off x="0" y="0"/>
+                        <a:ext cx="5486400" cy="1600200"/>
+                      </a:xfrm>
+                      <a:prstGeom prst="rect">
+                        <a:avLst/>
+                      </a:prstGeom>
+                      <a:noFill/>
+                      <a:ln>
+                        <a:noFill/>
+                      </a:ln>
+                    </pic:spPr>
+                  </pic:pic>
+                </a:graphicData>
+              </a:graphic>
+            </wp:inline>
+          </w:drawing>
+        </w:r>
+      </w:ins>
+    </w:p>
+    <w:p>
+      <w:pPr>
+        <w:rPr>
+          <w:ins w:id="22" w:author="Huang, Lili" w:date="2019-09-04T13:36:00Z"/>
+        </w:rPr>
+      </w:pPr>
+    </w:p>
+    <w:p>
+      <w:pPr>
+        <w:rPr>
+          <w:ins w:id="23" w:author="Huang, Lili" w:date="2019-09-04T13:33:00Z"/>
+        </w:rPr>
+      </w:pPr>
+      <w:ins w:id="24" w:author="Huang, Lili" w:date="2019-09-04T13:36:00Z">
+        <w:r>
+          <w:rPr>
+            <w:noProof/>
+          </w:rPr>
+          <w:drawing>
+            <wp:inline distT="0" distB="0" distL="0" distR="0">
+              <wp:extent cx="5486400" cy="1524000"/>
+              <wp:effectExtent l="0" t="0" r="0" b="0"/>
+              <wp:docPr id="35" name="Picture 35"/>
+              <wp:cNvGraphicFramePr>
+                <a:graphicFrameLocks xmlns:a="http://schemas.openxmlformats.org/drawingml/2006/main" noChangeAspect="1"/>
+              </wp:cNvGraphicFramePr>
+              <a:graphic xmlns:a="http://schemas.openxmlformats.org/drawingml/2006/main">
+                <a:graphicData uri="http://schemas.openxmlformats.org/drawingml/2006/picture">
+                  <pic:pic xmlns:pic="http://schemas.openxmlformats.org/drawingml/2006/picture">
+                    <pic:nvPicPr>
+                      <pic:cNvPr id="0" name="Picture 7"/>
+                      <pic:cNvPicPr>
+                        <a:picLocks noChangeAspect="1" noChangeArrowheads="1"/>
+                      </pic:cNvPicPr>
+                    </pic:nvPicPr>
+                    <pic:blipFill>
+                      <a:blip r:embed="rId27" cstate="print">
+                        <a:extLst>
+                          <a:ext uri="{28A0092B-C50C-407E-A947-70E740481C1C}">
+                            <a14:useLocalDpi xmlns:a14="http://schemas.microsoft.com/office/drawing/2010/main" val="0"/>
+                          </a:ext>
+                        </a:extLst>
+                      </a:blip>
+                      <a:srcRect/>
+                      <a:stretch>
+                        <a:fillRect/>
+                      </a:stretch>
+                    </pic:blipFill>
+                    <pic:spPr bwMode="auto">
+                      <a:xfrm>
+                        <a:off x="0" y="0"/>
+                        <a:ext cx="5486400" cy="1524000"/>
+                      </a:xfrm>
+                      <a:prstGeom prst="rect">
+                        <a:avLst/>
+                      </a:prstGeom>
+                      <a:noFill/>
+                      <a:ln>
+                        <a:noFill/>
+                      </a:ln>
+                    </pic:spPr>
+                  </pic:pic>
+                </a:graphicData>
+              </a:graphic>
+            </wp:inline>
+          </w:drawing>
+        </w:r>
+      </w:ins>
+    </w:p>
     <w:p/>
+    <w:p/>
     <w:p>
       <w:pPr>
         <w:autoSpaceDE w:val="0"/>
@@ -8646,6 +8734,7 @@
         <w:rPr>
           <w:noProof/>
         </w:rPr>
+        <w:lastRenderedPageBreak/>
         <w:drawing>
           <wp:inline distT="0" distB="0" distL="0" distR="0">
             <wp:extent cx="5486400" cy="1219200"/>
@@ -8664,7 +8753,7 @@
                     </pic:cNvPicPr>
                   </pic:nvPicPr>
                   <pic:blipFill>
-                    <a:blip r:embed="rId25">
+                    <a:blip r:embed="rId28">
                       <a:extLst>
                         <a:ext uri="{28A0092B-C50C-407E-A947-70E740481C1C}">
                           <a14:useLocalDpi xmlns:a14="http://schemas.microsoft.com/office/drawing/2010/main" val="0"/>
@@ -8731,7 +8820,7 @@
                     </pic:cNvPicPr>
                   </pic:nvPicPr>
                   <pic:blipFill>
-                    <a:blip r:embed="rId26" cstate="print">
+                    <a:blip r:embed="rId29" cstate="print">
                       <a:extLst>
                         <a:ext uri="{28A0092B-C50C-407E-A947-70E740481C1C}">
                           <a14:useLocalDpi xmlns:a14="http://schemas.microsoft.com/office/drawing/2010/main" val="0"/>
@@ -8798,7 +8887,7 @@
                     </pic:cNvPicPr>
                   </pic:nvPicPr>
                   <pic:blipFill>
-                    <a:blip r:embed="rId27" cstate="print">
+                    <a:blip r:embed="rId30" cstate="print">
                       <a:extLst>
                         <a:ext uri="{28A0092B-C50C-407E-A947-70E740481C1C}">
                           <a14:useLocalDpi xmlns:a14="http://schemas.microsoft.com/office/drawing/2010/main" val="0"/>
@@ -8865,7 +8954,7 @@
                     </pic:cNvPicPr>
                   </pic:nvPicPr>
                   <pic:blipFill>
-                    <a:blip r:embed="rId28" cstate="print">
+                    <a:blip r:embed="rId31" cstate="print">
                       <a:extLst>
                         <a:ext uri="{28A0092B-C50C-407E-A947-70E740481C1C}">
                           <a14:useLocalDpi xmlns:a14="http://schemas.microsoft.com/office/drawing/2010/main" val="0"/>
@@ -8926,194 +9015,395 @@
         <w:autoSpaceDN w:val="0"/>
         <w:adjustRightInd w:val="0"/>
       </w:pPr>
-      <w:r>
-        <w:rPr>
-          <w:noProof/>
-        </w:rPr>
-        <w:drawing>
-          <wp:inline distT="0" distB="0" distL="0" distR="0">
-            <wp:extent cx="5486400" cy="1219200"/>
-            <wp:effectExtent l="0" t="0" r="0" b="0"/>
-            <wp:docPr id="14" name="Picture 14"/>
-            <wp:cNvGraphicFramePr>
-              <a:graphicFrameLocks xmlns:a="http://schemas.openxmlformats.org/drawingml/2006/main" noChangeAspect="1"/>
-            </wp:cNvGraphicFramePr>
-            <a:graphic xmlns:a="http://schemas.openxmlformats.org/drawingml/2006/main">
-              <a:graphicData uri="http://schemas.openxmlformats.org/drawingml/2006/picture">
-                <pic:pic xmlns:pic="http://schemas.openxmlformats.org/drawingml/2006/picture">
-                  <pic:nvPicPr>
-                    <pic:cNvPr id="0" name="Picture 5"/>
-                    <pic:cNvPicPr>
-                      <a:picLocks noChangeAspect="1" noChangeArrowheads="1"/>
-                    </pic:cNvPicPr>
-                  </pic:nvPicPr>
-                  <pic:blipFill>
-                    <a:blip r:embed="rId29">
-                      <a:extLst>
-                        <a:ext uri="{28A0092B-C50C-407E-A947-70E740481C1C}">
-                          <a14:useLocalDpi xmlns:a14="http://schemas.microsoft.com/office/drawing/2010/main" val="0"/>
-                        </a:ext>
-                      </a:extLst>
-                    </a:blip>
-                    <a:srcRect/>
-                    <a:stretch>
-                      <a:fillRect/>
-                    </a:stretch>
-                  </pic:blipFill>
-                  <pic:spPr bwMode="auto">
-                    <a:xfrm>
-                      <a:off x="0" y="0"/>
-                      <a:ext cx="5486400" cy="1219200"/>
-                    </a:xfrm>
-                    <a:prstGeom prst="rect">
-                      <a:avLst/>
-                    </a:prstGeom>
-                    <a:noFill/>
-                    <a:ln>
+      <w:del w:id="25" w:author="Huang, Lili" w:date="2019-09-04T13:25:00Z">
+        <w:r>
+          <w:rPr>
+            <w:noProof/>
+          </w:rPr>
+          <w:drawing>
+            <wp:inline distT="0" distB="0" distL="0" distR="0">
+              <wp:extent cx="5486400" cy="1219200"/>
+              <wp:effectExtent l="0" t="0" r="0" b="0"/>
+              <wp:docPr id="14" name="Picture 14"/>
+              <wp:cNvGraphicFramePr>
+                <a:graphicFrameLocks xmlns:a="http://schemas.openxmlformats.org/drawingml/2006/main" noChangeAspect="1"/>
+              </wp:cNvGraphicFramePr>
+              <a:graphic xmlns:a="http://schemas.openxmlformats.org/drawingml/2006/main">
+                <a:graphicData uri="http://schemas.openxmlformats.org/drawingml/2006/picture">
+                  <pic:pic xmlns:pic="http://schemas.openxmlformats.org/drawingml/2006/picture">
+                    <pic:nvPicPr>
+                      <pic:cNvPr id="0" name="Picture 5"/>
+                      <pic:cNvPicPr>
+                        <a:picLocks noChangeAspect="1" noChangeArrowheads="1"/>
+                      </pic:cNvPicPr>
+                    </pic:nvPicPr>
+                    <pic:blipFill>
+                      <a:blip r:embed="rId32">
+                        <a:extLst>
+                          <a:ext uri="{28A0092B-C50C-407E-A947-70E740481C1C}">
+                            <a14:useLocalDpi xmlns:a14="http://schemas.microsoft.com/office/drawing/2010/main" val="0"/>
+                          </a:ext>
+                        </a:extLst>
+                      </a:blip>
+                      <a:srcRect/>
+                      <a:stretch>
+                        <a:fillRect/>
+                      </a:stretch>
+                    </pic:blipFill>
+                    <pic:spPr bwMode="auto">
+                      <a:xfrm>
+                        <a:off x="0" y="0"/>
+                        <a:ext cx="5486400" cy="1219200"/>
+                      </a:xfrm>
+                      <a:prstGeom prst="rect">
+                        <a:avLst/>
+                      </a:prstGeom>
                       <a:noFill/>
-                    </a:ln>
-                  </pic:spPr>
-                </pic:pic>
-              </a:graphicData>
-            </a:graphic>
-          </wp:inline>
-        </w:drawing>
-      </w:r>
-    </w:p>
-    <w:p>
-      <w:pPr>
-        <w:autoSpaceDE w:val="0"/>
-        <w:autoSpaceDN w:val="0"/>
-        <w:adjustRightInd w:val="0"/>
-      </w:pPr>
-    </w:p>
-    <w:p>
-      <w:pPr>
-        <w:autoSpaceDE w:val="0"/>
-        <w:autoSpaceDN w:val="0"/>
-        <w:adjustRightInd w:val="0"/>
-      </w:pPr>
-      <w:r>
-        <w:rPr>
-          <w:noProof/>
-        </w:rPr>
-        <w:lastRenderedPageBreak/>
-        <w:drawing>
-          <wp:inline distT="0" distB="0" distL="0" distR="0">
-            <wp:extent cx="5478780" cy="541020"/>
-            <wp:effectExtent l="0" t="0" r="7620" b="0"/>
-            <wp:docPr id="27" name="Picture 27"/>
-            <wp:cNvGraphicFramePr>
-              <a:graphicFrameLocks xmlns:a="http://schemas.openxmlformats.org/drawingml/2006/main" noChangeAspect="1"/>
-            </wp:cNvGraphicFramePr>
-            <a:graphic xmlns:a="http://schemas.openxmlformats.org/drawingml/2006/main">
-              <a:graphicData uri="http://schemas.openxmlformats.org/drawingml/2006/picture">
-                <pic:pic xmlns:pic="http://schemas.openxmlformats.org/drawingml/2006/picture">
-                  <pic:nvPicPr>
-                    <pic:cNvPr id="0" name="Picture 18"/>
-                    <pic:cNvPicPr>
-                      <a:picLocks noChangeAspect="1" noChangeArrowheads="1"/>
-                    </pic:cNvPicPr>
-                  </pic:nvPicPr>
-                  <pic:blipFill>
-                    <a:blip r:embed="rId30" cstate="print">
-                      <a:extLst>
-                        <a:ext uri="{28A0092B-C50C-407E-A947-70E740481C1C}">
-                          <a14:useLocalDpi xmlns:a14="http://schemas.microsoft.com/office/drawing/2010/main" val="0"/>
-                        </a:ext>
-                      </a:extLst>
-                    </a:blip>
-                    <a:srcRect/>
-                    <a:stretch>
-                      <a:fillRect/>
-                    </a:stretch>
-                  </pic:blipFill>
-                  <pic:spPr bwMode="auto">
-                    <a:xfrm>
-                      <a:off x="0" y="0"/>
-                      <a:ext cx="5478780" cy="541020"/>
-                    </a:xfrm>
-                    <a:prstGeom prst="rect">
-                      <a:avLst/>
-                    </a:prstGeom>
-                    <a:noFill/>
-                    <a:ln>
+                      <a:ln>
+                        <a:noFill/>
+                      </a:ln>
+                    </pic:spPr>
+                  </pic:pic>
+                </a:graphicData>
+              </a:graphic>
+            </wp:inline>
+          </w:drawing>
+        </w:r>
+      </w:del>
+    </w:p>
+    <w:p>
+      <w:pPr>
+        <w:autoSpaceDE w:val="0"/>
+        <w:autoSpaceDN w:val="0"/>
+        <w:adjustRightInd w:val="0"/>
+      </w:pPr>
+    </w:p>
+    <w:p>
+      <w:pPr>
+        <w:autoSpaceDE w:val="0"/>
+        <w:autoSpaceDN w:val="0"/>
+        <w:adjustRightInd w:val="0"/>
+      </w:pPr>
+      <w:del w:id="26" w:author="Huang, Lili" w:date="2019-09-04T13:25:00Z">
+        <w:r>
+          <w:rPr>
+            <w:noProof/>
+          </w:rPr>
+          <w:drawing>
+            <wp:inline distT="0" distB="0" distL="0" distR="0">
+              <wp:extent cx="5478780" cy="541020"/>
+              <wp:effectExtent l="0" t="0" r="7620" b="0"/>
+              <wp:docPr id="27" name="Picture 27"/>
+              <wp:cNvGraphicFramePr>
+                <a:graphicFrameLocks xmlns:a="http://schemas.openxmlformats.org/drawingml/2006/main" noChangeAspect="1"/>
+              </wp:cNvGraphicFramePr>
+              <a:graphic xmlns:a="http://schemas.openxmlformats.org/drawingml/2006/main">
+                <a:graphicData uri="http://schemas.openxmlformats.org/drawingml/2006/picture">
+                  <pic:pic xmlns:pic="http://schemas.openxmlformats.org/drawingml/2006/picture">
+                    <pic:nvPicPr>
+                      <pic:cNvPr id="0" name="Picture 18"/>
+                      <pic:cNvPicPr>
+                        <a:picLocks noChangeAspect="1" noChangeArrowheads="1"/>
+                      </pic:cNvPicPr>
+                    </pic:nvPicPr>
+                    <pic:blipFill>
+                      <a:blip r:embed="rId33" cstate="print">
+                        <a:extLst>
+                          <a:ext uri="{28A0092B-C50C-407E-A947-70E740481C1C}">
+                            <a14:useLocalDpi xmlns:a14="http://schemas.microsoft.com/office/drawing/2010/main" val="0"/>
+                          </a:ext>
+                        </a:extLst>
+                      </a:blip>
+                      <a:srcRect/>
+                      <a:stretch>
+                        <a:fillRect/>
+                      </a:stretch>
+                    </pic:blipFill>
+                    <pic:spPr bwMode="auto">
+                      <a:xfrm>
+                        <a:off x="0" y="0"/>
+                        <a:ext cx="5478780" cy="541020"/>
+                      </a:xfrm>
+                      <a:prstGeom prst="rect">
+                        <a:avLst/>
+                      </a:prstGeom>
                       <a:noFill/>
-                    </a:ln>
-                  </pic:spPr>
-                </pic:pic>
-              </a:graphicData>
-            </a:graphic>
-          </wp:inline>
-        </w:drawing>
-      </w:r>
-    </w:p>
-    <w:p>
-      <w:pPr>
-        <w:autoSpaceDE w:val="0"/>
-        <w:autoSpaceDN w:val="0"/>
-        <w:adjustRightInd w:val="0"/>
-      </w:pPr>
-    </w:p>
-    <w:p>
-      <w:pPr>
-        <w:autoSpaceDE w:val="0"/>
-        <w:autoSpaceDN w:val="0"/>
-        <w:adjustRightInd w:val="0"/>
-      </w:pPr>
-      <w:r>
-        <w:rPr>
-          <w:noProof/>
-        </w:rPr>
-        <w:drawing>
-          <wp:inline distT="0" distB="0" distL="0" distR="0" wp14:anchorId="4B70B791" wp14:editId="3E3F173C">
-            <wp:extent cx="5478780" cy="662940"/>
-            <wp:effectExtent l="0" t="0" r="7620" b="3810"/>
-            <wp:docPr id="32" name="Picture 32"/>
-            <wp:cNvGraphicFramePr>
-              <a:graphicFrameLocks xmlns:a="http://schemas.openxmlformats.org/drawingml/2006/main" noChangeAspect="1"/>
-            </wp:cNvGraphicFramePr>
-            <a:graphic xmlns:a="http://schemas.openxmlformats.org/drawingml/2006/main">
-              <a:graphicData uri="http://schemas.openxmlformats.org/drawingml/2006/picture">
-                <pic:pic xmlns:pic="http://schemas.openxmlformats.org/drawingml/2006/picture">
-                  <pic:nvPicPr>
-                    <pic:cNvPr id="0" name="Picture 21"/>
-                    <pic:cNvPicPr>
-                      <a:picLocks noChangeAspect="1" noChangeArrowheads="1"/>
-                    </pic:cNvPicPr>
-                  </pic:nvPicPr>
-                  <pic:blipFill>
-                    <a:blip r:embed="rId27" cstate="print">
-                      <a:extLst>
-                        <a:ext uri="{28A0092B-C50C-407E-A947-70E740481C1C}">
-                          <a14:useLocalDpi xmlns:a14="http://schemas.microsoft.com/office/drawing/2010/main" val="0"/>
-                        </a:ext>
-                      </a:extLst>
-                    </a:blip>
-                    <a:srcRect/>
-                    <a:stretch>
-                      <a:fillRect/>
-                    </a:stretch>
-                  </pic:blipFill>
-                  <pic:spPr bwMode="auto">
-                    <a:xfrm>
-                      <a:off x="0" y="0"/>
-                      <a:ext cx="5478780" cy="662940"/>
-                    </a:xfrm>
-                    <a:prstGeom prst="rect">
-                      <a:avLst/>
-                    </a:prstGeom>
-                    <a:noFill/>
-                    <a:ln>
+                      <a:ln>
+                        <a:noFill/>
+                      </a:ln>
+                    </pic:spPr>
+                  </pic:pic>
+                </a:graphicData>
+              </a:graphic>
+            </wp:inline>
+          </w:drawing>
+        </w:r>
+      </w:del>
+    </w:p>
+    <w:p>
+      <w:pPr>
+        <w:autoSpaceDE w:val="0"/>
+        <w:autoSpaceDN w:val="0"/>
+        <w:adjustRightInd w:val="0"/>
+      </w:pPr>
+    </w:p>
+    <w:p>
+      <w:pPr>
+        <w:autoSpaceDE w:val="0"/>
+        <w:autoSpaceDN w:val="0"/>
+        <w:adjustRightInd w:val="0"/>
+        <w:rPr>
+          <w:ins w:id="27" w:author="Huang, Lili" w:date="2019-09-04T13:25:00Z"/>
+        </w:rPr>
+      </w:pPr>
+      <w:del w:id="28" w:author="Huang, Lili" w:date="2019-09-04T13:25:00Z">
+        <w:r>
+          <w:rPr>
+            <w:noProof/>
+          </w:rPr>
+          <w:drawing>
+            <wp:inline distT="0" distB="0" distL="0" distR="0" wp14:anchorId="4B70B791" wp14:editId="3E3F173C">
+              <wp:extent cx="5478780" cy="662940"/>
+              <wp:effectExtent l="0" t="0" r="7620" b="3810"/>
+              <wp:docPr id="32" name="Picture 32"/>
+              <wp:cNvGraphicFramePr>
+                <a:graphicFrameLocks xmlns:a="http://schemas.openxmlformats.org/drawingml/2006/main" noChangeAspect="1"/>
+              </wp:cNvGraphicFramePr>
+              <a:graphic xmlns:a="http://schemas.openxmlformats.org/drawingml/2006/main">
+                <a:graphicData uri="http://schemas.openxmlformats.org/drawingml/2006/picture">
+                  <pic:pic xmlns:pic="http://schemas.openxmlformats.org/drawingml/2006/picture">
+                    <pic:nvPicPr>
+                      <pic:cNvPr id="0" name="Picture 21"/>
+                      <pic:cNvPicPr>
+                        <a:picLocks noChangeAspect="1" noChangeArrowheads="1"/>
+                      </pic:cNvPicPr>
+                    </pic:nvPicPr>
+                    <pic:blipFill>
+                      <a:blip r:embed="rId30" cstate="print">
+                        <a:extLst>
+                          <a:ext uri="{28A0092B-C50C-407E-A947-70E740481C1C}">
+                            <a14:useLocalDpi xmlns:a14="http://schemas.microsoft.com/office/drawing/2010/main" val="0"/>
+                          </a:ext>
+                        </a:extLst>
+                      </a:blip>
+                      <a:srcRect/>
+                      <a:stretch>
+                        <a:fillRect/>
+                      </a:stretch>
+                    </pic:blipFill>
+                    <pic:spPr bwMode="auto">
+                      <a:xfrm>
+                        <a:off x="0" y="0"/>
+                        <a:ext cx="5478780" cy="662940"/>
+                      </a:xfrm>
+                      <a:prstGeom prst="rect">
+                        <a:avLst/>
+                      </a:prstGeom>
                       <a:noFill/>
-                    </a:ln>
-                  </pic:spPr>
-                </pic:pic>
-              </a:graphicData>
-            </a:graphic>
-          </wp:inline>
-        </w:drawing>
-      </w:r>
+                      <a:ln>
+                        <a:noFill/>
+                      </a:ln>
+                    </pic:spPr>
+                  </pic:pic>
+                </a:graphicData>
+              </a:graphic>
+            </wp:inline>
+          </w:drawing>
+        </w:r>
+      </w:del>
+    </w:p>
+    <w:p>
+      <w:pPr>
+        <w:autoSpaceDE w:val="0"/>
+        <w:autoSpaceDN w:val="0"/>
+        <w:adjustRightInd w:val="0"/>
+        <w:rPr>
+          <w:ins w:id="29" w:author="Huang, Lili" w:date="2019-09-04T13:26:00Z"/>
+        </w:rPr>
+      </w:pPr>
+      <w:ins w:id="30" w:author="Huang, Lili" w:date="2019-09-04T13:26:00Z">
+        <w:r>
+          <w:rPr>
+            <w:noProof/>
+          </w:rPr>
+          <w:drawing>
+            <wp:inline distT="0" distB="0" distL="0" distR="0">
+              <wp:extent cx="5478780" cy="769620"/>
+              <wp:effectExtent l="0" t="0" r="7620" b="0"/>
+              <wp:docPr id="3" name="Picture 3"/>
+              <wp:cNvGraphicFramePr>
+                <a:graphicFrameLocks xmlns:a="http://schemas.openxmlformats.org/drawingml/2006/main" noChangeAspect="1"/>
+              </wp:cNvGraphicFramePr>
+              <a:graphic xmlns:a="http://schemas.openxmlformats.org/drawingml/2006/main">
+                <a:graphicData uri="http://schemas.openxmlformats.org/drawingml/2006/picture">
+                  <pic:pic xmlns:pic="http://schemas.openxmlformats.org/drawingml/2006/picture">
+                    <pic:nvPicPr>
+                      <pic:cNvPr id="0" name="Picture 1"/>
+                      <pic:cNvPicPr>
+                        <a:picLocks noChangeAspect="1" noChangeArrowheads="1"/>
+                      </pic:cNvPicPr>
+                    </pic:nvPicPr>
+                    <pic:blipFill>
+                      <a:blip r:embed="rId34" cstate="print">
+                        <a:extLst>
+                          <a:ext uri="{28A0092B-C50C-407E-A947-70E740481C1C}">
+                            <a14:useLocalDpi xmlns:a14="http://schemas.microsoft.com/office/drawing/2010/main" val="0"/>
+                          </a:ext>
+                        </a:extLst>
+                      </a:blip>
+                      <a:srcRect/>
+                      <a:stretch>
+                        <a:fillRect/>
+                      </a:stretch>
+                    </pic:blipFill>
+                    <pic:spPr bwMode="auto">
+                      <a:xfrm>
+                        <a:off x="0" y="0"/>
+                        <a:ext cx="5478780" cy="769620"/>
+                      </a:xfrm>
+                      <a:prstGeom prst="rect">
+                        <a:avLst/>
+                      </a:prstGeom>
+                      <a:noFill/>
+                      <a:ln>
+                        <a:noFill/>
+                      </a:ln>
+                    </pic:spPr>
+                  </pic:pic>
+                </a:graphicData>
+              </a:graphic>
+            </wp:inline>
+          </w:drawing>
+        </w:r>
+      </w:ins>
+    </w:p>
+    <w:p>
+      <w:pPr>
+        <w:autoSpaceDE w:val="0"/>
+        <w:autoSpaceDN w:val="0"/>
+        <w:adjustRightInd w:val="0"/>
+        <w:rPr>
+          <w:ins w:id="31" w:author="Huang, Lili" w:date="2019-09-04T13:28:00Z"/>
+        </w:rPr>
+      </w:pPr>
+      <w:ins w:id="32" w:author="Huang, Lili" w:date="2019-09-04T13:28:00Z">
+        <w:r>
+          <w:rPr>
+            <w:noProof/>
+          </w:rPr>
+          <w:lastRenderedPageBreak/>
+          <w:drawing>
+            <wp:inline distT="0" distB="0" distL="0" distR="0">
+              <wp:extent cx="5486400" cy="1524000"/>
+              <wp:effectExtent l="0" t="0" r="0" b="0"/>
+              <wp:docPr id="19" name="Picture 19"/>
+              <wp:cNvGraphicFramePr>
+                <a:graphicFrameLocks xmlns:a="http://schemas.openxmlformats.org/drawingml/2006/main" noChangeAspect="1"/>
+              </wp:cNvGraphicFramePr>
+              <a:graphic xmlns:a="http://schemas.openxmlformats.org/drawingml/2006/main">
+                <a:graphicData uri="http://schemas.openxmlformats.org/drawingml/2006/picture">
+                  <pic:pic xmlns:pic="http://schemas.openxmlformats.org/drawingml/2006/picture">
+                    <pic:nvPicPr>
+                      <pic:cNvPr id="0" name="Picture 3"/>
+                      <pic:cNvPicPr>
+                        <a:picLocks noChangeAspect="1" noChangeArrowheads="1"/>
+                      </pic:cNvPicPr>
+                    </pic:nvPicPr>
+                    <pic:blipFill>
+                      <a:blip r:embed="rId35" cstate="print">
+                        <a:extLst>
+                          <a:ext uri="{28A0092B-C50C-407E-A947-70E740481C1C}">
+                            <a14:useLocalDpi xmlns:a14="http://schemas.microsoft.com/office/drawing/2010/main" val="0"/>
+                          </a:ext>
+                        </a:extLst>
+                      </a:blip>
+                      <a:srcRect/>
+                      <a:stretch>
+                        <a:fillRect/>
+                      </a:stretch>
+                    </pic:blipFill>
+                    <pic:spPr bwMode="auto">
+                      <a:xfrm>
+                        <a:off x="0" y="0"/>
+                        <a:ext cx="5486400" cy="1524000"/>
+                      </a:xfrm>
+                      <a:prstGeom prst="rect">
+                        <a:avLst/>
+                      </a:prstGeom>
+                      <a:noFill/>
+                      <a:ln>
+                        <a:noFill/>
+                      </a:ln>
+                    </pic:spPr>
+                  </pic:pic>
+                </a:graphicData>
+              </a:graphic>
+            </wp:inline>
+          </w:drawing>
+        </w:r>
+      </w:ins>
+    </w:p>
+    <w:p>
+      <w:pPr>
+        <w:autoSpaceDE w:val="0"/>
+        <w:autoSpaceDN w:val="0"/>
+        <w:adjustRightInd w:val="0"/>
+      </w:pPr>
+      <w:ins w:id="33" w:author="Huang, Lili" w:date="2019-09-04T13:29:00Z">
+        <w:r>
+          <w:rPr>
+            <w:noProof/>
+          </w:rPr>
+          <w:drawing>
+            <wp:inline distT="0" distB="0" distL="0" distR="0">
+              <wp:extent cx="5486400" cy="1554480"/>
+              <wp:effectExtent l="0" t="0" r="0" b="7620"/>
+              <wp:docPr id="26" name="Picture 26"/>
+              <wp:cNvGraphicFramePr>
+                <a:graphicFrameLocks xmlns:a="http://schemas.openxmlformats.org/drawingml/2006/main" noChangeAspect="1"/>
+              </wp:cNvGraphicFramePr>
+              <a:graphic xmlns:a="http://schemas.openxmlformats.org/drawingml/2006/main">
+                <a:graphicData uri="http://schemas.openxmlformats.org/drawingml/2006/picture">
+                  <pic:pic xmlns:pic="http://schemas.openxmlformats.org/drawingml/2006/picture">
+                    <pic:nvPicPr>
+                      <pic:cNvPr id="0" name="Picture 4"/>
+                      <pic:cNvPicPr>
+                        <a:picLocks noChangeAspect="1" noChangeArrowheads="1"/>
+                      </pic:cNvPicPr>
+                    </pic:nvPicPr>
+                    <pic:blipFill>
+                      <a:blip r:embed="rId36" cstate="print">
+                        <a:extLst>
+                          <a:ext uri="{28A0092B-C50C-407E-A947-70E740481C1C}">
+                            <a14:useLocalDpi xmlns:a14="http://schemas.microsoft.com/office/drawing/2010/main" val="0"/>
+                          </a:ext>
+                        </a:extLst>
+                      </a:blip>
+                      <a:srcRect/>
+                      <a:stretch>
+                        <a:fillRect/>
+                      </a:stretch>
+                    </pic:blipFill>
+                    <pic:spPr bwMode="auto">
+                      <a:xfrm>
+                        <a:off x="0" y="0"/>
+                        <a:ext cx="5486400" cy="1554480"/>
+                      </a:xfrm>
+                      <a:prstGeom prst="rect">
+                        <a:avLst/>
+                      </a:prstGeom>
+                      <a:noFill/>
+                      <a:ln>
+                        <a:noFill/>
+                      </a:ln>
+                    </pic:spPr>
+                  </pic:pic>
+                </a:graphicData>
+              </a:graphic>
+            </wp:inline>
+          </w:drawing>
+        </w:r>
+      </w:ins>
     </w:p>
     <w:p>
       <w:pPr>
@@ -9203,7 +9493,7 @@
                     </pic:cNvPicPr>
                   </pic:nvPicPr>
                   <pic:blipFill>
-                    <a:blip r:embed="rId31">
+                    <a:blip r:embed="rId37">
                       <a:extLst>
                         <a:ext uri="{28A0092B-C50C-407E-A947-70E740481C1C}">
                           <a14:useLocalDpi xmlns:a14="http://schemas.microsoft.com/office/drawing/2010/main" val="0"/>
@@ -9264,11 +9554,11 @@
         <w:adjustRightInd w:val="0"/>
         <w:outlineLvl w:val="1"/>
       </w:pPr>
-      <w:bookmarkStart w:id="44" w:name="_Toc523820115"/>
+      <w:bookmarkStart w:id="34" w:name="_Toc523820115"/>
       <w:r>
         <w:t>Web Page Invoked Events</w:t>
       </w:r>
-      <w:bookmarkEnd w:id="44"/>
+      <w:bookmarkEnd w:id="34"/>
     </w:p>
     <w:tbl>
       <w:tblPr>
@@ -9595,7 +9885,11 @@
               </w:tabs>
             </w:pPr>
             <w:r>
-              <w:t>Select Warning radio button</w:t>
+              <w:t xml:space="preserve">Select Warning radio </w:t>
+            </w:r>
+            <w:r>
+              <w:lastRenderedPageBreak/>
+              <w:t>button</w:t>
             </w:r>
           </w:p>
         </w:tc>
@@ -9610,6 +9904,7 @@
               </w:tabs>
             </w:pPr>
             <w:r>
+              <w:lastRenderedPageBreak/>
               <w:t>Controller: MyDashboard</w:t>
             </w:r>
           </w:p>
@@ -9620,6 +9915,7 @@
               </w:tabs>
             </w:pPr>
             <w:r>
+              <w:lastRenderedPageBreak/>
               <w:t>Action: GetLogs</w:t>
             </w:r>
           </w:p>
@@ -9680,6 +9976,7 @@
               <w:rPr>
                 <w:b/>
               </w:rPr>
+              <w:lastRenderedPageBreak/>
               <w:t>Director - end</w:t>
             </w:r>
           </w:p>
@@ -9808,11 +10105,7 @@
               </w:tabs>
             </w:pPr>
             <w:r>
-              <w:t xml:space="preserve">Select different value(s) </w:t>
-            </w:r>
-            <w:r>
-              <w:lastRenderedPageBreak/>
-              <w:t>in the filter dropdown(s); Click “Go”</w:t>
+              <w:t>Select different value(s) in the filter dropdown(s); Click “Go”</w:t>
             </w:r>
           </w:p>
         </w:tc>
@@ -9827,7 +10120,6 @@
               </w:tabs>
             </w:pPr>
             <w:r>
-              <w:lastRenderedPageBreak/>
               <w:t>Controller: MyDashboard</w:t>
             </w:r>
           </w:p>
@@ -9838,7 +10130,6 @@
               </w:tabs>
             </w:pPr>
             <w:r>
-              <w:lastRenderedPageBreak/>
               <w:t>Action: Search</w:t>
             </w:r>
           </w:p>
@@ -9876,7 +10167,6 @@
               </w:tabs>
             </w:pPr>
             <w:r>
-              <w:lastRenderedPageBreak/>
               <w:t>Select a different page size</w:t>
             </w:r>
           </w:p>
@@ -10208,7 +10498,7 @@
     <w:p>
       <w:pPr>
         <w:sectPr>
-          <w:footerReference w:type="default" r:id="rId32"/>
+          <w:footerReference w:type="default" r:id="rId38"/>
           <w:pgSz w:w="12240" w:h="15840"/>
           <w:pgMar w:top="1440" w:right="1800" w:bottom="1440" w:left="1800" w:header="720" w:footer="720" w:gutter="0"/>
           <w:cols w:space="720"/>
@@ -10232,7 +10522,7 @@
           <w:b/>
         </w:rPr>
       </w:pPr>
-      <w:bookmarkStart w:id="45" w:name="_Toc523820116"/>
+      <w:bookmarkStart w:id="35" w:name="_Toc523820116"/>
       <w:r>
         <w:rPr>
           <w:b/>
@@ -10240,7 +10530,7 @@
         <w:lastRenderedPageBreak/>
         <w:t>Stored Procedures</w:t>
       </w:r>
-      <w:bookmarkEnd w:id="45"/>
+      <w:bookmarkEnd w:id="35"/>
     </w:p>
     <w:p>
       <w:pPr>
@@ -10251,11 +10541,11 @@
         </w:numPr>
         <w:outlineLvl w:val="1"/>
       </w:pPr>
-      <w:bookmarkStart w:id="46" w:name="_Toc523820117"/>
+      <w:bookmarkStart w:id="36" w:name="_Toc523820117"/>
       <w:r>
         <w:t>sp_Dashboard_Director_Summary_Count</w:t>
       </w:r>
-      <w:bookmarkEnd w:id="46"/>
+      <w:bookmarkEnd w:id="36"/>
     </w:p>
     <w:p>
       <w:pPr>
@@ -10266,11 +10556,11 @@
         </w:numPr>
         <w:outlineLvl w:val="1"/>
       </w:pPr>
-      <w:bookmarkStart w:id="47" w:name="_Toc523820118"/>
+      <w:bookmarkStart w:id="37" w:name="_Toc523820118"/>
       <w:r>
         <w:t>sp_Dashboard_Director_Summary_Count_ByStatus</w:t>
       </w:r>
-      <w:bookmarkEnd w:id="47"/>
+      <w:bookmarkEnd w:id="37"/>
     </w:p>
     <w:p>
       <w:pPr>
@@ -10281,14 +10571,14 @@
         </w:numPr>
         <w:outlineLvl w:val="1"/>
       </w:pPr>
-      <w:bookmarkStart w:id="48" w:name="_Toc523820119"/>
+      <w:bookmarkStart w:id="38" w:name="_Toc523820119"/>
       <w:r>
         <w:t>s</w:t>
       </w:r>
       <w:r>
         <w:t>p_Dashboard_Summary_Count</w:t>
       </w:r>
-      <w:bookmarkEnd w:id="48"/>
+      <w:bookmarkEnd w:id="38"/>
     </w:p>
     <w:p>
       <w:pPr>
@@ -10299,11 +10589,11 @@
         </w:numPr>
         <w:outlineLvl w:val="1"/>
       </w:pPr>
-      <w:bookmarkStart w:id="49" w:name="_Toc523820120"/>
+      <w:bookmarkStart w:id="39" w:name="_Toc523820120"/>
       <w:r>
         <w:t>sp_Dashboard_Summary_Count_ByStatus</w:t>
       </w:r>
-      <w:bookmarkEnd w:id="49"/>
+      <w:bookmarkEnd w:id="39"/>
     </w:p>
     <w:p>
       <w:pPr>
@@ -10314,11 +10604,11 @@
         </w:numPr>
         <w:outlineLvl w:val="1"/>
       </w:pPr>
-      <w:bookmarkStart w:id="50" w:name="_Toc523820121"/>
+      <w:bookmarkStart w:id="40" w:name="_Toc523820121"/>
       <w:r>
         <w:t>sp_SelectFrom_Coaching_LogMgrDistinctSup</w:t>
       </w:r>
-      <w:bookmarkEnd w:id="50"/>
+      <w:bookmarkEnd w:id="40"/>
     </w:p>
     <w:p>
       <w:pPr>
@@ -10329,11 +10619,11 @@
         </w:numPr>
         <w:outlineLvl w:val="1"/>
       </w:pPr>
-      <w:bookmarkStart w:id="51" w:name="_Toc523820122"/>
+      <w:bookmarkStart w:id="41" w:name="_Toc523820122"/>
       <w:r>
         <w:t>sp_SelectFrom_Coaching_LogMgrDisntinctCSR</w:t>
       </w:r>
-      <w:bookmarkEnd w:id="51"/>
+      <w:bookmarkEnd w:id="41"/>
     </w:p>
     <w:p>
       <w:pPr>
@@ -10344,11 +10634,11 @@
         </w:numPr>
         <w:outlineLvl w:val="1"/>
       </w:pPr>
-      <w:bookmarkStart w:id="52" w:name="_Toc523820123"/>
+      <w:bookmarkStart w:id="42" w:name="_Toc523820123"/>
       <w:r>
         <w:t>sp_SelectFrom_Coaching_LogSupDistinctCSRTeam</w:t>
       </w:r>
-      <w:bookmarkEnd w:id="52"/>
+      <w:bookmarkEnd w:id="42"/>
     </w:p>
     <w:p>
       <w:pPr>
@@ -10359,11 +10649,11 @@
         </w:numPr>
         <w:outlineLvl w:val="1"/>
       </w:pPr>
-      <w:bookmarkStart w:id="53" w:name="_Toc523820124"/>
+      <w:bookmarkStart w:id="43" w:name="_Toc523820124"/>
       <w:r>
         <w:t>sp_SelectFrom_Coaching_LogMgrDistinctSUPTeam</w:t>
       </w:r>
-      <w:bookmarkEnd w:id="53"/>
+      <w:bookmarkEnd w:id="43"/>
     </w:p>
     <w:p>
       <w:pPr>
@@ -10374,11 +10664,11 @@
         </w:numPr>
         <w:outlineLvl w:val="1"/>
       </w:pPr>
-      <w:bookmarkStart w:id="54" w:name="_Toc523820125"/>
+      <w:bookmarkStart w:id="44" w:name="_Toc523820125"/>
       <w:r>
         <w:t>sp_SelectFrom_Coaching_LogMgrDistinctCSRTeam</w:t>
       </w:r>
-      <w:bookmarkEnd w:id="54"/>
+      <w:bookmarkEnd w:id="44"/>
     </w:p>
     <w:p>
       <w:pPr>
@@ -10389,11 +10679,11 @@
         </w:numPr>
         <w:outlineLvl w:val="1"/>
       </w:pPr>
-      <w:bookmarkStart w:id="55" w:name="_Toc523820126"/>
+      <w:bookmarkStart w:id="45" w:name="_Toc523820126"/>
       <w:r>
         <w:t>sp_Select_Sources_For_Dashboard</w:t>
       </w:r>
-      <w:bookmarkEnd w:id="55"/>
+      <w:bookmarkEnd w:id="45"/>
     </w:p>
     <w:p>
       <w:pPr>
@@ -10404,11 +10694,11 @@
         </w:numPr>
         <w:outlineLvl w:val="1"/>
       </w:pPr>
-      <w:bookmarkStart w:id="56" w:name="_Toc523820127"/>
+      <w:bookmarkStart w:id="46" w:name="_Toc523820127"/>
       <w:r>
         <w:t>sp_SelectFrom_Coaching_LogSupDistinctMGRTeamCompleted</w:t>
       </w:r>
-      <w:bookmarkEnd w:id="56"/>
+      <w:bookmarkEnd w:id="46"/>
     </w:p>
     <w:p>
       <w:pPr>
@@ -10419,14 +10709,14 @@
         </w:numPr>
         <w:outlineLvl w:val="1"/>
       </w:pPr>
-      <w:bookmarkStart w:id="57" w:name="_Toc523820128"/>
+      <w:bookmarkStart w:id="47" w:name="_Toc523820128"/>
       <w:r>
         <w:t>sp_SelectFrom_Coaching_LogSupDistinctCSRTeam</w:t>
       </w:r>
       <w:r>
         <w:t>Completed</w:t>
       </w:r>
-      <w:bookmarkEnd w:id="57"/>
+      <w:bookmarkEnd w:id="47"/>
     </w:p>
     <w:p>
       <w:pPr>
@@ -10437,11 +10727,11 @@
         </w:numPr>
         <w:outlineLvl w:val="1"/>
       </w:pPr>
-      <w:bookmarkStart w:id="58" w:name="_Toc523820129"/>
+      <w:bookmarkStart w:id="48" w:name="_Toc523820129"/>
       <w:r>
         <w:t>sp_SelectFrom_Coaching_LogMgrDistinctSUPTeamCompleted</w:t>
       </w:r>
-      <w:bookmarkEnd w:id="58"/>
+      <w:bookmarkEnd w:id="48"/>
     </w:p>
     <w:p>
       <w:pPr>
@@ -10452,11 +10742,11 @@
         </w:numPr>
         <w:outlineLvl w:val="1"/>
       </w:pPr>
-      <w:bookmarkStart w:id="59" w:name="_Toc523820130"/>
+      <w:bookmarkStart w:id="49" w:name="_Toc523820130"/>
       <w:r>
         <w:t>sp_SelectFrom_Coaching_LogMgrDistinctCSRTeamCompleted</w:t>
       </w:r>
-      <w:bookmarkEnd w:id="59"/>
+      <w:bookmarkEnd w:id="49"/>
     </w:p>
     <w:p>
       <w:pPr>
@@ -10467,11 +10757,11 @@
         </w:numPr>
         <w:outlineLvl w:val="1"/>
       </w:pPr>
-      <w:bookmarkStart w:id="60" w:name="_Toc523820131"/>
+      <w:bookmarkStart w:id="50" w:name="_Toc523820131"/>
       <w:r>
         <w:t>sp_Select_States_For_Dashboard</w:t>
       </w:r>
-      <w:bookmarkEnd w:id="60"/>
+      <w:bookmarkEnd w:id="50"/>
     </w:p>
     <w:p>
       <w:pPr>
@@ -10482,11 +10772,11 @@
         </w:numPr>
         <w:outlineLvl w:val="1"/>
       </w:pPr>
-      <w:bookmarkStart w:id="61" w:name="_Toc523820132"/>
+      <w:bookmarkStart w:id="51" w:name="_Toc523820132"/>
       <w:r>
         <w:t>sp_Dashboard_Populate_Filter_Dropdowns</w:t>
       </w:r>
-      <w:bookmarkEnd w:id="61"/>
+      <w:bookmarkEnd w:id="51"/>
     </w:p>
     <w:p>
       <w:pPr>
@@ -10497,11 +10787,11 @@
         </w:numPr>
         <w:outlineLvl w:val="1"/>
       </w:pPr>
-      <w:bookmarkStart w:id="62" w:name="_Toc523820133"/>
+      <w:bookmarkStart w:id="52" w:name="_Toc523820133"/>
       <w:r>
         <w:t>sp_Select_Statuses_For_Dashboard</w:t>
       </w:r>
-      <w:bookmarkEnd w:id="62"/>
+      <w:bookmarkEnd w:id="52"/>
     </w:p>
     <w:p>
       <w:pPr>
@@ -10512,11 +10802,11 @@
         </w:numPr>
         <w:outlineLvl w:val="1"/>
       </w:pPr>
-      <w:bookmarkStart w:id="63" w:name="_Toc523820134"/>
+      <w:bookmarkStart w:id="53" w:name="_Toc523820134"/>
       <w:r>
         <w:t>sp_Search_For_Dashboards_Details</w:t>
       </w:r>
-      <w:bookmarkEnd w:id="63"/>
+      <w:bookmarkEnd w:id="53"/>
     </w:p>
     <w:p>
       <w:pPr>
@@ -10527,11 +10817,11 @@
         </w:numPr>
         <w:outlineLvl w:val="1"/>
       </w:pPr>
-      <w:bookmarkStart w:id="64" w:name="_Toc523820135"/>
+      <w:bookmarkStart w:id="54" w:name="_Toc523820135"/>
       <w:r>
         <w:t>sp_Search_For_Dashboards_Count</w:t>
       </w:r>
-      <w:bookmarkEnd w:id="64"/>
+      <w:bookmarkEnd w:id="54"/>
     </w:p>
     <w:p>
       <w:pPr>
@@ -10542,11 +10832,11 @@
         </w:numPr>
         <w:outlineLvl w:val="1"/>
       </w:pPr>
-      <w:bookmarkStart w:id="65" w:name="_Toc523820136"/>
+      <w:bookmarkStart w:id="55" w:name="_Toc523820136"/>
       <w:r>
         <w:t>sp_Dashboard_Director_Site_Export</w:t>
       </w:r>
-      <w:bookmarkEnd w:id="65"/>
+      <w:bookmarkEnd w:id="55"/>
     </w:p>
     <w:p>
       <w:pPr>
@@ -10557,11 +10847,11 @@
         </w:numPr>
         <w:outlineLvl w:val="1"/>
       </w:pPr>
-      <w:bookmarkStart w:id="66" w:name="_Toc523820137"/>
+      <w:bookmarkStart w:id="56" w:name="_Toc523820137"/>
       <w:r>
         <w:t>sp_Dashboard_Director_Site_Export_Count</w:t>
       </w:r>
-      <w:bookmarkEnd w:id="66"/>
+      <w:bookmarkEnd w:id="56"/>
     </w:p>
     <w:p>
       <w:pPr>
@@ -10617,7 +10907,7 @@
       </w:r>
     </w:p>
     <w:sectPr>
-      <w:footerReference w:type="default" r:id="rId33"/>
+      <w:footerReference w:type="default" r:id="rId39"/>
       <w:pgSz w:w="12240" w:h="15840"/>
       <w:pgMar w:top="1440" w:right="1800" w:bottom="1440" w:left="1800" w:header="720" w:footer="720" w:gutter="0"/>
       <w:cols w:space="720"/>
@@ -10776,7 +11066,7 @@
         <w:rStyle w:val="PageNumber"/>
         <w:noProof/>
       </w:rPr>
-      <w:t>1</w:t>
+      <w:t>13</w:t>
     </w:r>
     <w:r>
       <w:rPr>
@@ -10932,7 +11222,7 @@
         <w:rStyle w:val="PageNumber"/>
         <w:noProof/>
       </w:rPr>
-      <w:t>13</w:t>
+      <w:t>14</w:t>
     </w:r>
     <w:r>
       <w:rPr>
@@ -16458,7 +16748,7 @@
 </file>
 
 <file path=customXml/itemProps1.xml><?xml version="1.0" encoding="utf-8"?>
-<ds:datastoreItem xmlns:ds="http://schemas.openxmlformats.org/officeDocument/2006/customXml" ds:itemID="{68A391FB-3AC9-487E-ADDB-8AC87E103418}">
+<ds:datastoreItem xmlns:ds="http://schemas.openxmlformats.org/officeDocument/2006/customXml" ds:itemID="{031CC3D5-5EB5-4397-AB43-988D3C0ABE7A}">
   <ds:schemaRefs>
     <ds:schemaRef ds:uri="http://schemas.openxmlformats.org/officeDocument/2006/bibliography"/>
   </ds:schemaRefs>

</xml_diff>

<commit_message>
TFS 15654 - Display logs in Pending Follow-up status on CSRs dashboard.
git-tfs-id: [https://tfs.omnicloud.local/tfs/cco%20program/]$/eCoaching_V2;C43436
</commit_message>
<xml_diff>
--- a/Design/DD/Web/CCO_eCoaching_Log_My_Dashboard_DD.docx
+++ b/Design/DD/Web/CCO_eCoaching_Log_My_Dashboard_DD.docx
@@ -288,7 +288,7 @@
           </mc:Choice>
           <mc:Fallback>
             <w:pict>
-              <v:line w14:anchorId="4B6C7031" id="Line 12" o:spid="_x0000_s1026" style="position:absolute;z-index:251657728;visibility:visible;mso-wrap-style:square;mso-width-percent:0;mso-height-percent:0;mso-wrap-distance-left:9pt;mso-wrap-distance-top:0;mso-wrap-distance-right:9pt;mso-wrap-distance-bottom:0;mso-position-horizontal:absolute;mso-position-horizontal-relative:text;mso-position-vertical:absolute;mso-position-vertical-relative:text;mso-width-percent:0;mso-height-percent:0;mso-width-relative:page;mso-height-relative:page" from="367.2pt,33.3pt" to="439.25pt,33.35pt" o:gfxdata="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" o:allowincell="f">
+              <v:line w14:anchorId="1C3FFDAD" id="Line 12" o:spid="_x0000_s1026" style="position:absolute;z-index:251657728;visibility:visible;mso-wrap-style:square;mso-width-percent:0;mso-height-percent:0;mso-wrap-distance-left:9pt;mso-wrap-distance-top:0;mso-wrap-distance-right:9pt;mso-wrap-distance-bottom:0;mso-position-horizontal:absolute;mso-position-horizontal-relative:text;mso-position-vertical:absolute;mso-position-vertical-relative:text;mso-width-percent:0;mso-height-percent:0;mso-width-relative:page;mso-height-relative:page" from="367.2pt,33.3pt" to="439.25pt,33.35pt" o:gfxdata="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" o:allowincell="f">
                 <v:stroke startarrowwidth="narrow" startarrowlength="short" endarrowwidth="narrow" endarrowlength="short"/>
               </v:line>
             </w:pict>
@@ -376,7 +376,7 @@
           </mc:Choice>
           <mc:Fallback>
             <w:pict>
-              <v:line w14:anchorId="2D7AD35A" id="Line 10" o:spid="_x0000_s1026" style="position:absolute;z-index:251656704;visibility:visible;mso-wrap-style:square;mso-width-percent:0;mso-height-percent:0;mso-wrap-distance-left:9pt;mso-wrap-distance-top:0;mso-wrap-distance-right:9pt;mso-wrap-distance-bottom:0;mso-position-horizontal:absolute;mso-position-horizontal-relative:text;mso-position-vertical:absolute;mso-position-vertical-relative:text;mso-width-percent:0;mso-height-percent:0;mso-width-relative:page;mso-height-relative:page" from="1in,33.3pt" to="266.45pt,33.35pt" o:gfxdata="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" o:allowincell="f">
+              <v:line w14:anchorId="3DE946E5" id="Line 10" o:spid="_x0000_s1026" style="position:absolute;z-index:251656704;visibility:visible;mso-wrap-style:square;mso-width-percent:0;mso-height-percent:0;mso-wrap-distance-left:9pt;mso-wrap-distance-top:0;mso-wrap-distance-right:9pt;mso-wrap-distance-bottom:0;mso-position-horizontal:absolute;mso-position-horizontal-relative:text;mso-position-vertical:absolute;mso-position-vertical-relative:text;mso-width-percent:0;mso-height-percent:0;mso-width-relative:page;mso-height-relative:page" from="1in,33.3pt" to="266.45pt,33.35pt" o:gfxdata="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" o:allowincell="f">
                 <v:stroke startarrowwidth="narrow" startarrowlength="short" endarrowwidth="narrow" endarrowlength="short"/>
               </v:line>
             </w:pict>
@@ -600,7 +600,7 @@
           </mc:Choice>
           <mc:Fallback>
             <w:pict>
-              <v:line w14:anchorId="44CBB55C" id="Line 14" o:spid="_x0000_s1026" style="position:absolute;z-index:251658752;visibility:visible;mso-wrap-style:square;mso-width-percent:0;mso-height-percent:0;mso-wrap-distance-left:9pt;mso-wrap-distance-top:0;mso-wrap-distance-right:9pt;mso-wrap-distance-bottom:0;mso-position-horizontal:absolute;mso-position-horizontal-relative:text;mso-position-vertical:absolute;mso-position-vertical-relative:text;mso-width-percent:0;mso-height-percent:0;mso-width-relative:page;mso-height-relative:page" from="76.05pt,2pt" to="270.45pt,2pt" o:gfxdata="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" o:allowincell="f">
+              <v:line w14:anchorId="301EF498" id="Line 14" o:spid="_x0000_s1026" style="position:absolute;z-index:251658752;visibility:visible;mso-wrap-style:square;mso-width-percent:0;mso-height-percent:0;mso-wrap-distance-left:9pt;mso-wrap-distance-top:0;mso-wrap-distance-right:9pt;mso-wrap-distance-bottom:0;mso-position-horizontal:absolute;mso-position-horizontal-relative:text;mso-position-vertical:absolute;mso-position-vertical-relative:text;mso-width-percent:0;mso-height-percent:0;mso-width-relative:page;mso-height-relative:page" from="76.05pt,2pt" to="270.45pt,2pt" o:gfxdata="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" o:allowincell="f">
                 <v:stroke startarrowwidth="narrow" startarrowlength="short" endarrowwidth="narrow" endarrowlength="short"/>
               </v:line>
             </w:pict>
@@ -1229,6 +1229,187 @@
           </w:p>
         </w:tc>
       </w:tr>
+      <w:tr>
+        <w:tc>
+          <w:tcPr>
+            <w:tcW w:w="1440" w:type="dxa"/>
+          </w:tcPr>
+          <w:p>
+            <w:pPr>
+              <w:pStyle w:val="hdr1"/>
+              <w:ind w:left="0"/>
+              <w:jc w:val="left"/>
+              <w:rPr>
+                <w:sz w:val="20"/>
+              </w:rPr>
+            </w:pPr>
+            <w:r>
+              <w:rPr>
+                <w:sz w:val="20"/>
+              </w:rPr>
+              <w:t>09/04/2019</w:t>
+            </w:r>
+          </w:p>
+        </w:tc>
+        <w:tc>
+          <w:tcPr>
+            <w:tcW w:w="5238" w:type="dxa"/>
+          </w:tcPr>
+          <w:p>
+            <w:pPr>
+              <w:pStyle w:val="hdr1"/>
+              <w:ind w:left="0"/>
+              <w:jc w:val="left"/>
+              <w:rPr>
+                <w:color w:val="000000"/>
+                <w:sz w:val="20"/>
+              </w:rPr>
+            </w:pPr>
+            <w:r>
+              <w:rPr>
+                <w:color w:val="000000"/>
+                <w:sz w:val="20"/>
+              </w:rPr>
+              <w:t>TFS 14679 – Follow-up Process</w:t>
+            </w:r>
+          </w:p>
+        </w:tc>
+        <w:tc>
+          <w:tcPr>
+            <w:tcW w:w="2790" w:type="dxa"/>
+          </w:tcPr>
+          <w:p>
+            <w:pPr>
+              <w:pStyle w:val="hdr1"/>
+              <w:ind w:left="0"/>
+              <w:jc w:val="left"/>
+              <w:rPr>
+                <w:sz w:val="20"/>
+              </w:rPr>
+            </w:pPr>
+            <w:r>
+              <w:rPr>
+                <w:sz w:val="20"/>
+              </w:rPr>
+              <w:t>Lili Huang</w:t>
+            </w:r>
+          </w:p>
+        </w:tc>
+      </w:tr>
+      <w:tr>
+        <w:trPr>
+          <w:ins w:id="0" w:author="Huang, Lili" w:date="2019-09-18T07:58:00Z"/>
+        </w:trPr>
+        <w:tc>
+          <w:tcPr>
+            <w:tcW w:w="1440" w:type="dxa"/>
+          </w:tcPr>
+          <w:p>
+            <w:pPr>
+              <w:pStyle w:val="hdr1"/>
+              <w:ind w:left="0"/>
+              <w:jc w:val="left"/>
+              <w:rPr>
+                <w:ins w:id="1" w:author="Huang, Lili" w:date="2019-09-18T07:58:00Z"/>
+                <w:sz w:val="20"/>
+              </w:rPr>
+            </w:pPr>
+            <w:ins w:id="2" w:author="Huang, Lili" w:date="2019-09-18T07:58:00Z">
+              <w:r>
+                <w:rPr>
+                  <w:sz w:val="20"/>
+                </w:rPr>
+                <w:t>09/18/2019</w:t>
+              </w:r>
+            </w:ins>
+          </w:p>
+        </w:tc>
+        <w:tc>
+          <w:tcPr>
+            <w:tcW w:w="5238" w:type="dxa"/>
+          </w:tcPr>
+          <w:p>
+            <w:pPr>
+              <w:pStyle w:val="hdr1"/>
+              <w:ind w:left="0"/>
+              <w:jc w:val="left"/>
+              <w:rPr>
+                <w:ins w:id="3" w:author="Huang, Lili" w:date="2019-09-18T07:58:00Z"/>
+                <w:color w:val="000000"/>
+                <w:sz w:val="20"/>
+              </w:rPr>
+            </w:pPr>
+            <w:ins w:id="4" w:author="Huang, Lili" w:date="2019-09-18T07:58:00Z">
+              <w:r>
+                <w:rPr>
+                  <w:color w:val="000000"/>
+                  <w:sz w:val="20"/>
+                </w:rPr>
+                <w:t xml:space="preserve">TFS 15653 </w:t>
+              </w:r>
+            </w:ins>
+            <w:ins w:id="5" w:author="Huang, Lili" w:date="2019-09-18T08:11:00Z">
+              <w:r>
+                <w:rPr>
+                  <w:color w:val="000000"/>
+                  <w:sz w:val="20"/>
+                </w:rPr>
+                <w:t>–</w:t>
+              </w:r>
+            </w:ins>
+            <w:ins w:id="6" w:author="Huang, Lili" w:date="2019-09-18T07:58:00Z">
+              <w:r>
+                <w:rPr>
+                  <w:color w:val="000000"/>
+                  <w:sz w:val="20"/>
+                </w:rPr>
+                <w:t xml:space="preserve"> Display </w:t>
+              </w:r>
+            </w:ins>
+            <w:ins w:id="7" w:author="Huang, Lili" w:date="2019-09-18T08:11:00Z">
+              <w:r>
+                <w:rPr>
+                  <w:color w:val="000000"/>
+                  <w:sz w:val="20"/>
+                </w:rPr>
+                <w:t>logs in Pending Pending Follow-up status on CSRs Dashboard</w:t>
+              </w:r>
+            </w:ins>
+            <w:bookmarkStart w:id="8" w:name="_GoBack"/>
+            <w:bookmarkEnd w:id="8"/>
+          </w:p>
+        </w:tc>
+        <w:tc>
+          <w:tcPr>
+            <w:tcW w:w="2790" w:type="dxa"/>
+          </w:tcPr>
+          <w:p>
+            <w:pPr>
+              <w:pStyle w:val="hdr1"/>
+              <w:ind w:left="0"/>
+              <w:jc w:val="left"/>
+              <w:rPr>
+                <w:ins w:id="9" w:author="Huang, Lili" w:date="2019-09-18T07:58:00Z"/>
+                <w:sz w:val="20"/>
+              </w:rPr>
+            </w:pPr>
+            <w:ins w:id="10" w:author="Huang, Lili" w:date="2019-09-18T07:58:00Z">
+              <w:r>
+                <w:rPr>
+                  <w:sz w:val="20"/>
+                </w:rPr>
+                <w:t xml:space="preserve">Lili </w:t>
+              </w:r>
+              <w:r>
+                <w:rPr>
+                  <w:sz w:val="20"/>
+                </w:rPr>
+                <w:t>Huang</w:t>
+              </w:r>
+            </w:ins>
+          </w:p>
+        </w:tc>
+      </w:tr>
     </w:tbl>
     <w:p>
       <w:pPr>
@@ -3979,7 +4160,7 @@
           <w:b/>
         </w:rPr>
       </w:pPr>
-      <w:bookmarkStart w:id="0" w:name="_Toc523820108"/>
+      <w:bookmarkStart w:id="11" w:name="_Toc523820108"/>
       <w:r>
         <w:rPr>
           <w:b/>
@@ -3987,7 +4168,7 @@
         <w:lastRenderedPageBreak/>
         <w:t>Description</w:t>
       </w:r>
-      <w:bookmarkEnd w:id="0"/>
+      <w:bookmarkEnd w:id="11"/>
       <w:r>
         <w:rPr>
           <w:b/>
@@ -4194,7 +4375,7 @@
           <w:b/>
         </w:rPr>
       </w:pPr>
-      <w:bookmarkStart w:id="1" w:name="_Toc523820109"/>
+      <w:bookmarkStart w:id="12" w:name="_Toc523820109"/>
       <w:r>
         <w:rPr>
           <w:b/>
@@ -4225,7 +4406,7 @@
         </w:rPr>
         <w:t>Controller.cs</w:t>
       </w:r>
-      <w:bookmarkEnd w:id="1"/>
+      <w:bookmarkEnd w:id="12"/>
     </w:p>
     <w:p>
       <w:pPr>
@@ -4658,9 +4839,6 @@
         <w:autoSpaceDE w:val="0"/>
         <w:autoSpaceDN w:val="0"/>
         <w:adjustRightInd w:val="0"/>
-        <w:rPr>
-          <w:ins w:id="2" w:author="Huang, Lili" w:date="2019-09-04T13:16:00Z"/>
-        </w:rPr>
       </w:pPr>
       <w:r>
         <w:t xml:space="preserve">Pending </w:t>
@@ -4683,26 +4861,12 @@
         <w:autoSpaceDN w:val="0"/>
         <w:adjustRightInd w:val="0"/>
       </w:pPr>
-      <w:ins w:id="3" w:author="Huang, Lili" w:date="2019-09-04T13:16:00Z">
-        <w:r>
-          <w:t>Pending Follow-up</w:t>
-        </w:r>
-      </w:ins>
-      <w:ins w:id="4" w:author="Huang, Lili" w:date="2019-09-04T13:17:00Z">
-        <w:r>
-          <w:t xml:space="preserve"> (for CSR</w:t>
-        </w:r>
-      </w:ins>
-      <w:ins w:id="5" w:author="Huang, Lili" w:date="2019-09-04T13:18:00Z">
-        <w:r>
-          <w:t xml:space="preserve"> Supervisor</w:t>
-        </w:r>
-      </w:ins>
-      <w:ins w:id="6" w:author="Huang, Lili" w:date="2019-09-04T13:17:00Z">
-        <w:r>
-          <w:t>)</w:t>
-        </w:r>
-      </w:ins>
+      <w:r>
+        <w:t>Pending Follow-up</w:t>
+      </w:r>
+      <w:r>
+        <w:t xml:space="preserve"> (for CSR Supervisor)</w:t>
+      </w:r>
     </w:p>
     <w:p>
       <w:pPr>
@@ -5378,10 +5542,30 @@
         <w:autoSpaceDE w:val="0"/>
         <w:autoSpaceDN w:val="0"/>
         <w:adjustRightInd w:val="0"/>
+        <w:rPr>
+          <w:ins w:id="13" w:author="Huang, Lili" w:date="2019-09-18T08:04:00Z"/>
+        </w:rPr>
       </w:pPr>
       <w:r>
         <w:t>My Pending</w:t>
       </w:r>
+    </w:p>
+    <w:p>
+      <w:pPr>
+        <w:pStyle w:val="ListParagraph"/>
+        <w:numPr>
+          <w:ilvl w:val="0"/>
+          <w:numId w:val="32"/>
+        </w:numPr>
+        <w:autoSpaceDE w:val="0"/>
+        <w:autoSpaceDN w:val="0"/>
+        <w:adjustRightInd w:val="0"/>
+      </w:pPr>
+      <w:ins w:id="14" w:author="Huang, Lili" w:date="2019-09-18T08:04:00Z">
+        <w:r>
+          <w:t>My Follow-up</w:t>
+        </w:r>
+      </w:ins>
     </w:p>
     <w:p>
       <w:pPr>
@@ -5722,6 +5906,7 @@
         <w:adjustRightInd w:val="0"/>
       </w:pPr>
       <w:r>
+        <w:lastRenderedPageBreak/>
         <w:t>Employee</w:t>
       </w:r>
     </w:p>
@@ -5737,7 +5922,6 @@
         <w:adjustRightInd w:val="0"/>
       </w:pPr>
       <w:r>
-        <w:lastRenderedPageBreak/>
         <w:t>Source</w:t>
       </w:r>
     </w:p>
@@ -6621,7 +6805,6 @@
         <w:rPr>
           <w:b/>
         </w:rPr>
-        <w:lastRenderedPageBreak/>
         <w:t>CSR:</w:t>
       </w:r>
     </w:p>
@@ -6647,10 +6830,53 @@
         <w:autoSpaceDN w:val="0"/>
         <w:adjustRightInd w:val="0"/>
         <w:ind w:left="1800" w:firstLine="360"/>
+        <w:rPr>
+          <w:ins w:id="15" w:author="Huang, Lili" w:date="2019-09-18T08:05:00Z"/>
+        </w:rPr>
       </w:pPr>
       <w:r>
         <w:t>None</w:t>
       </w:r>
+    </w:p>
+    <w:p>
+      <w:pPr>
+        <w:pStyle w:val="ListParagraph"/>
+        <w:numPr>
+          <w:ilvl w:val="0"/>
+          <w:numId w:val="36"/>
+        </w:numPr>
+        <w:autoSpaceDE w:val="0"/>
+        <w:autoSpaceDN w:val="0"/>
+        <w:adjustRightInd w:val="0"/>
+        <w:rPr>
+          <w:ins w:id="16" w:author="Huang, Lili" w:date="2019-09-18T08:05:00Z"/>
+        </w:rPr>
+      </w:pPr>
+      <w:ins w:id="17" w:author="Huang, Lili" w:date="2019-09-18T08:05:00Z">
+        <w:r>
+          <w:t xml:space="preserve">My </w:t>
+        </w:r>
+        <w:r>
+          <w:t>Follow-up</w:t>
+        </w:r>
+        <w:r>
+          <w:t xml:space="preserve"> eCoaching Logs:</w:t>
+        </w:r>
+      </w:ins>
+    </w:p>
+    <w:p>
+      <w:pPr>
+        <w:pStyle w:val="ListParagraph"/>
+        <w:autoSpaceDE w:val="0"/>
+        <w:autoSpaceDN w:val="0"/>
+        <w:adjustRightInd w:val="0"/>
+        <w:ind w:left="1800" w:firstLine="360"/>
+      </w:pPr>
+      <w:ins w:id="18" w:author="Huang, Lili" w:date="2019-09-18T08:05:00Z">
+        <w:r>
+          <w:t>None</w:t>
+        </w:r>
+      </w:ins>
     </w:p>
     <w:p>
       <w:pPr>
@@ -7026,7 +7252,7 @@
           <w:b/>
         </w:rPr>
       </w:pPr>
-      <w:bookmarkStart w:id="7" w:name="_Toc523820110"/>
+      <w:bookmarkStart w:id="19" w:name="_Toc523820110"/>
       <w:r>
         <w:rPr>
           <w:b/>
@@ -7039,7 +7265,7 @@
         </w:rPr>
         <w:t>age details</w:t>
       </w:r>
-      <w:bookmarkEnd w:id="7"/>
+      <w:bookmarkEnd w:id="19"/>
     </w:p>
     <w:p>
       <w:pPr>
@@ -7059,7 +7285,7 @@
       <w:r>
         <w:t xml:space="preserve"> </w:t>
       </w:r>
-      <w:bookmarkStart w:id="8" w:name="_Toc523820111"/>
+      <w:bookmarkStart w:id="20" w:name="_Toc523820111"/>
       <w:r>
         <w:t>Views\</w:t>
       </w:r>
@@ -7084,7 +7310,7 @@
       <w:r>
         <w:t>, _DefaultDirector.cshtml</w:t>
       </w:r>
-      <w:bookmarkEnd w:id="8"/>
+      <w:bookmarkEnd w:id="20"/>
     </w:p>
     <w:p>
       <w:pPr>
@@ -7098,11 +7324,11 @@
         <w:adjustRightInd w:val="0"/>
         <w:outlineLvl w:val="1"/>
       </w:pPr>
-      <w:bookmarkStart w:id="9" w:name="_Toc523820112"/>
+      <w:bookmarkStart w:id="21" w:name="_Toc523820112"/>
       <w:r>
         <w:t>Razor pages comprising Web Page</w:t>
       </w:r>
-      <w:bookmarkEnd w:id="9"/>
+      <w:bookmarkEnd w:id="21"/>
     </w:p>
     <w:p>
       <w:pPr>
@@ -7348,11 +7574,11 @@
         <w:adjustRightInd w:val="0"/>
         <w:outlineLvl w:val="1"/>
       </w:pPr>
-      <w:bookmarkStart w:id="10" w:name="_Toc523820113"/>
+      <w:bookmarkStart w:id="22" w:name="_Toc523820113"/>
       <w:r>
         <w:t>Layout Page</w:t>
       </w:r>
-      <w:bookmarkEnd w:id="10"/>
+      <w:bookmarkEnd w:id="22"/>
     </w:p>
     <w:p>
       <w:pPr>
@@ -7403,7 +7629,7 @@
         <w:adjustRightInd w:val="0"/>
         <w:outlineLvl w:val="1"/>
       </w:pPr>
-      <w:bookmarkStart w:id="11" w:name="_Toc523820114"/>
+      <w:bookmarkStart w:id="23" w:name="_Toc523820114"/>
       <w:r>
         <w:t>Screen</w:t>
       </w:r>
@@ -7413,7 +7639,7 @@
       <w:r>
         <w:t>hot</w:t>
       </w:r>
-      <w:bookmarkEnd w:id="11"/>
+      <w:bookmarkEnd w:id="23"/>
     </w:p>
     <w:p>
       <w:pPr>
@@ -8407,11 +8633,6 @@
     </w:p>
     <w:p/>
     <w:p>
-      <w:pPr>
-        <w:rPr>
-          <w:ins w:id="12" w:author="Huang, Lili" w:date="2019-09-04T13:19:00Z"/>
-        </w:rPr>
-      </w:pPr>
       <w:r>
         <w:rPr>
           <w:noProof/>
@@ -8466,226 +8687,178 @@
         </w:drawing>
       </w:r>
     </w:p>
-    <w:p>
-      <w:pPr>
-        <w:rPr>
-          <w:ins w:id="13" w:author="Huang, Lili" w:date="2019-09-04T13:19:00Z"/>
-        </w:rPr>
-      </w:pPr>
-    </w:p>
-    <w:p>
-      <w:pPr>
-        <w:rPr>
-          <w:ins w:id="14" w:author="Huang, Lili" w:date="2019-09-04T13:19:00Z"/>
-        </w:rPr>
-      </w:pPr>
-      <w:ins w:id="15" w:author="Huang, Lili" w:date="2019-09-04T13:19:00Z">
-        <w:r>
-          <w:t>Supervisor (of CSR):</w:t>
-        </w:r>
-      </w:ins>
-    </w:p>
-    <w:p>
-      <w:pPr>
-        <w:rPr>
-          <w:ins w:id="16" w:author="Huang, Lili" w:date="2019-09-04T13:36:00Z"/>
-        </w:rPr>
-      </w:pPr>
-      <w:ins w:id="17" w:author="Huang, Lili" w:date="2019-09-04T13:33:00Z">
-        <w:r>
-          <w:rPr>
-            <w:noProof/>
-          </w:rPr>
-          <w:drawing>
-            <wp:inline distT="0" distB="0" distL="0" distR="0">
-              <wp:extent cx="5486400" cy="1074420"/>
-              <wp:effectExtent l="0" t="0" r="0" b="0"/>
-              <wp:docPr id="28" name="Picture 28"/>
-              <wp:cNvGraphicFramePr>
-                <a:graphicFrameLocks xmlns:a="http://schemas.openxmlformats.org/drawingml/2006/main" noChangeAspect="1"/>
-              </wp:cNvGraphicFramePr>
-              <a:graphic xmlns:a="http://schemas.openxmlformats.org/drawingml/2006/main">
-                <a:graphicData uri="http://schemas.openxmlformats.org/drawingml/2006/picture">
-                  <pic:pic xmlns:pic="http://schemas.openxmlformats.org/drawingml/2006/picture">
-                    <pic:nvPicPr>
-                      <pic:cNvPr id="0" name="Picture 5"/>
-                      <pic:cNvPicPr>
-                        <a:picLocks noChangeAspect="1" noChangeArrowheads="1"/>
-                      </pic:cNvPicPr>
-                    </pic:nvPicPr>
-                    <pic:blipFill>
-                      <a:blip r:embed="rId25" cstate="print">
-                        <a:extLst>
-                          <a:ext uri="{28A0092B-C50C-407E-A947-70E740481C1C}">
-                            <a14:useLocalDpi xmlns:a14="http://schemas.microsoft.com/office/drawing/2010/main" val="0"/>
-                          </a:ext>
-                        </a:extLst>
-                      </a:blip>
-                      <a:srcRect/>
-                      <a:stretch>
-                        <a:fillRect/>
-                      </a:stretch>
-                    </pic:blipFill>
-                    <pic:spPr bwMode="auto">
-                      <a:xfrm>
-                        <a:off x="0" y="0"/>
-                        <a:ext cx="5486400" cy="1074420"/>
-                      </a:xfrm>
-                      <a:prstGeom prst="rect">
-                        <a:avLst/>
-                      </a:prstGeom>
+    <w:p/>
+    <w:p>
+      <w:r>
+        <w:t>Supervisor (of CSR):</w:t>
+      </w:r>
+    </w:p>
+    <w:p>
+      <w:r>
+        <w:rPr>
+          <w:noProof/>
+        </w:rPr>
+        <w:drawing>
+          <wp:inline distT="0" distB="0" distL="0" distR="0">
+            <wp:extent cx="5486400" cy="1074420"/>
+            <wp:effectExtent l="0" t="0" r="0" b="0"/>
+            <wp:docPr id="28" name="Picture 28"/>
+            <wp:cNvGraphicFramePr>
+              <a:graphicFrameLocks xmlns:a="http://schemas.openxmlformats.org/drawingml/2006/main" noChangeAspect="1"/>
+            </wp:cNvGraphicFramePr>
+            <a:graphic xmlns:a="http://schemas.openxmlformats.org/drawingml/2006/main">
+              <a:graphicData uri="http://schemas.openxmlformats.org/drawingml/2006/picture">
+                <pic:pic xmlns:pic="http://schemas.openxmlformats.org/drawingml/2006/picture">
+                  <pic:nvPicPr>
+                    <pic:cNvPr id="0" name="Picture 5"/>
+                    <pic:cNvPicPr>
+                      <a:picLocks noChangeAspect="1" noChangeArrowheads="1"/>
+                    </pic:cNvPicPr>
+                  </pic:nvPicPr>
+                  <pic:blipFill>
+                    <a:blip r:embed="rId25" cstate="print">
+                      <a:extLst>
+                        <a:ext uri="{28A0092B-C50C-407E-A947-70E740481C1C}">
+                          <a14:useLocalDpi xmlns:a14="http://schemas.microsoft.com/office/drawing/2010/main" val="0"/>
+                        </a:ext>
+                      </a:extLst>
+                    </a:blip>
+                    <a:srcRect/>
+                    <a:stretch>
+                      <a:fillRect/>
+                    </a:stretch>
+                  </pic:blipFill>
+                  <pic:spPr bwMode="auto">
+                    <a:xfrm>
+                      <a:off x="0" y="0"/>
+                      <a:ext cx="5486400" cy="1074420"/>
+                    </a:xfrm>
+                    <a:prstGeom prst="rect">
+                      <a:avLst/>
+                    </a:prstGeom>
+                    <a:noFill/>
+                    <a:ln>
                       <a:noFill/>
-                      <a:ln>
-                        <a:noFill/>
-                      </a:ln>
-                    </pic:spPr>
-                  </pic:pic>
-                </a:graphicData>
-              </a:graphic>
-            </wp:inline>
-          </w:drawing>
-        </w:r>
-      </w:ins>
-    </w:p>
-    <w:p>
-      <w:pPr>
-        <w:rPr>
-          <w:ins w:id="18" w:author="Huang, Lili" w:date="2019-09-04T13:35:00Z"/>
-        </w:rPr>
-      </w:pPr>
-      <w:bookmarkStart w:id="19" w:name="_GoBack"/>
-      <w:bookmarkEnd w:id="19"/>
-    </w:p>
-    <w:p>
-      <w:pPr>
-        <w:rPr>
-          <w:ins w:id="20" w:author="Huang, Lili" w:date="2019-09-04T13:36:00Z"/>
-        </w:rPr>
-      </w:pPr>
-      <w:ins w:id="21" w:author="Huang, Lili" w:date="2019-09-04T13:35:00Z">
-        <w:r>
-          <w:rPr>
-            <w:noProof/>
-          </w:rPr>
-          <w:drawing>
-            <wp:inline distT="0" distB="0" distL="0" distR="0">
-              <wp:extent cx="5486400" cy="1600200"/>
-              <wp:effectExtent l="0" t="0" r="0" b="0"/>
-              <wp:docPr id="33" name="Picture 33"/>
-              <wp:cNvGraphicFramePr>
-                <a:graphicFrameLocks xmlns:a="http://schemas.openxmlformats.org/drawingml/2006/main" noChangeAspect="1"/>
-              </wp:cNvGraphicFramePr>
-              <a:graphic xmlns:a="http://schemas.openxmlformats.org/drawingml/2006/main">
-                <a:graphicData uri="http://schemas.openxmlformats.org/drawingml/2006/picture">
-                  <pic:pic xmlns:pic="http://schemas.openxmlformats.org/drawingml/2006/picture">
-                    <pic:nvPicPr>
-                      <pic:cNvPr id="0" name="Picture 6"/>
-                      <pic:cNvPicPr>
-                        <a:picLocks noChangeAspect="1" noChangeArrowheads="1"/>
-                      </pic:cNvPicPr>
-                    </pic:nvPicPr>
-                    <pic:blipFill>
-                      <a:blip r:embed="rId26" cstate="print">
-                        <a:extLst>
-                          <a:ext uri="{28A0092B-C50C-407E-A947-70E740481C1C}">
-                            <a14:useLocalDpi xmlns:a14="http://schemas.microsoft.com/office/drawing/2010/main" val="0"/>
-                          </a:ext>
-                        </a:extLst>
-                      </a:blip>
-                      <a:srcRect/>
-                      <a:stretch>
-                        <a:fillRect/>
-                      </a:stretch>
-                    </pic:blipFill>
-                    <pic:spPr bwMode="auto">
-                      <a:xfrm>
-                        <a:off x="0" y="0"/>
-                        <a:ext cx="5486400" cy="1600200"/>
-                      </a:xfrm>
-                      <a:prstGeom prst="rect">
-                        <a:avLst/>
-                      </a:prstGeom>
+                    </a:ln>
+                  </pic:spPr>
+                </pic:pic>
+              </a:graphicData>
+            </a:graphic>
+          </wp:inline>
+        </w:drawing>
+      </w:r>
+    </w:p>
+    <w:p/>
+    <w:p>
+      <w:r>
+        <w:rPr>
+          <w:noProof/>
+        </w:rPr>
+        <w:drawing>
+          <wp:inline distT="0" distB="0" distL="0" distR="0">
+            <wp:extent cx="5486400" cy="1600200"/>
+            <wp:effectExtent l="0" t="0" r="0" b="0"/>
+            <wp:docPr id="33" name="Picture 33"/>
+            <wp:cNvGraphicFramePr>
+              <a:graphicFrameLocks xmlns:a="http://schemas.openxmlformats.org/drawingml/2006/main" noChangeAspect="1"/>
+            </wp:cNvGraphicFramePr>
+            <a:graphic xmlns:a="http://schemas.openxmlformats.org/drawingml/2006/main">
+              <a:graphicData uri="http://schemas.openxmlformats.org/drawingml/2006/picture">
+                <pic:pic xmlns:pic="http://schemas.openxmlformats.org/drawingml/2006/picture">
+                  <pic:nvPicPr>
+                    <pic:cNvPr id="0" name="Picture 6"/>
+                    <pic:cNvPicPr>
+                      <a:picLocks noChangeAspect="1" noChangeArrowheads="1"/>
+                    </pic:cNvPicPr>
+                  </pic:nvPicPr>
+                  <pic:blipFill>
+                    <a:blip r:embed="rId26" cstate="print">
+                      <a:extLst>
+                        <a:ext uri="{28A0092B-C50C-407E-A947-70E740481C1C}">
+                          <a14:useLocalDpi xmlns:a14="http://schemas.microsoft.com/office/drawing/2010/main" val="0"/>
+                        </a:ext>
+                      </a:extLst>
+                    </a:blip>
+                    <a:srcRect/>
+                    <a:stretch>
+                      <a:fillRect/>
+                    </a:stretch>
+                  </pic:blipFill>
+                  <pic:spPr bwMode="auto">
+                    <a:xfrm>
+                      <a:off x="0" y="0"/>
+                      <a:ext cx="5486400" cy="1600200"/>
+                    </a:xfrm>
+                    <a:prstGeom prst="rect">
+                      <a:avLst/>
+                    </a:prstGeom>
+                    <a:noFill/>
+                    <a:ln>
                       <a:noFill/>
-                      <a:ln>
-                        <a:noFill/>
-                      </a:ln>
-                    </pic:spPr>
-                  </pic:pic>
-                </a:graphicData>
-              </a:graphic>
-            </wp:inline>
-          </w:drawing>
-        </w:r>
-      </w:ins>
-    </w:p>
-    <w:p>
-      <w:pPr>
-        <w:rPr>
-          <w:ins w:id="22" w:author="Huang, Lili" w:date="2019-09-04T13:36:00Z"/>
-        </w:rPr>
-      </w:pPr>
-    </w:p>
-    <w:p>
-      <w:pPr>
-        <w:rPr>
-          <w:ins w:id="23" w:author="Huang, Lili" w:date="2019-09-04T13:33:00Z"/>
-        </w:rPr>
-      </w:pPr>
-      <w:ins w:id="24" w:author="Huang, Lili" w:date="2019-09-04T13:36:00Z">
-        <w:r>
-          <w:rPr>
-            <w:noProof/>
-          </w:rPr>
-          <w:drawing>
-            <wp:inline distT="0" distB="0" distL="0" distR="0">
-              <wp:extent cx="5486400" cy="1524000"/>
-              <wp:effectExtent l="0" t="0" r="0" b="0"/>
-              <wp:docPr id="35" name="Picture 35"/>
-              <wp:cNvGraphicFramePr>
-                <a:graphicFrameLocks xmlns:a="http://schemas.openxmlformats.org/drawingml/2006/main" noChangeAspect="1"/>
-              </wp:cNvGraphicFramePr>
-              <a:graphic xmlns:a="http://schemas.openxmlformats.org/drawingml/2006/main">
-                <a:graphicData uri="http://schemas.openxmlformats.org/drawingml/2006/picture">
-                  <pic:pic xmlns:pic="http://schemas.openxmlformats.org/drawingml/2006/picture">
-                    <pic:nvPicPr>
-                      <pic:cNvPr id="0" name="Picture 7"/>
-                      <pic:cNvPicPr>
-                        <a:picLocks noChangeAspect="1" noChangeArrowheads="1"/>
-                      </pic:cNvPicPr>
-                    </pic:nvPicPr>
-                    <pic:blipFill>
-                      <a:blip r:embed="rId27" cstate="print">
-                        <a:extLst>
-                          <a:ext uri="{28A0092B-C50C-407E-A947-70E740481C1C}">
-                            <a14:useLocalDpi xmlns:a14="http://schemas.microsoft.com/office/drawing/2010/main" val="0"/>
-                          </a:ext>
-                        </a:extLst>
-                      </a:blip>
-                      <a:srcRect/>
-                      <a:stretch>
-                        <a:fillRect/>
-                      </a:stretch>
-                    </pic:blipFill>
-                    <pic:spPr bwMode="auto">
-                      <a:xfrm>
-                        <a:off x="0" y="0"/>
-                        <a:ext cx="5486400" cy="1524000"/>
-                      </a:xfrm>
-                      <a:prstGeom prst="rect">
-                        <a:avLst/>
-                      </a:prstGeom>
+                    </a:ln>
+                  </pic:spPr>
+                </pic:pic>
+              </a:graphicData>
+            </a:graphic>
+          </wp:inline>
+        </w:drawing>
+      </w:r>
+    </w:p>
+    <w:p/>
+    <w:p>
+      <w:r>
+        <w:rPr>
+          <w:noProof/>
+        </w:rPr>
+        <w:drawing>
+          <wp:inline distT="0" distB="0" distL="0" distR="0">
+            <wp:extent cx="5486400" cy="1524000"/>
+            <wp:effectExtent l="0" t="0" r="0" b="0"/>
+            <wp:docPr id="35" name="Picture 35"/>
+            <wp:cNvGraphicFramePr>
+              <a:graphicFrameLocks xmlns:a="http://schemas.openxmlformats.org/drawingml/2006/main" noChangeAspect="1"/>
+            </wp:cNvGraphicFramePr>
+            <a:graphic xmlns:a="http://schemas.openxmlformats.org/drawingml/2006/main">
+              <a:graphicData uri="http://schemas.openxmlformats.org/drawingml/2006/picture">
+                <pic:pic xmlns:pic="http://schemas.openxmlformats.org/drawingml/2006/picture">
+                  <pic:nvPicPr>
+                    <pic:cNvPr id="0" name="Picture 7"/>
+                    <pic:cNvPicPr>
+                      <a:picLocks noChangeAspect="1" noChangeArrowheads="1"/>
+                    </pic:cNvPicPr>
+                  </pic:nvPicPr>
+                  <pic:blipFill>
+                    <a:blip r:embed="rId27" cstate="print">
+                      <a:extLst>
+                        <a:ext uri="{28A0092B-C50C-407E-A947-70E740481C1C}">
+                          <a14:useLocalDpi xmlns:a14="http://schemas.microsoft.com/office/drawing/2010/main" val="0"/>
+                        </a:ext>
+                      </a:extLst>
+                    </a:blip>
+                    <a:srcRect/>
+                    <a:stretch>
+                      <a:fillRect/>
+                    </a:stretch>
+                  </pic:blipFill>
+                  <pic:spPr bwMode="auto">
+                    <a:xfrm>
+                      <a:off x="0" y="0"/>
+                      <a:ext cx="5486400" cy="1524000"/>
+                    </a:xfrm>
+                    <a:prstGeom prst="rect">
+                      <a:avLst/>
+                    </a:prstGeom>
+                    <a:noFill/>
+                    <a:ln>
                       <a:noFill/>
-                      <a:ln>
-                        <a:noFill/>
-                      </a:ln>
-                    </pic:spPr>
-                  </pic:pic>
-                </a:graphicData>
-              </a:graphic>
-            </wp:inline>
-          </w:drawing>
-        </w:r>
-      </w:ins>
+                    </a:ln>
+                  </pic:spPr>
+                </pic:pic>
+              </a:graphicData>
+            </a:graphic>
+          </wp:inline>
+        </w:drawing>
+      </w:r>
     </w:p>
     <w:p/>
     <w:p/>
@@ -8998,14 +9171,11 @@
         <w:autoSpaceDE w:val="0"/>
         <w:autoSpaceDN w:val="0"/>
         <w:adjustRightInd w:val="0"/>
+      </w:pPr>
+      <w:r>
         <w:rPr>
           <w:b/>
         </w:rPr>
-      </w:pPr>
-      <w:r>
-        <w:rPr>
-          <w:b/>
-        </w:rPr>
         <w:t>CSR:</w:t>
       </w:r>
     </w:p>
@@ -9015,213 +9185,7 @@
         <w:autoSpaceDN w:val="0"/>
         <w:adjustRightInd w:val="0"/>
       </w:pPr>
-      <w:del w:id="25" w:author="Huang, Lili" w:date="2019-09-04T13:25:00Z">
-        <w:r>
-          <w:rPr>
-            <w:noProof/>
-          </w:rPr>
-          <w:drawing>
-            <wp:inline distT="0" distB="0" distL="0" distR="0">
-              <wp:extent cx="5486400" cy="1219200"/>
-              <wp:effectExtent l="0" t="0" r="0" b="0"/>
-              <wp:docPr id="14" name="Picture 14"/>
-              <wp:cNvGraphicFramePr>
-                <a:graphicFrameLocks xmlns:a="http://schemas.openxmlformats.org/drawingml/2006/main" noChangeAspect="1"/>
-              </wp:cNvGraphicFramePr>
-              <a:graphic xmlns:a="http://schemas.openxmlformats.org/drawingml/2006/main">
-                <a:graphicData uri="http://schemas.openxmlformats.org/drawingml/2006/picture">
-                  <pic:pic xmlns:pic="http://schemas.openxmlformats.org/drawingml/2006/picture">
-                    <pic:nvPicPr>
-                      <pic:cNvPr id="0" name="Picture 5"/>
-                      <pic:cNvPicPr>
-                        <a:picLocks noChangeAspect="1" noChangeArrowheads="1"/>
-                      </pic:cNvPicPr>
-                    </pic:nvPicPr>
-                    <pic:blipFill>
-                      <a:blip r:embed="rId32">
-                        <a:extLst>
-                          <a:ext uri="{28A0092B-C50C-407E-A947-70E740481C1C}">
-                            <a14:useLocalDpi xmlns:a14="http://schemas.microsoft.com/office/drawing/2010/main" val="0"/>
-                          </a:ext>
-                        </a:extLst>
-                      </a:blip>
-                      <a:srcRect/>
-                      <a:stretch>
-                        <a:fillRect/>
-                      </a:stretch>
-                    </pic:blipFill>
-                    <pic:spPr bwMode="auto">
-                      <a:xfrm>
-                        <a:off x="0" y="0"/>
-                        <a:ext cx="5486400" cy="1219200"/>
-                      </a:xfrm>
-                      <a:prstGeom prst="rect">
-                        <a:avLst/>
-                      </a:prstGeom>
-                      <a:noFill/>
-                      <a:ln>
-                        <a:noFill/>
-                      </a:ln>
-                    </pic:spPr>
-                  </pic:pic>
-                </a:graphicData>
-              </a:graphic>
-            </wp:inline>
-          </w:drawing>
-        </w:r>
-      </w:del>
-    </w:p>
-    <w:p>
-      <w:pPr>
-        <w:autoSpaceDE w:val="0"/>
-        <w:autoSpaceDN w:val="0"/>
-        <w:adjustRightInd w:val="0"/>
-      </w:pPr>
-    </w:p>
-    <w:p>
-      <w:pPr>
-        <w:autoSpaceDE w:val="0"/>
-        <w:autoSpaceDN w:val="0"/>
-        <w:adjustRightInd w:val="0"/>
-      </w:pPr>
-      <w:del w:id="26" w:author="Huang, Lili" w:date="2019-09-04T13:25:00Z">
-        <w:r>
-          <w:rPr>
-            <w:noProof/>
-          </w:rPr>
-          <w:drawing>
-            <wp:inline distT="0" distB="0" distL="0" distR="0">
-              <wp:extent cx="5478780" cy="541020"/>
-              <wp:effectExtent l="0" t="0" r="7620" b="0"/>
-              <wp:docPr id="27" name="Picture 27"/>
-              <wp:cNvGraphicFramePr>
-                <a:graphicFrameLocks xmlns:a="http://schemas.openxmlformats.org/drawingml/2006/main" noChangeAspect="1"/>
-              </wp:cNvGraphicFramePr>
-              <a:graphic xmlns:a="http://schemas.openxmlformats.org/drawingml/2006/main">
-                <a:graphicData uri="http://schemas.openxmlformats.org/drawingml/2006/picture">
-                  <pic:pic xmlns:pic="http://schemas.openxmlformats.org/drawingml/2006/picture">
-                    <pic:nvPicPr>
-                      <pic:cNvPr id="0" name="Picture 18"/>
-                      <pic:cNvPicPr>
-                        <a:picLocks noChangeAspect="1" noChangeArrowheads="1"/>
-                      </pic:cNvPicPr>
-                    </pic:nvPicPr>
-                    <pic:blipFill>
-                      <a:blip r:embed="rId33" cstate="print">
-                        <a:extLst>
-                          <a:ext uri="{28A0092B-C50C-407E-A947-70E740481C1C}">
-                            <a14:useLocalDpi xmlns:a14="http://schemas.microsoft.com/office/drawing/2010/main" val="0"/>
-                          </a:ext>
-                        </a:extLst>
-                      </a:blip>
-                      <a:srcRect/>
-                      <a:stretch>
-                        <a:fillRect/>
-                      </a:stretch>
-                    </pic:blipFill>
-                    <pic:spPr bwMode="auto">
-                      <a:xfrm>
-                        <a:off x="0" y="0"/>
-                        <a:ext cx="5478780" cy="541020"/>
-                      </a:xfrm>
-                      <a:prstGeom prst="rect">
-                        <a:avLst/>
-                      </a:prstGeom>
-                      <a:noFill/>
-                      <a:ln>
-                        <a:noFill/>
-                      </a:ln>
-                    </pic:spPr>
-                  </pic:pic>
-                </a:graphicData>
-              </a:graphic>
-            </wp:inline>
-          </w:drawing>
-        </w:r>
-      </w:del>
-    </w:p>
-    <w:p>
-      <w:pPr>
-        <w:autoSpaceDE w:val="0"/>
-        <w:autoSpaceDN w:val="0"/>
-        <w:adjustRightInd w:val="0"/>
-      </w:pPr>
-    </w:p>
-    <w:p>
-      <w:pPr>
-        <w:autoSpaceDE w:val="0"/>
-        <w:autoSpaceDN w:val="0"/>
-        <w:adjustRightInd w:val="0"/>
-        <w:rPr>
-          <w:ins w:id="27" w:author="Huang, Lili" w:date="2019-09-04T13:25:00Z"/>
-        </w:rPr>
-      </w:pPr>
-      <w:del w:id="28" w:author="Huang, Lili" w:date="2019-09-04T13:25:00Z">
-        <w:r>
-          <w:rPr>
-            <w:noProof/>
-          </w:rPr>
-          <w:drawing>
-            <wp:inline distT="0" distB="0" distL="0" distR="0" wp14:anchorId="4B70B791" wp14:editId="3E3F173C">
-              <wp:extent cx="5478780" cy="662940"/>
-              <wp:effectExtent l="0" t="0" r="7620" b="3810"/>
-              <wp:docPr id="32" name="Picture 32"/>
-              <wp:cNvGraphicFramePr>
-                <a:graphicFrameLocks xmlns:a="http://schemas.openxmlformats.org/drawingml/2006/main" noChangeAspect="1"/>
-              </wp:cNvGraphicFramePr>
-              <a:graphic xmlns:a="http://schemas.openxmlformats.org/drawingml/2006/main">
-                <a:graphicData uri="http://schemas.openxmlformats.org/drawingml/2006/picture">
-                  <pic:pic xmlns:pic="http://schemas.openxmlformats.org/drawingml/2006/picture">
-                    <pic:nvPicPr>
-                      <pic:cNvPr id="0" name="Picture 21"/>
-                      <pic:cNvPicPr>
-                        <a:picLocks noChangeAspect="1" noChangeArrowheads="1"/>
-                      </pic:cNvPicPr>
-                    </pic:nvPicPr>
-                    <pic:blipFill>
-                      <a:blip r:embed="rId30" cstate="print">
-                        <a:extLst>
-                          <a:ext uri="{28A0092B-C50C-407E-A947-70E740481C1C}">
-                            <a14:useLocalDpi xmlns:a14="http://schemas.microsoft.com/office/drawing/2010/main" val="0"/>
-                          </a:ext>
-                        </a:extLst>
-                      </a:blip>
-                      <a:srcRect/>
-                      <a:stretch>
-                        <a:fillRect/>
-                      </a:stretch>
-                    </pic:blipFill>
-                    <pic:spPr bwMode="auto">
-                      <a:xfrm>
-                        <a:off x="0" y="0"/>
-                        <a:ext cx="5478780" cy="662940"/>
-                      </a:xfrm>
-                      <a:prstGeom prst="rect">
-                        <a:avLst/>
-                      </a:prstGeom>
-                      <a:noFill/>
-                      <a:ln>
-                        <a:noFill/>
-                      </a:ln>
-                    </pic:spPr>
-                  </pic:pic>
-                </a:graphicData>
-              </a:graphic>
-            </wp:inline>
-          </w:drawing>
-        </w:r>
-      </w:del>
-    </w:p>
-    <w:p>
-      <w:pPr>
-        <w:autoSpaceDE w:val="0"/>
-        <w:autoSpaceDN w:val="0"/>
-        <w:adjustRightInd w:val="0"/>
-        <w:rPr>
-          <w:ins w:id="29" w:author="Huang, Lili" w:date="2019-09-04T13:26:00Z"/>
-        </w:rPr>
-      </w:pPr>
-      <w:ins w:id="30" w:author="Huang, Lili" w:date="2019-09-04T13:26:00Z">
+      <w:del w:id="24" w:author="Huang, Lili" w:date="2019-09-18T07:59:00Z">
         <w:r>
           <w:rPr>
             <w:noProof/>
@@ -9244,7 +9208,7 @@
                       </pic:cNvPicPr>
                     </pic:nvPicPr>
                     <pic:blipFill>
-                      <a:blip r:embed="rId34" cstate="print">
+                      <a:blip r:embed="rId32" cstate="print">
                         <a:extLst>
                           <a:ext uri="{28A0092B-C50C-407E-A947-70E740481C1C}">
                             <a14:useLocalDpi xmlns:a14="http://schemas.microsoft.com/office/drawing/2010/main" val="0"/>
@@ -9275,23 +9239,19 @@
             </wp:inline>
           </w:drawing>
         </w:r>
-      </w:ins>
-    </w:p>
-    <w:p>
-      <w:pPr>
-        <w:autoSpaceDE w:val="0"/>
-        <w:autoSpaceDN w:val="0"/>
-        <w:adjustRightInd w:val="0"/>
-        <w:rPr>
-          <w:ins w:id="31" w:author="Huang, Lili" w:date="2019-09-04T13:28:00Z"/>
-        </w:rPr>
-      </w:pPr>
-      <w:ins w:id="32" w:author="Huang, Lili" w:date="2019-09-04T13:28:00Z">
-        <w:r>
-          <w:rPr>
-            <w:noProof/>
-          </w:rPr>
-          <w:lastRenderedPageBreak/>
+      </w:del>
+    </w:p>
+    <w:p>
+      <w:pPr>
+        <w:autoSpaceDE w:val="0"/>
+        <w:autoSpaceDN w:val="0"/>
+        <w:adjustRightInd w:val="0"/>
+      </w:pPr>
+      <w:del w:id="25" w:author="Huang, Lili" w:date="2019-09-18T07:59:00Z">
+        <w:r>
+          <w:rPr>
+            <w:noProof/>
+          </w:rPr>
           <w:drawing>
             <wp:inline distT="0" distB="0" distL="0" distR="0">
               <wp:extent cx="5486400" cy="1524000"/>
@@ -9310,7 +9270,7 @@
                       </pic:cNvPicPr>
                     </pic:nvPicPr>
                     <pic:blipFill>
-                      <a:blip r:embed="rId35" cstate="print">
+                      <a:blip r:embed="rId33" cstate="print">
                         <a:extLst>
                           <a:ext uri="{28A0092B-C50C-407E-A947-70E740481C1C}">
                             <a14:useLocalDpi xmlns:a14="http://schemas.microsoft.com/office/drawing/2010/main" val="0"/>
@@ -9341,15 +9301,18 @@
             </wp:inline>
           </w:drawing>
         </w:r>
-      </w:ins>
-    </w:p>
-    <w:p>
-      <w:pPr>
-        <w:autoSpaceDE w:val="0"/>
-        <w:autoSpaceDN w:val="0"/>
-        <w:adjustRightInd w:val="0"/>
-      </w:pPr>
-      <w:ins w:id="33" w:author="Huang, Lili" w:date="2019-09-04T13:29:00Z">
+      </w:del>
+    </w:p>
+    <w:p>
+      <w:pPr>
+        <w:autoSpaceDE w:val="0"/>
+        <w:autoSpaceDN w:val="0"/>
+        <w:adjustRightInd w:val="0"/>
+        <w:rPr>
+          <w:ins w:id="26" w:author="Huang, Lili" w:date="2019-09-18T07:59:00Z"/>
+        </w:rPr>
+      </w:pPr>
+      <w:del w:id="27" w:author="Huang, Lili" w:date="2019-09-18T07:59:00Z">
         <w:r>
           <w:rPr>
             <w:noProof/>
@@ -9372,7 +9335,7 @@
                       </pic:cNvPicPr>
                     </pic:nvPicPr>
                     <pic:blipFill>
-                      <a:blip r:embed="rId36" cstate="print">
+                      <a:blip r:embed="rId34" cstate="print">
                         <a:extLst>
                           <a:ext uri="{28A0092B-C50C-407E-A947-70E740481C1C}">
                             <a14:useLocalDpi xmlns:a14="http://schemas.microsoft.com/office/drawing/2010/main" val="0"/>
@@ -9403,7 +9366,145 @@
             </wp:inline>
           </w:drawing>
         </w:r>
+      </w:del>
+    </w:p>
+    <w:p>
+      <w:pPr>
+        <w:autoSpaceDE w:val="0"/>
+        <w:autoSpaceDN w:val="0"/>
+        <w:adjustRightInd w:val="0"/>
+        <w:rPr>
+          <w:ins w:id="28" w:author="Huang, Lili" w:date="2019-09-18T08:02:00Z"/>
+        </w:rPr>
+      </w:pPr>
+      <w:ins w:id="29" w:author="Huang, Lili" w:date="2019-09-18T08:01:00Z">
+        <w:r>
+          <w:rPr>
+            <w:noProof/>
+          </w:rPr>
+          <w:lastRenderedPageBreak/>
+          <w:drawing>
+            <wp:inline distT="0" distB="0" distL="0" distR="0">
+              <wp:extent cx="5471160" cy="784860"/>
+              <wp:effectExtent l="0" t="0" r="0" b="0"/>
+              <wp:docPr id="10" name="Picture 10"/>
+              <wp:cNvGraphicFramePr>
+                <a:graphicFrameLocks xmlns:a="http://schemas.openxmlformats.org/drawingml/2006/main" noChangeAspect="1"/>
+              </wp:cNvGraphicFramePr>
+              <a:graphic xmlns:a="http://schemas.openxmlformats.org/drawingml/2006/main">
+                <a:graphicData uri="http://schemas.openxmlformats.org/drawingml/2006/picture">
+                  <pic:pic xmlns:pic="http://schemas.openxmlformats.org/drawingml/2006/picture">
+                    <pic:nvPicPr>
+                      <pic:cNvPr id="0" name="Picture 1"/>
+                      <pic:cNvPicPr>
+                        <a:picLocks noChangeAspect="1" noChangeArrowheads="1"/>
+                      </pic:cNvPicPr>
+                    </pic:nvPicPr>
+                    <pic:blipFill>
+                      <a:blip r:embed="rId35" cstate="print">
+                        <a:extLst>
+                          <a:ext uri="{28A0092B-C50C-407E-A947-70E740481C1C}">
+                            <a14:useLocalDpi xmlns:a14="http://schemas.microsoft.com/office/drawing/2010/main" val="0"/>
+                          </a:ext>
+                        </a:extLst>
+                      </a:blip>
+                      <a:srcRect/>
+                      <a:stretch>
+                        <a:fillRect/>
+                      </a:stretch>
+                    </pic:blipFill>
+                    <pic:spPr bwMode="auto">
+                      <a:xfrm>
+                        <a:off x="0" y="0"/>
+                        <a:ext cx="5471160" cy="784860"/>
+                      </a:xfrm>
+                      <a:prstGeom prst="rect">
+                        <a:avLst/>
+                      </a:prstGeom>
+                      <a:noFill/>
+                      <a:ln>
+                        <a:noFill/>
+                      </a:ln>
+                    </pic:spPr>
+                  </pic:pic>
+                </a:graphicData>
+              </a:graphic>
+            </wp:inline>
+          </w:drawing>
+        </w:r>
       </w:ins>
+    </w:p>
+    <w:p>
+      <w:pPr>
+        <w:autoSpaceDE w:val="0"/>
+        <w:autoSpaceDN w:val="0"/>
+        <w:adjustRightInd w:val="0"/>
+        <w:rPr>
+          <w:ins w:id="30" w:author="Huang, Lili" w:date="2019-09-18T08:03:00Z"/>
+        </w:rPr>
+      </w:pPr>
+      <w:ins w:id="31" w:author="Huang, Lili" w:date="2019-09-18T08:03:00Z">
+        <w:r>
+          <w:rPr>
+            <w:noProof/>
+          </w:rPr>
+          <w:drawing>
+            <wp:inline distT="0" distB="0" distL="0" distR="0">
+              <wp:extent cx="5478780" cy="1280160"/>
+              <wp:effectExtent l="0" t="0" r="7620" b="0"/>
+              <wp:docPr id="37" name="Picture 37"/>
+              <wp:cNvGraphicFramePr>
+                <a:graphicFrameLocks xmlns:a="http://schemas.openxmlformats.org/drawingml/2006/main" noChangeAspect="1"/>
+              </wp:cNvGraphicFramePr>
+              <a:graphic xmlns:a="http://schemas.openxmlformats.org/drawingml/2006/main">
+                <a:graphicData uri="http://schemas.openxmlformats.org/drawingml/2006/picture">
+                  <pic:pic xmlns:pic="http://schemas.openxmlformats.org/drawingml/2006/picture">
+                    <pic:nvPicPr>
+                      <pic:cNvPr id="0" name="Picture 3"/>
+                      <pic:cNvPicPr>
+                        <a:picLocks noChangeAspect="1" noChangeArrowheads="1"/>
+                      </pic:cNvPicPr>
+                    </pic:nvPicPr>
+                    <pic:blipFill>
+                      <a:blip r:embed="rId36" cstate="print">
+                        <a:extLst>
+                          <a:ext uri="{28A0092B-C50C-407E-A947-70E740481C1C}">
+                            <a14:useLocalDpi xmlns:a14="http://schemas.microsoft.com/office/drawing/2010/main" val="0"/>
+                          </a:ext>
+                        </a:extLst>
+                      </a:blip>
+                      <a:srcRect/>
+                      <a:stretch>
+                        <a:fillRect/>
+                      </a:stretch>
+                    </pic:blipFill>
+                    <pic:spPr bwMode="auto">
+                      <a:xfrm>
+                        <a:off x="0" y="0"/>
+                        <a:ext cx="5478780" cy="1280160"/>
+                      </a:xfrm>
+                      <a:prstGeom prst="rect">
+                        <a:avLst/>
+                      </a:prstGeom>
+                      <a:noFill/>
+                      <a:ln>
+                        <a:noFill/>
+                      </a:ln>
+                    </pic:spPr>
+                  </pic:pic>
+                </a:graphicData>
+              </a:graphic>
+            </wp:inline>
+          </w:drawing>
+        </w:r>
+      </w:ins>
+    </w:p>
+    <w:p>
+      <w:pPr>
+        <w:autoSpaceDE w:val="0"/>
+        <w:autoSpaceDN w:val="0"/>
+        <w:adjustRightInd w:val="0"/>
+      </w:pPr>
     </w:p>
     <w:p>
       <w:pPr>
@@ -9554,11 +9655,11 @@
         <w:adjustRightInd w:val="0"/>
         <w:outlineLvl w:val="1"/>
       </w:pPr>
-      <w:bookmarkStart w:id="34" w:name="_Toc523820115"/>
+      <w:bookmarkStart w:id="32" w:name="_Toc523820115"/>
       <w:r>
         <w:t>Web Page Invoked Events</w:t>
       </w:r>
-      <w:bookmarkEnd w:id="34"/>
+      <w:bookmarkEnd w:id="32"/>
     </w:p>
     <w:tbl>
       <w:tblPr>
@@ -9885,11 +9986,7 @@
               </w:tabs>
             </w:pPr>
             <w:r>
-              <w:t xml:space="preserve">Select Warning radio </w:t>
-            </w:r>
-            <w:r>
-              <w:lastRenderedPageBreak/>
-              <w:t>button</w:t>
+              <w:t>Select Warning radio button</w:t>
             </w:r>
           </w:p>
         </w:tc>
@@ -9904,7 +10001,6 @@
               </w:tabs>
             </w:pPr>
             <w:r>
-              <w:lastRenderedPageBreak/>
               <w:t>Controller: MyDashboard</w:t>
             </w:r>
           </w:p>
@@ -9915,7 +10011,6 @@
               </w:tabs>
             </w:pPr>
             <w:r>
-              <w:lastRenderedPageBreak/>
               <w:t>Action: GetLogs</w:t>
             </w:r>
           </w:p>
@@ -9976,7 +10071,6 @@
               <w:rPr>
                 <w:b/>
               </w:rPr>
-              <w:lastRenderedPageBreak/>
               <w:t>Director - end</w:t>
             </w:r>
           </w:p>
@@ -10030,6 +10124,7 @@
               </w:tabs>
             </w:pPr>
             <w:r>
+              <w:lastRenderedPageBreak/>
               <w:t>Click any Status in the Log Status List table</w:t>
             </w:r>
           </w:p>
@@ -10522,7 +10617,7 @@
           <w:b/>
         </w:rPr>
       </w:pPr>
-      <w:bookmarkStart w:id="35" w:name="_Toc523820116"/>
+      <w:bookmarkStart w:id="33" w:name="_Toc523820116"/>
       <w:r>
         <w:rPr>
           <w:b/>
@@ -10530,7 +10625,7 @@
         <w:lastRenderedPageBreak/>
         <w:t>Stored Procedures</w:t>
       </w:r>
-      <w:bookmarkEnd w:id="35"/>
+      <w:bookmarkEnd w:id="33"/>
     </w:p>
     <w:p>
       <w:pPr>
@@ -10541,11 +10636,11 @@
         </w:numPr>
         <w:outlineLvl w:val="1"/>
       </w:pPr>
-      <w:bookmarkStart w:id="36" w:name="_Toc523820117"/>
+      <w:bookmarkStart w:id="34" w:name="_Toc523820117"/>
       <w:r>
         <w:t>sp_Dashboard_Director_Summary_Count</w:t>
       </w:r>
-      <w:bookmarkEnd w:id="36"/>
+      <w:bookmarkEnd w:id="34"/>
     </w:p>
     <w:p>
       <w:pPr>
@@ -10556,11 +10651,11 @@
         </w:numPr>
         <w:outlineLvl w:val="1"/>
       </w:pPr>
-      <w:bookmarkStart w:id="37" w:name="_Toc523820118"/>
+      <w:bookmarkStart w:id="35" w:name="_Toc523820118"/>
       <w:r>
         <w:t>sp_Dashboard_Director_Summary_Count_ByStatus</w:t>
       </w:r>
-      <w:bookmarkEnd w:id="37"/>
+      <w:bookmarkEnd w:id="35"/>
     </w:p>
     <w:p>
       <w:pPr>
@@ -10571,14 +10666,14 @@
         </w:numPr>
         <w:outlineLvl w:val="1"/>
       </w:pPr>
-      <w:bookmarkStart w:id="38" w:name="_Toc523820119"/>
+      <w:bookmarkStart w:id="36" w:name="_Toc523820119"/>
       <w:r>
         <w:t>s</w:t>
       </w:r>
       <w:r>
         <w:t>p_Dashboard_Summary_Count</w:t>
       </w:r>
-      <w:bookmarkEnd w:id="38"/>
+      <w:bookmarkEnd w:id="36"/>
     </w:p>
     <w:p>
       <w:pPr>
@@ -10589,11 +10684,11 @@
         </w:numPr>
         <w:outlineLvl w:val="1"/>
       </w:pPr>
-      <w:bookmarkStart w:id="39" w:name="_Toc523820120"/>
+      <w:bookmarkStart w:id="37" w:name="_Toc523820120"/>
       <w:r>
         <w:t>sp_Dashboard_Summary_Count_ByStatus</w:t>
       </w:r>
-      <w:bookmarkEnd w:id="39"/>
+      <w:bookmarkEnd w:id="37"/>
     </w:p>
     <w:p>
       <w:pPr>
@@ -10604,11 +10699,11 @@
         </w:numPr>
         <w:outlineLvl w:val="1"/>
       </w:pPr>
-      <w:bookmarkStart w:id="40" w:name="_Toc523820121"/>
+      <w:bookmarkStart w:id="38" w:name="_Toc523820121"/>
       <w:r>
         <w:t>sp_SelectFrom_Coaching_LogMgrDistinctSup</w:t>
       </w:r>
-      <w:bookmarkEnd w:id="40"/>
+      <w:bookmarkEnd w:id="38"/>
     </w:p>
     <w:p>
       <w:pPr>
@@ -10619,11 +10714,11 @@
         </w:numPr>
         <w:outlineLvl w:val="1"/>
       </w:pPr>
-      <w:bookmarkStart w:id="41" w:name="_Toc523820122"/>
+      <w:bookmarkStart w:id="39" w:name="_Toc523820122"/>
       <w:r>
         <w:t>sp_SelectFrom_Coaching_LogMgrDisntinctCSR</w:t>
       </w:r>
-      <w:bookmarkEnd w:id="41"/>
+      <w:bookmarkEnd w:id="39"/>
     </w:p>
     <w:p>
       <w:pPr>
@@ -10634,11 +10729,11 @@
         </w:numPr>
         <w:outlineLvl w:val="1"/>
       </w:pPr>
-      <w:bookmarkStart w:id="42" w:name="_Toc523820123"/>
+      <w:bookmarkStart w:id="40" w:name="_Toc523820123"/>
       <w:r>
         <w:t>sp_SelectFrom_Coaching_LogSupDistinctCSRTeam</w:t>
       </w:r>
-      <w:bookmarkEnd w:id="42"/>
+      <w:bookmarkEnd w:id="40"/>
     </w:p>
     <w:p>
       <w:pPr>
@@ -10649,11 +10744,11 @@
         </w:numPr>
         <w:outlineLvl w:val="1"/>
       </w:pPr>
-      <w:bookmarkStart w:id="43" w:name="_Toc523820124"/>
+      <w:bookmarkStart w:id="41" w:name="_Toc523820124"/>
       <w:r>
         <w:t>sp_SelectFrom_Coaching_LogMgrDistinctSUPTeam</w:t>
       </w:r>
-      <w:bookmarkEnd w:id="43"/>
+      <w:bookmarkEnd w:id="41"/>
     </w:p>
     <w:p>
       <w:pPr>
@@ -10664,11 +10759,11 @@
         </w:numPr>
         <w:outlineLvl w:val="1"/>
       </w:pPr>
-      <w:bookmarkStart w:id="44" w:name="_Toc523820125"/>
+      <w:bookmarkStart w:id="42" w:name="_Toc523820125"/>
       <w:r>
         <w:t>sp_SelectFrom_Coaching_LogMgrDistinctCSRTeam</w:t>
       </w:r>
-      <w:bookmarkEnd w:id="44"/>
+      <w:bookmarkEnd w:id="42"/>
     </w:p>
     <w:p>
       <w:pPr>
@@ -10679,11 +10774,11 @@
         </w:numPr>
         <w:outlineLvl w:val="1"/>
       </w:pPr>
-      <w:bookmarkStart w:id="45" w:name="_Toc523820126"/>
+      <w:bookmarkStart w:id="43" w:name="_Toc523820126"/>
       <w:r>
         <w:t>sp_Select_Sources_For_Dashboard</w:t>
       </w:r>
-      <w:bookmarkEnd w:id="45"/>
+      <w:bookmarkEnd w:id="43"/>
     </w:p>
     <w:p>
       <w:pPr>
@@ -10694,11 +10789,11 @@
         </w:numPr>
         <w:outlineLvl w:val="1"/>
       </w:pPr>
-      <w:bookmarkStart w:id="46" w:name="_Toc523820127"/>
+      <w:bookmarkStart w:id="44" w:name="_Toc523820127"/>
       <w:r>
         <w:t>sp_SelectFrom_Coaching_LogSupDistinctMGRTeamCompleted</w:t>
       </w:r>
-      <w:bookmarkEnd w:id="46"/>
+      <w:bookmarkEnd w:id="44"/>
     </w:p>
     <w:p>
       <w:pPr>
@@ -10709,14 +10804,14 @@
         </w:numPr>
         <w:outlineLvl w:val="1"/>
       </w:pPr>
-      <w:bookmarkStart w:id="47" w:name="_Toc523820128"/>
+      <w:bookmarkStart w:id="45" w:name="_Toc523820128"/>
       <w:r>
         <w:t>sp_SelectFrom_Coaching_LogSupDistinctCSRTeam</w:t>
       </w:r>
       <w:r>
         <w:t>Completed</w:t>
       </w:r>
-      <w:bookmarkEnd w:id="47"/>
+      <w:bookmarkEnd w:id="45"/>
     </w:p>
     <w:p>
       <w:pPr>
@@ -10727,11 +10822,11 @@
         </w:numPr>
         <w:outlineLvl w:val="1"/>
       </w:pPr>
-      <w:bookmarkStart w:id="48" w:name="_Toc523820129"/>
+      <w:bookmarkStart w:id="46" w:name="_Toc523820129"/>
       <w:r>
         <w:t>sp_SelectFrom_Coaching_LogMgrDistinctSUPTeamCompleted</w:t>
       </w:r>
-      <w:bookmarkEnd w:id="48"/>
+      <w:bookmarkEnd w:id="46"/>
     </w:p>
     <w:p>
       <w:pPr>
@@ -10742,11 +10837,11 @@
         </w:numPr>
         <w:outlineLvl w:val="1"/>
       </w:pPr>
-      <w:bookmarkStart w:id="49" w:name="_Toc523820130"/>
+      <w:bookmarkStart w:id="47" w:name="_Toc523820130"/>
       <w:r>
         <w:t>sp_SelectFrom_Coaching_LogMgrDistinctCSRTeamCompleted</w:t>
       </w:r>
-      <w:bookmarkEnd w:id="49"/>
+      <w:bookmarkEnd w:id="47"/>
     </w:p>
     <w:p>
       <w:pPr>
@@ -10757,11 +10852,11 @@
         </w:numPr>
         <w:outlineLvl w:val="1"/>
       </w:pPr>
-      <w:bookmarkStart w:id="50" w:name="_Toc523820131"/>
+      <w:bookmarkStart w:id="48" w:name="_Toc523820131"/>
       <w:r>
         <w:t>sp_Select_States_For_Dashboard</w:t>
       </w:r>
-      <w:bookmarkEnd w:id="50"/>
+      <w:bookmarkEnd w:id="48"/>
     </w:p>
     <w:p>
       <w:pPr>
@@ -10772,11 +10867,11 @@
         </w:numPr>
         <w:outlineLvl w:val="1"/>
       </w:pPr>
-      <w:bookmarkStart w:id="51" w:name="_Toc523820132"/>
+      <w:bookmarkStart w:id="49" w:name="_Toc523820132"/>
       <w:r>
         <w:t>sp_Dashboard_Populate_Filter_Dropdowns</w:t>
       </w:r>
-      <w:bookmarkEnd w:id="51"/>
+      <w:bookmarkEnd w:id="49"/>
     </w:p>
     <w:p>
       <w:pPr>
@@ -10787,11 +10882,11 @@
         </w:numPr>
         <w:outlineLvl w:val="1"/>
       </w:pPr>
-      <w:bookmarkStart w:id="52" w:name="_Toc523820133"/>
+      <w:bookmarkStart w:id="50" w:name="_Toc523820133"/>
       <w:r>
         <w:t>sp_Select_Statuses_For_Dashboard</w:t>
       </w:r>
-      <w:bookmarkEnd w:id="52"/>
+      <w:bookmarkEnd w:id="50"/>
     </w:p>
     <w:p>
       <w:pPr>
@@ -10802,11 +10897,11 @@
         </w:numPr>
         <w:outlineLvl w:val="1"/>
       </w:pPr>
-      <w:bookmarkStart w:id="53" w:name="_Toc523820134"/>
+      <w:bookmarkStart w:id="51" w:name="_Toc523820134"/>
       <w:r>
         <w:t>sp_Search_For_Dashboards_Details</w:t>
       </w:r>
-      <w:bookmarkEnd w:id="53"/>
+      <w:bookmarkEnd w:id="51"/>
     </w:p>
     <w:p>
       <w:pPr>
@@ -10817,11 +10912,11 @@
         </w:numPr>
         <w:outlineLvl w:val="1"/>
       </w:pPr>
-      <w:bookmarkStart w:id="54" w:name="_Toc523820135"/>
+      <w:bookmarkStart w:id="52" w:name="_Toc523820135"/>
       <w:r>
         <w:t>sp_Search_For_Dashboards_Count</w:t>
       </w:r>
-      <w:bookmarkEnd w:id="54"/>
+      <w:bookmarkEnd w:id="52"/>
     </w:p>
     <w:p>
       <w:pPr>
@@ -10832,11 +10927,11 @@
         </w:numPr>
         <w:outlineLvl w:val="1"/>
       </w:pPr>
-      <w:bookmarkStart w:id="55" w:name="_Toc523820136"/>
+      <w:bookmarkStart w:id="53" w:name="_Toc523820136"/>
       <w:r>
         <w:t>sp_Dashboard_Director_Site_Export</w:t>
       </w:r>
-      <w:bookmarkEnd w:id="55"/>
+      <w:bookmarkEnd w:id="53"/>
     </w:p>
     <w:p>
       <w:pPr>
@@ -10847,11 +10942,11 @@
         </w:numPr>
         <w:outlineLvl w:val="1"/>
       </w:pPr>
-      <w:bookmarkStart w:id="56" w:name="_Toc523820137"/>
+      <w:bookmarkStart w:id="54" w:name="_Toc523820137"/>
       <w:r>
         <w:t>sp_Dashboard_Director_Site_Export_Count</w:t>
       </w:r>
-      <w:bookmarkEnd w:id="56"/>
+      <w:bookmarkEnd w:id="54"/>
     </w:p>
     <w:p>
       <w:pPr>
@@ -11066,7 +11161,7 @@
         <w:rStyle w:val="PageNumber"/>
         <w:noProof/>
       </w:rPr>
-      <w:t>13</w:t>
+      <w:t>2</w:t>
     </w:r>
     <w:r>
       <w:rPr>
@@ -16748,7 +16843,7 @@
 </file>
 
 <file path=customXml/itemProps1.xml><?xml version="1.0" encoding="utf-8"?>
-<ds:datastoreItem xmlns:ds="http://schemas.openxmlformats.org/officeDocument/2006/customXml" ds:itemID="{031CC3D5-5EB5-4397-AB43-988D3C0ABE7A}">
+<ds:datastoreItem xmlns:ds="http://schemas.openxmlformats.org/officeDocument/2006/customXml" ds:itemID="{A3EEB69D-E367-404E-A05B-5DB1FB0245EA}">
   <ds:schemaRefs>
     <ds:schemaRef ds:uri="http://schemas.openxmlformats.org/officeDocument/2006/bibliography"/>
   </ds:schemaRefs>

</xml_diff>